<commit_message>
diagram in de doc
</commit_message>
<xml_diff>
--- a/Planet_Express/data/PROYECTO_FINAL.docx
+++ b/Planet_Express/data/PROYECTO_FINAL.docx
@@ -643,12 +643,6 @@
             <w:insideV w:val="single" w:color="000000" w:sz="8" w:space="0"/>
           </w:tblBorders>
           <w:tblLayout w:type="fixed"/>
-          <w:tblCellMar>
-            <w:top w:w="0" w:type="dxa"/>
-            <w:left w:w="108" w:type="dxa"/>
-            <w:bottom w:w="0" w:type="dxa"/>
-            <w:right w:w="108" w:type="dxa"/>
-          </w:tblCellMar>
         </w:tblPrEx>
         <w:tc>
           <w:tcPr>
@@ -1067,12 +1061,6 @@
             <w:insideV w:val="single" w:color="000000" w:sz="8" w:space="0"/>
           </w:tblBorders>
           <w:tblLayout w:type="fixed"/>
-          <w:tblCellMar>
-            <w:top w:w="0" w:type="dxa"/>
-            <w:left w:w="108" w:type="dxa"/>
-            <w:bottom w:w="0" w:type="dxa"/>
-            <w:right w:w="108" w:type="dxa"/>
-          </w:tblCellMar>
         </w:tblPrEx>
         <w:tc>
           <w:tcPr>
@@ -1150,12 +1138,6 @@
             <w:insideV w:val="single" w:color="000000" w:sz="8" w:space="0"/>
           </w:tblBorders>
           <w:tblLayout w:type="fixed"/>
-          <w:tblCellMar>
-            <w:top w:w="0" w:type="dxa"/>
-            <w:left w:w="108" w:type="dxa"/>
-            <w:bottom w:w="0" w:type="dxa"/>
-            <w:right w:w="108" w:type="dxa"/>
-          </w:tblCellMar>
         </w:tblPrEx>
         <w:tc>
           <w:tcPr>
@@ -1233,12 +1215,6 @@
             <w:insideV w:val="single" w:color="000000" w:sz="8" w:space="0"/>
           </w:tblBorders>
           <w:tblLayout w:type="fixed"/>
-          <w:tblCellMar>
-            <w:top w:w="0" w:type="dxa"/>
-            <w:left w:w="108" w:type="dxa"/>
-            <w:bottom w:w="0" w:type="dxa"/>
-            <w:right w:w="108" w:type="dxa"/>
-          </w:tblCellMar>
         </w:tblPrEx>
         <w:tc>
           <w:tcPr>
@@ -1438,12 +1414,6 @@
             <w:insideV w:val="single" w:color="000000" w:sz="8" w:space="0"/>
           </w:tblBorders>
           <w:tblLayout w:type="fixed"/>
-          <w:tblCellMar>
-            <w:top w:w="0" w:type="dxa"/>
-            <w:left w:w="108" w:type="dxa"/>
-            <w:bottom w:w="0" w:type="dxa"/>
-            <w:right w:w="108" w:type="dxa"/>
-          </w:tblCellMar>
         </w:tblPrEx>
         <w:tc>
           <w:tcPr>
@@ -1604,12 +1574,6 @@
             <w:insideV w:val="single" w:color="000000" w:sz="8" w:space="0"/>
           </w:tblBorders>
           <w:tblLayout w:type="fixed"/>
-          <w:tblCellMar>
-            <w:top w:w="0" w:type="dxa"/>
-            <w:left w:w="108" w:type="dxa"/>
-            <w:bottom w:w="0" w:type="dxa"/>
-            <w:right w:w="108" w:type="dxa"/>
-          </w:tblCellMar>
         </w:tblPrEx>
         <w:tc>
           <w:tcPr>
@@ -1806,12 +1770,6 @@
             <w:insideV w:val="single" w:color="000000" w:sz="8" w:space="0"/>
           </w:tblBorders>
           <w:tblLayout w:type="fixed"/>
-          <w:tblCellMar>
-            <w:top w:w="0" w:type="dxa"/>
-            <w:left w:w="108" w:type="dxa"/>
-            <w:bottom w:w="0" w:type="dxa"/>
-            <w:right w:w="108" w:type="dxa"/>
-          </w:tblCellMar>
         </w:tblPrEx>
         <w:tc>
           <w:tcPr>
@@ -1972,12 +1930,6 @@
             <w:insideV w:val="single" w:color="000000" w:sz="8" w:space="0"/>
           </w:tblBorders>
           <w:tblLayout w:type="fixed"/>
-          <w:tblCellMar>
-            <w:top w:w="0" w:type="dxa"/>
-            <w:left w:w="108" w:type="dxa"/>
-            <w:bottom w:w="0" w:type="dxa"/>
-            <w:right w:w="108" w:type="dxa"/>
-          </w:tblCellMar>
         </w:tblPrEx>
         <w:tc>
           <w:tcPr>
@@ -6075,8 +6027,6 @@
           <w:szCs w:val="24"/>
         </w:rPr>
       </w:pPr>
-      <w:bookmarkStart w:id="0" w:name="_GoBack"/>
-      <w:bookmarkEnd w:id="0"/>
     </w:p>
     <w:p>
       <w:pPr>
@@ -11432,8 +11382,11 @@
           <w:rFonts w:ascii="Times New Roman" w:hAnsi="Times New Roman" w:cs="Times New Roman"/>
           <w:sz w:val="24"/>
           <w:szCs w:val="24"/>
-        </w:rPr>
-      </w:pPr>
+          <w:lang w:val="es-ES"/>
+        </w:rPr>
+      </w:pPr>
+      <w:bookmarkStart w:id="0" w:name="_GoBack"/>
+      <w:bookmarkEnd w:id="0"/>
     </w:p>
     <w:sectPr>
       <w:headerReference r:id="rId3" w:type="default"/>

</xml_diff>

<commit_message>
added in the document
</commit_message>
<xml_diff>
--- a/Planet_Express/data/PROYECTO_FINAL.docx
+++ b/Planet_Express/data/PROYECTO_FINAL.docx
@@ -609,7 +609,7 @@
     </w:p>
     <w:tbl>
       <w:tblPr>
-        <w:tblStyle w:val="6"/>
+        <w:tblStyle w:val="7"/>
         <w:tblW w:w="9000" w:type="dxa"/>
         <w:tblInd w:w="0" w:type="dxa"/>
         <w:tblBorders>
@@ -643,6 +643,12 @@
             <w:insideV w:val="single" w:color="000000" w:sz="8" w:space="0"/>
           </w:tblBorders>
           <w:tblLayout w:type="fixed"/>
+          <w:tblCellMar>
+            <w:top w:w="0" w:type="dxa"/>
+            <w:left w:w="108" w:type="dxa"/>
+            <w:bottom w:w="0" w:type="dxa"/>
+            <w:right w:w="108" w:type="dxa"/>
+          </w:tblCellMar>
         </w:tblPrEx>
         <w:tc>
           <w:tcPr>
@@ -1027,7 +1033,7 @@
     </w:p>
     <w:tbl>
       <w:tblPr>
-        <w:tblStyle w:val="6"/>
+        <w:tblStyle w:val="7"/>
         <w:tblW w:w="9000" w:type="dxa"/>
         <w:tblInd w:w="0" w:type="dxa"/>
         <w:tblBorders>
@@ -1061,6 +1067,12 @@
             <w:insideV w:val="single" w:color="000000" w:sz="8" w:space="0"/>
           </w:tblBorders>
           <w:tblLayout w:type="fixed"/>
+          <w:tblCellMar>
+            <w:top w:w="0" w:type="dxa"/>
+            <w:left w:w="108" w:type="dxa"/>
+            <w:bottom w:w="0" w:type="dxa"/>
+            <w:right w:w="108" w:type="dxa"/>
+          </w:tblCellMar>
         </w:tblPrEx>
         <w:tc>
           <w:tcPr>
@@ -1138,6 +1150,12 @@
             <w:insideV w:val="single" w:color="000000" w:sz="8" w:space="0"/>
           </w:tblBorders>
           <w:tblLayout w:type="fixed"/>
+          <w:tblCellMar>
+            <w:top w:w="0" w:type="dxa"/>
+            <w:left w:w="108" w:type="dxa"/>
+            <w:bottom w:w="0" w:type="dxa"/>
+            <w:right w:w="108" w:type="dxa"/>
+          </w:tblCellMar>
         </w:tblPrEx>
         <w:tc>
           <w:tcPr>
@@ -1215,6 +1233,12 @@
             <w:insideV w:val="single" w:color="000000" w:sz="8" w:space="0"/>
           </w:tblBorders>
           <w:tblLayout w:type="fixed"/>
+          <w:tblCellMar>
+            <w:top w:w="0" w:type="dxa"/>
+            <w:left w:w="108" w:type="dxa"/>
+            <w:bottom w:w="0" w:type="dxa"/>
+            <w:right w:w="108" w:type="dxa"/>
+          </w:tblCellMar>
         </w:tblPrEx>
         <w:tc>
           <w:tcPr>
@@ -1380,7 +1404,7 @@
     </w:p>
     <w:tbl>
       <w:tblPr>
-        <w:tblStyle w:val="6"/>
+        <w:tblStyle w:val="7"/>
         <w:tblW w:w="9000" w:type="dxa"/>
         <w:tblInd w:w="0" w:type="dxa"/>
         <w:tblBorders>
@@ -1414,6 +1438,12 @@
             <w:insideV w:val="single" w:color="000000" w:sz="8" w:space="0"/>
           </w:tblBorders>
           <w:tblLayout w:type="fixed"/>
+          <w:tblCellMar>
+            <w:top w:w="0" w:type="dxa"/>
+            <w:left w:w="108" w:type="dxa"/>
+            <w:bottom w:w="0" w:type="dxa"/>
+            <w:right w:w="108" w:type="dxa"/>
+          </w:tblCellMar>
         </w:tblPrEx>
         <w:tc>
           <w:tcPr>
@@ -1574,6 +1604,12 @@
             <w:insideV w:val="single" w:color="000000" w:sz="8" w:space="0"/>
           </w:tblBorders>
           <w:tblLayout w:type="fixed"/>
+          <w:tblCellMar>
+            <w:top w:w="0" w:type="dxa"/>
+            <w:left w:w="108" w:type="dxa"/>
+            <w:bottom w:w="0" w:type="dxa"/>
+            <w:right w:w="108" w:type="dxa"/>
+          </w:tblCellMar>
         </w:tblPrEx>
         <w:tc>
           <w:tcPr>
@@ -1736,7 +1772,7 @@
     </w:p>
     <w:tbl>
       <w:tblPr>
-        <w:tblStyle w:val="6"/>
+        <w:tblStyle w:val="7"/>
         <w:tblW w:w="9000" w:type="dxa"/>
         <w:tblInd w:w="0" w:type="dxa"/>
         <w:tblBorders>
@@ -1770,6 +1806,12 @@
             <w:insideV w:val="single" w:color="000000" w:sz="8" w:space="0"/>
           </w:tblBorders>
           <w:tblLayout w:type="fixed"/>
+          <w:tblCellMar>
+            <w:top w:w="0" w:type="dxa"/>
+            <w:left w:w="108" w:type="dxa"/>
+            <w:bottom w:w="0" w:type="dxa"/>
+            <w:right w:w="108" w:type="dxa"/>
+          </w:tblCellMar>
         </w:tblPrEx>
         <w:tc>
           <w:tcPr>
@@ -1930,6 +1972,12 @@
             <w:insideV w:val="single" w:color="000000" w:sz="8" w:space="0"/>
           </w:tblBorders>
           <w:tblLayout w:type="fixed"/>
+          <w:tblCellMar>
+            <w:top w:w="0" w:type="dxa"/>
+            <w:left w:w="108" w:type="dxa"/>
+            <w:bottom w:w="0" w:type="dxa"/>
+            <w:right w:w="108" w:type="dxa"/>
+          </w:tblCellMar>
         </w:tblPrEx>
         <w:tc>
           <w:tcPr>
@@ -3858,7 +3906,7 @@
     </w:p>
     <w:tbl>
       <w:tblPr>
-        <w:tblStyle w:val="7"/>
+        <w:tblStyle w:val="8"/>
         <w:tblW w:w="8828" w:type="dxa"/>
         <w:tblInd w:w="0" w:type="dxa"/>
         <w:tblBorders>
@@ -6119,7 +6167,7 @@
     </w:p>
     <w:tbl>
       <w:tblPr>
-        <w:tblStyle w:val="7"/>
+        <w:tblStyle w:val="8"/>
         <w:tblW w:w="8828" w:type="dxa"/>
         <w:tblInd w:w="0" w:type="dxa"/>
         <w:tblBorders>
@@ -6876,7 +6924,7 @@
           </w:p>
           <w:p>
             <w:pPr>
-              <w:pStyle w:val="8"/>
+              <w:pStyle w:val="9"/>
               <w:numPr>
                 <w:ilvl w:val="0"/>
                 <w:numId w:val="9"/>
@@ -6895,7 +6943,7 @@
           </w:p>
           <w:p>
             <w:pPr>
-              <w:pStyle w:val="8"/>
+              <w:pStyle w:val="9"/>
               <w:numPr>
                 <w:ilvl w:val="0"/>
                 <w:numId w:val="9"/>
@@ -6914,7 +6962,7 @@
           </w:p>
           <w:p>
             <w:pPr>
-              <w:pStyle w:val="8"/>
+              <w:pStyle w:val="9"/>
               <w:numPr>
                 <w:ilvl w:val="0"/>
                 <w:numId w:val="9"/>
@@ -6933,13 +6981,13 @@
           </w:p>
           <w:p>
             <w:pPr>
-              <w:pStyle w:val="8"/>
-              <w:spacing w:after="0" w:line="240" w:lineRule="auto"/>
-            </w:pPr>
-          </w:p>
-          <w:p>
-            <w:pPr>
-              <w:pStyle w:val="8"/>
+              <w:pStyle w:val="9"/>
+              <w:spacing w:after="0" w:line="240" w:lineRule="auto"/>
+            </w:pPr>
+          </w:p>
+          <w:p>
+            <w:pPr>
+              <w:pStyle w:val="9"/>
               <w:spacing w:after="0" w:line="240" w:lineRule="auto"/>
               <w:jc w:val="center"/>
               <w:rPr>
@@ -6959,7 +7007,7 @@
           </w:p>
           <w:p>
             <w:pPr>
-              <w:pStyle w:val="8"/>
+              <w:pStyle w:val="9"/>
               <w:numPr>
                 <w:ilvl w:val="0"/>
                 <w:numId w:val="10"/>
@@ -6978,7 +7026,7 @@
           </w:p>
           <w:p>
             <w:pPr>
-              <w:pStyle w:val="8"/>
+              <w:pStyle w:val="9"/>
               <w:numPr>
                 <w:ilvl w:val="0"/>
                 <w:numId w:val="10"/>
@@ -6997,7 +7045,7 @@
           </w:p>
           <w:p>
             <w:pPr>
-              <w:pStyle w:val="8"/>
+              <w:pStyle w:val="9"/>
               <w:numPr>
                 <w:ilvl w:val="0"/>
                 <w:numId w:val="10"/>
@@ -7016,13 +7064,13 @@
           </w:p>
           <w:p>
             <w:pPr>
-              <w:pStyle w:val="8"/>
-              <w:spacing w:after="0" w:line="240" w:lineRule="auto"/>
-            </w:pPr>
-          </w:p>
-          <w:p>
-            <w:pPr>
-              <w:pStyle w:val="8"/>
+              <w:pStyle w:val="9"/>
+              <w:spacing w:after="0" w:line="240" w:lineRule="auto"/>
+            </w:pPr>
+          </w:p>
+          <w:p>
+            <w:pPr>
+              <w:pStyle w:val="9"/>
               <w:spacing w:after="0" w:line="240" w:lineRule="auto"/>
               <w:jc w:val="center"/>
               <w:rPr>
@@ -7041,7 +7089,7 @@
           </w:p>
           <w:p>
             <w:pPr>
-              <w:pStyle w:val="8"/>
+              <w:pStyle w:val="9"/>
               <w:numPr>
                 <w:ilvl w:val="0"/>
                 <w:numId w:val="11"/>
@@ -7060,7 +7108,7 @@
           </w:p>
           <w:p>
             <w:pPr>
-              <w:pStyle w:val="8"/>
+              <w:pStyle w:val="9"/>
               <w:numPr>
                 <w:ilvl w:val="0"/>
                 <w:numId w:val="11"/>
@@ -7079,7 +7127,7 @@
           </w:p>
           <w:p>
             <w:pPr>
-              <w:pStyle w:val="8"/>
+              <w:pStyle w:val="9"/>
               <w:numPr>
                 <w:ilvl w:val="0"/>
                 <w:numId w:val="11"/>
@@ -7098,13 +7146,13 @@
           </w:p>
           <w:p>
             <w:pPr>
-              <w:pStyle w:val="8"/>
-              <w:spacing w:after="0" w:line="240" w:lineRule="auto"/>
-            </w:pPr>
-          </w:p>
-          <w:p>
-            <w:pPr>
-              <w:pStyle w:val="8"/>
+              <w:pStyle w:val="9"/>
+              <w:spacing w:after="0" w:line="240" w:lineRule="auto"/>
+            </w:pPr>
+          </w:p>
+          <w:p>
+            <w:pPr>
+              <w:pStyle w:val="9"/>
               <w:spacing w:after="0" w:line="240" w:lineRule="auto"/>
               <w:jc w:val="center"/>
               <w:rPr>
@@ -7123,7 +7171,7 @@
           </w:p>
           <w:p>
             <w:pPr>
-              <w:pStyle w:val="8"/>
+              <w:pStyle w:val="9"/>
               <w:numPr>
                 <w:ilvl w:val="0"/>
                 <w:numId w:val="12"/>
@@ -7142,7 +7190,7 @@
           </w:p>
           <w:p>
             <w:pPr>
-              <w:pStyle w:val="8"/>
+              <w:pStyle w:val="9"/>
               <w:numPr>
                 <w:ilvl w:val="0"/>
                 <w:numId w:val="12"/>
@@ -7161,7 +7209,7 @@
           </w:p>
           <w:p>
             <w:pPr>
-              <w:pStyle w:val="8"/>
+              <w:pStyle w:val="9"/>
               <w:numPr>
                 <w:ilvl w:val="0"/>
                 <w:numId w:val="12"/>
@@ -7180,7 +7228,7 @@
           </w:p>
           <w:p>
             <w:pPr>
-              <w:pStyle w:val="8"/>
+              <w:pStyle w:val="9"/>
               <w:spacing w:after="0" w:line="240" w:lineRule="auto"/>
             </w:pPr>
           </w:p>
@@ -7205,7 +7253,7 @@
           </w:p>
           <w:p>
             <w:pPr>
-              <w:pStyle w:val="8"/>
+              <w:pStyle w:val="9"/>
               <w:numPr>
                 <w:ilvl w:val="0"/>
                 <w:numId w:val="13"/>
@@ -7224,7 +7272,7 @@
           </w:p>
           <w:p>
             <w:pPr>
-              <w:pStyle w:val="8"/>
+              <w:pStyle w:val="9"/>
               <w:numPr>
                 <w:ilvl w:val="0"/>
                 <w:numId w:val="13"/>
@@ -7243,7 +7291,7 @@
           </w:p>
           <w:p>
             <w:pPr>
-              <w:pStyle w:val="8"/>
+              <w:pStyle w:val="9"/>
               <w:numPr>
                 <w:ilvl w:val="0"/>
                 <w:numId w:val="13"/>
@@ -7262,13 +7310,13 @@
           </w:p>
           <w:p>
             <w:pPr>
-              <w:pStyle w:val="8"/>
-              <w:spacing w:after="0" w:line="240" w:lineRule="auto"/>
-            </w:pPr>
-          </w:p>
-          <w:p>
-            <w:pPr>
-              <w:pStyle w:val="8"/>
+              <w:pStyle w:val="9"/>
+              <w:spacing w:after="0" w:line="240" w:lineRule="auto"/>
+            </w:pPr>
+          </w:p>
+          <w:p>
+            <w:pPr>
+              <w:pStyle w:val="9"/>
               <w:spacing w:after="0" w:line="240" w:lineRule="auto"/>
               <w:jc w:val="center"/>
               <w:rPr>
@@ -7285,7 +7333,7 @@
           </w:p>
           <w:p>
             <w:pPr>
-              <w:pStyle w:val="8"/>
+              <w:pStyle w:val="9"/>
               <w:numPr>
                 <w:ilvl w:val="0"/>
                 <w:numId w:val="14"/>
@@ -7304,7 +7352,7 @@
           </w:p>
           <w:p>
             <w:pPr>
-              <w:pStyle w:val="8"/>
+              <w:pStyle w:val="9"/>
               <w:numPr>
                 <w:ilvl w:val="0"/>
                 <w:numId w:val="14"/>
@@ -7323,7 +7371,7 @@
           </w:p>
           <w:p>
             <w:pPr>
-              <w:pStyle w:val="8"/>
+              <w:pStyle w:val="9"/>
               <w:numPr>
                 <w:ilvl w:val="0"/>
                 <w:numId w:val="14"/>
@@ -7342,13 +7390,13 @@
           </w:p>
           <w:p>
             <w:pPr>
-              <w:pStyle w:val="8"/>
-              <w:spacing w:after="0" w:line="240" w:lineRule="auto"/>
-            </w:pPr>
-          </w:p>
-          <w:p>
-            <w:pPr>
-              <w:pStyle w:val="8"/>
+              <w:pStyle w:val="9"/>
+              <w:spacing w:after="0" w:line="240" w:lineRule="auto"/>
+            </w:pPr>
+          </w:p>
+          <w:p>
+            <w:pPr>
+              <w:pStyle w:val="9"/>
               <w:spacing w:after="0" w:line="240" w:lineRule="auto"/>
               <w:jc w:val="center"/>
               <w:rPr>
@@ -7368,7 +7416,7 @@
           </w:p>
           <w:p>
             <w:pPr>
-              <w:pStyle w:val="8"/>
+              <w:pStyle w:val="9"/>
               <w:numPr>
                 <w:ilvl w:val="0"/>
                 <w:numId w:val="15"/>
@@ -7387,7 +7435,7 @@
           </w:p>
           <w:p>
             <w:pPr>
-              <w:pStyle w:val="8"/>
+              <w:pStyle w:val="9"/>
               <w:numPr>
                 <w:ilvl w:val="0"/>
                 <w:numId w:val="15"/>
@@ -7406,7 +7454,7 @@
           </w:p>
           <w:p>
             <w:pPr>
-              <w:pStyle w:val="8"/>
+              <w:pStyle w:val="9"/>
               <w:numPr>
                 <w:ilvl w:val="0"/>
                 <w:numId w:val="15"/>
@@ -7425,13 +7473,13 @@
           </w:p>
           <w:p>
             <w:pPr>
-              <w:pStyle w:val="8"/>
-              <w:spacing w:after="0" w:line="240" w:lineRule="auto"/>
-            </w:pPr>
-          </w:p>
-          <w:p>
-            <w:pPr>
-              <w:pStyle w:val="8"/>
+              <w:pStyle w:val="9"/>
+              <w:spacing w:after="0" w:line="240" w:lineRule="auto"/>
+            </w:pPr>
+          </w:p>
+          <w:p>
+            <w:pPr>
+              <w:pStyle w:val="9"/>
               <w:spacing w:after="0" w:line="240" w:lineRule="auto"/>
               <w:jc w:val="center"/>
               <w:rPr>
@@ -7450,7 +7498,7 @@
           </w:p>
           <w:p>
             <w:pPr>
-              <w:pStyle w:val="8"/>
+              <w:pStyle w:val="9"/>
               <w:numPr>
                 <w:ilvl w:val="0"/>
                 <w:numId w:val="16"/>
@@ -7469,7 +7517,7 @@
           </w:p>
           <w:p>
             <w:pPr>
-              <w:pStyle w:val="8"/>
+              <w:pStyle w:val="9"/>
               <w:numPr>
                 <w:ilvl w:val="0"/>
                 <w:numId w:val="16"/>
@@ -7488,7 +7536,7 @@
           </w:p>
           <w:p>
             <w:pPr>
-              <w:pStyle w:val="8"/>
+              <w:pStyle w:val="9"/>
               <w:numPr>
                 <w:ilvl w:val="0"/>
                 <w:numId w:val="16"/>
@@ -7512,7 +7560,7 @@
           </w:p>
           <w:p>
             <w:pPr>
-              <w:pStyle w:val="8"/>
+              <w:pStyle w:val="9"/>
               <w:spacing w:after="0" w:line="240" w:lineRule="auto"/>
               <w:jc w:val="center"/>
               <w:rPr>
@@ -7531,7 +7579,7 @@
           </w:p>
           <w:p>
             <w:pPr>
-              <w:pStyle w:val="8"/>
+              <w:pStyle w:val="9"/>
               <w:numPr>
                 <w:ilvl w:val="0"/>
                 <w:numId w:val="17"/>
@@ -7550,7 +7598,7 @@
           </w:p>
           <w:p>
             <w:pPr>
-              <w:pStyle w:val="8"/>
+              <w:pStyle w:val="9"/>
               <w:numPr>
                 <w:ilvl w:val="0"/>
                 <w:numId w:val="17"/>
@@ -7569,7 +7617,7 @@
           </w:p>
           <w:p>
             <w:pPr>
-              <w:pStyle w:val="8"/>
+              <w:pStyle w:val="9"/>
               <w:numPr>
                 <w:ilvl w:val="0"/>
                 <w:numId w:val="17"/>
@@ -7588,16 +7636,16 @@
           </w:p>
           <w:p>
             <w:pPr>
-              <w:pStyle w:val="8"/>
-              <w:spacing w:after="0" w:line="240" w:lineRule="auto"/>
-              <w:rPr>
-                <w:b/>
-              </w:rPr>
-            </w:pPr>
-          </w:p>
-          <w:p>
-            <w:pPr>
-              <w:pStyle w:val="8"/>
+              <w:pStyle w:val="9"/>
+              <w:spacing w:after="0" w:line="240" w:lineRule="auto"/>
+              <w:rPr>
+                <w:b/>
+              </w:rPr>
+            </w:pPr>
+          </w:p>
+          <w:p>
+            <w:pPr>
+              <w:pStyle w:val="9"/>
               <w:spacing w:after="0" w:line="240" w:lineRule="auto"/>
               <w:jc w:val="center"/>
               <w:rPr>
@@ -7616,7 +7664,7 @@
           </w:p>
           <w:p>
             <w:pPr>
-              <w:pStyle w:val="8"/>
+              <w:pStyle w:val="9"/>
               <w:numPr>
                 <w:ilvl w:val="0"/>
                 <w:numId w:val="18"/>
@@ -7635,7 +7683,7 @@
           </w:p>
           <w:p>
             <w:pPr>
-              <w:pStyle w:val="8"/>
+              <w:pStyle w:val="9"/>
               <w:numPr>
                 <w:ilvl w:val="0"/>
                 <w:numId w:val="18"/>
@@ -7654,7 +7702,7 @@
           </w:p>
           <w:p>
             <w:pPr>
-              <w:pStyle w:val="8"/>
+              <w:pStyle w:val="9"/>
               <w:numPr>
                 <w:ilvl w:val="0"/>
                 <w:numId w:val="18"/>
@@ -7673,7 +7721,7 @@
           </w:p>
           <w:p>
             <w:pPr>
-              <w:pStyle w:val="8"/>
+              <w:pStyle w:val="9"/>
               <w:spacing w:after="0" w:line="240" w:lineRule="auto"/>
             </w:pPr>
           </w:p>
@@ -7682,7 +7730,7 @@
     </w:tbl>
     <w:tbl>
       <w:tblPr>
-        <w:tblStyle w:val="13"/>
+        <w:tblStyle w:val="14"/>
         <w:tblpPr w:leftFromText="141" w:rightFromText="141" w:vertAnchor="text" w:horzAnchor="margin" w:tblpXSpec="center" w:tblpY="631"/>
         <w:tblW w:w="10349" w:type="dxa"/>
         <w:tblInd w:w="0" w:type="dxa"/>
@@ -11373,20 +11421,86 @@
           <w:rFonts w:ascii="Times New Roman" w:hAnsi="Times New Roman" w:cs="Times New Roman"/>
           <w:sz w:val="24"/>
           <w:szCs w:val="24"/>
-        </w:rPr>
-      </w:pPr>
+          <w:lang w:val="es-ES"/>
+        </w:rPr>
+      </w:pPr>
+      <w:r>
+        <w:rPr>
+          <w:rFonts w:ascii="Times New Roman" w:hAnsi="Times New Roman" w:cs="Times New Roman"/>
+          <w:sz w:val="24"/>
+          <w:szCs w:val="24"/>
+          <w:lang w:val="es-ES"/>
+        </w:rPr>
+        <w:t>Repositorio git hub:</w:t>
+      </w:r>
+      <w:bookmarkStart w:id="0" w:name="_GoBack"/>
+      <w:bookmarkEnd w:id="0"/>
     </w:p>
     <w:p>
       <w:pPr>
         <w:rPr>
-          <w:rFonts w:ascii="Times New Roman" w:hAnsi="Times New Roman" w:cs="Times New Roman"/>
+          <w:rFonts w:hint="default" w:ascii="Times New Roman" w:hAnsi="Times New Roman" w:cs="Times New Roman"/>
           <w:sz w:val="24"/>
           <w:szCs w:val="24"/>
           <w:lang w:val="es-ES"/>
         </w:rPr>
       </w:pPr>
-      <w:bookmarkStart w:id="0" w:name="_GoBack"/>
-      <w:bookmarkEnd w:id="0"/>
+      <w:r>
+        <w:rPr>
+          <w:rFonts w:hint="default" w:ascii="Times New Roman" w:hAnsi="Times New Roman" w:cs="Times New Roman"/>
+          <w:sz w:val="24"/>
+          <w:szCs w:val="24"/>
+          <w:lang w:val="es-ES"/>
+        </w:rPr>
+        <w:fldChar w:fldCharType="begin"/>
+      </w:r>
+      <w:r>
+        <w:rPr>
+          <w:rFonts w:hint="default" w:ascii="Times New Roman" w:hAnsi="Times New Roman" w:cs="Times New Roman"/>
+          <w:sz w:val="24"/>
+          <w:szCs w:val="24"/>
+          <w:lang w:val="es-ES"/>
+        </w:rPr>
+        <w:instrText xml:space="preserve"> HYPERLINK "https://github.com/Jhusseth/Planet_Express_Proyecto.git" </w:instrText>
+      </w:r>
+      <w:r>
+        <w:rPr>
+          <w:rFonts w:hint="default" w:ascii="Times New Roman" w:hAnsi="Times New Roman" w:cs="Times New Roman"/>
+          <w:sz w:val="24"/>
+          <w:szCs w:val="24"/>
+          <w:lang w:val="es-ES"/>
+        </w:rPr>
+        <w:fldChar w:fldCharType="separate"/>
+      </w:r>
+      <w:r>
+        <w:rPr>
+          <w:rStyle w:val="6"/>
+          <w:rFonts w:hint="default" w:ascii="Times New Roman" w:hAnsi="Times New Roman" w:cs="Times New Roman"/>
+          <w:sz w:val="24"/>
+          <w:szCs w:val="24"/>
+          <w:lang w:val="es-ES"/>
+        </w:rPr>
+        <w:t>https://github.com/Jhusseth/Planet_Express_Proyecto.git</w:t>
+      </w:r>
+      <w:r>
+        <w:rPr>
+          <w:rFonts w:hint="default" w:ascii="Times New Roman" w:hAnsi="Times New Roman" w:cs="Times New Roman"/>
+          <w:sz w:val="24"/>
+          <w:szCs w:val="24"/>
+          <w:lang w:val="es-ES"/>
+        </w:rPr>
+        <w:fldChar w:fldCharType="end"/>
+      </w:r>
+    </w:p>
+    <w:p>
+      <w:pPr>
+        <w:rPr>
+          <w:rFonts w:hint="default" w:ascii="Times New Roman" w:hAnsi="Times New Roman" w:cs="Times New Roman"/>
+          <w:sz w:val="24"/>
+          <w:szCs w:val="24"/>
+          <w:lang w:val="es-ES"/>
+        </w:rPr>
+      </w:pPr>
     </w:p>
     <w:sectPr>
       <w:headerReference r:id="rId3" w:type="default"/>
@@ -13819,7 +13933,7 @@
     <w:unhideWhenUsed/>
     <w:uiPriority w:val="1"/>
   </w:style>
-  <w:style w:type="table" w:default="1" w:styleId="6">
+  <w:style w:type="table" w:default="1" w:styleId="7">
     <w:name w:val="Normal Table"/>
     <w:semiHidden/>
     <w:unhideWhenUsed/>
@@ -13837,7 +13951,7 @@
   <w:style w:type="paragraph" w:styleId="2">
     <w:name w:val="Balloon Text"/>
     <w:basedOn w:val="1"/>
-    <w:link w:val="11"/>
+    <w:link w:val="12"/>
     <w:semiHidden/>
     <w:unhideWhenUsed/>
     <w:uiPriority w:val="99"/>
@@ -13853,7 +13967,7 @@
   <w:style w:type="paragraph" w:styleId="3">
     <w:name w:val="footer"/>
     <w:basedOn w:val="1"/>
-    <w:link w:val="10"/>
+    <w:link w:val="11"/>
     <w:unhideWhenUsed/>
     <w:uiPriority w:val="99"/>
     <w:pPr>
@@ -13867,7 +13981,7 @@
   <w:style w:type="paragraph" w:styleId="4">
     <w:name w:val="header"/>
     <w:basedOn w:val="1"/>
-    <w:link w:val="9"/>
+    <w:link w:val="10"/>
     <w:unhideWhenUsed/>
     <w:uiPriority w:val="99"/>
     <w:pPr>
@@ -13878,9 +13992,20 @@
       <w:spacing w:after="0" w:line="240" w:lineRule="auto"/>
     </w:pPr>
   </w:style>
-  <w:style w:type="table" w:styleId="7">
+  <w:style w:type="character" w:styleId="6">
+    <w:name w:val="Hyperlink"/>
+    <w:basedOn w:val="5"/>
+    <w:semiHidden/>
+    <w:unhideWhenUsed/>
+    <w:uiPriority w:val="99"/>
+    <w:rPr>
+      <w:color w:val="0000FF"/>
+      <w:u w:val="single"/>
+    </w:rPr>
+  </w:style>
+  <w:style w:type="table" w:styleId="8">
     <w:name w:val="Table Grid"/>
-    <w:basedOn w:val="6"/>
+    <w:basedOn w:val="7"/>
     <w:qFormat/>
     <w:uiPriority w:val="39"/>
     <w:pPr>
@@ -13898,7 +14023,7 @@
       <w:tblLayout w:type="fixed"/>
     </w:tblPr>
   </w:style>
-  <w:style w:type="paragraph" w:styleId="8">
+  <w:style w:type="paragraph" w:styleId="9">
     <w:name w:val="List Paragraph"/>
     <w:basedOn w:val="1"/>
     <w:qFormat/>
@@ -13908,19 +14033,20 @@
       <w:contextualSpacing/>
     </w:pPr>
   </w:style>
-  <w:style w:type="character" w:customStyle="1" w:styleId="9">
+  <w:style w:type="character" w:customStyle="1" w:styleId="10">
     <w:name w:val="Encabezado Car"/>
     <w:basedOn w:val="5"/>
     <w:link w:val="4"/>
     <w:uiPriority w:val="99"/>
   </w:style>
-  <w:style w:type="character" w:customStyle="1" w:styleId="10">
+  <w:style w:type="character" w:customStyle="1" w:styleId="11">
     <w:name w:val="Pie de página Car"/>
     <w:basedOn w:val="5"/>
     <w:link w:val="3"/>
+    <w:qFormat/>
     <w:uiPriority w:val="99"/>
   </w:style>
-  <w:style w:type="character" w:customStyle="1" w:styleId="11">
+  <w:style w:type="character" w:customStyle="1" w:styleId="12">
     <w:name w:val="Texto de globo Car"/>
     <w:basedOn w:val="5"/>
     <w:link w:val="2"/>
@@ -13932,9 +14058,10 @@
       <w:szCs w:val="18"/>
     </w:rPr>
   </w:style>
-  <w:style w:type="table" w:customStyle="1" w:styleId="12">
+  <w:style w:type="table" w:customStyle="1" w:styleId="13">
     <w:name w:val="Grid Table 4"/>
-    <w:basedOn w:val="6"/>
+    <w:basedOn w:val="7"/>
+    <w:qFormat/>
     <w:uiPriority w:val="49"/>
     <w:pPr>
       <w:spacing w:after="0" w:line="240" w:lineRule="auto"/>
@@ -14007,9 +14134,9 @@
       </w:tcPr>
     </w:tblStylePr>
   </w:style>
-  <w:style w:type="table" w:customStyle="1" w:styleId="13">
+  <w:style w:type="table" w:customStyle="1" w:styleId="14">
     <w:name w:val="Grid Table 4 Accent 2"/>
-    <w:basedOn w:val="6"/>
+    <w:basedOn w:val="7"/>
     <w:uiPriority w:val="49"/>
     <w:pPr>
       <w:spacing w:after="0" w:line="240" w:lineRule="auto"/>

</xml_diff>

<commit_message>
change of all proyect
</commit_message>
<xml_diff>
--- a/Planet_Express/data/PROYECTO_FINAL.docx
+++ b/Planet_Express/data/PROYECTO_FINAL.docx
@@ -151,15 +151,7 @@
           <w:sz w:val="24"/>
           <w:szCs w:val="24"/>
         </w:rPr>
-        <w:t xml:space="preserve">El mundo es un sitio armónico, con una población que ama viajar conocer y descubrir. Debido a que había grandes problemas con aerolíneas para el transporte entre ciudades, las </w:t>
-      </w:r>
-      <w:r>
-        <w:rPr>
-          <w:rFonts w:ascii="Times New Roman" w:hAnsi="Times New Roman" w:cs="Times New Roman"/>
-          <w:sz w:val="24"/>
-          <w:szCs w:val="24"/>
-        </w:rPr>
-        <w:t>personas se encuentran con algunos problemas a la hora de viajar por demoras en trasportes y acceso a las ciudades. Desafortunadamente existen pocas soluciones para mejorar la rapidez y mejoras de los transportes en el mundo.</w:t>
+        <w:t>El mundo es un sitio armónico, con una población que ama viajar conocer y descubrir. Debido a que había grandes problemas con aerolíneas para el transporte entre ciudades, las personas se encuentran con algunos problemas a la hora de viajar por demoras en trasportes y acceso a las ciudades. Desafortunadamente existen pocas soluciones para mejorar la rapidez y mejoras de los transportes en el mundo.</w:t>
       </w:r>
     </w:p>
     <w:p>
@@ -172,14 +164,6 @@
           <w:szCs w:val="24"/>
         </w:rPr>
       </w:pPr>
-      <w:r>
-        <w:rPr>
-          <w:rFonts w:ascii="Times New Roman" w:hAnsi="Times New Roman" w:cs="Times New Roman"/>
-          <w:sz w:val="24"/>
-          <w:szCs w:val="24"/>
-        </w:rPr>
-        <w:t xml:space="preserve">Planet </w:t>
-      </w:r>
       <w:proofErr w:type="spellStart"/>
       <w:r>
         <w:rPr>
@@ -187,6 +171,24 @@
           <w:sz w:val="24"/>
           <w:szCs w:val="24"/>
         </w:rPr>
+        <w:t>Planet</w:t>
+      </w:r>
+      <w:proofErr w:type="spellEnd"/>
+      <w:r>
+        <w:rPr>
+          <w:rFonts w:ascii="Times New Roman" w:hAnsi="Times New Roman" w:cs="Times New Roman"/>
+          <w:sz w:val="24"/>
+          <w:szCs w:val="24"/>
+        </w:rPr>
+        <w:t xml:space="preserve"> </w:t>
+      </w:r>
+      <w:proofErr w:type="spellStart"/>
+      <w:r>
+        <w:rPr>
+          <w:rFonts w:ascii="Times New Roman" w:hAnsi="Times New Roman" w:cs="Times New Roman"/>
+          <w:sz w:val="24"/>
+          <w:szCs w:val="24"/>
+        </w:rPr>
         <w:t>express</w:t>
       </w:r>
       <w:proofErr w:type="spellEnd"/>
@@ -196,23 +198,7 @@
           <w:sz w:val="24"/>
           <w:szCs w:val="24"/>
         </w:rPr>
-        <w:t xml:space="preserve"> es una empresa </w:t>
-      </w:r>
-      <w:r>
-        <w:rPr>
-          <w:rFonts w:ascii="Times New Roman" w:hAnsi="Times New Roman" w:cs="Times New Roman"/>
-          <w:sz w:val="24"/>
-          <w:szCs w:val="24"/>
-        </w:rPr>
-        <w:t>que maneja una extensa variedad de destinos en el mundo, esta nace de la necesidad de permitir el transporte de manera más rápida y eficientemente alrededor del mundo, ya que luego del gran aumento de la población, los niveles de tráfico aumentaron conside</w:t>
-      </w:r>
-      <w:r>
-        <w:rPr>
-          <w:rFonts w:ascii="Times New Roman" w:hAnsi="Times New Roman" w:cs="Times New Roman"/>
-          <w:sz w:val="24"/>
-          <w:szCs w:val="24"/>
-        </w:rPr>
-        <w:t xml:space="preserve">rablemente debido al masivo transporte, esto lleva a la implementación de estrategias que mejoren este sistema de trayectos y distancias para transporte en el mundo. La misión de </w:t>
+        <w:t xml:space="preserve"> es una empresa que maneja una extensa variedad de destinos en el mundo, esta nace de la necesidad de permitir el transporte de manera más rápida y eficientemente alrededor del mundo, ya que luego del gran aumento de la población, los niveles de tráfico aumentaron considerablemente debido al masivo transporte, esto lleva a la implementación de estrategias que mejoren este sistema de trayectos y distancias para transporte en el mundo. La misión de </w:t>
       </w:r>
       <w:proofErr w:type="spellStart"/>
       <w:r>
@@ -248,15 +234,7 @@
           <w:sz w:val="24"/>
           <w:szCs w:val="24"/>
         </w:rPr>
-        <w:t xml:space="preserve"> es mejorar el transporte entre ciudades y mejorar el tiempo de</w:t>
-      </w:r>
-      <w:r>
-        <w:rPr>
-          <w:rFonts w:ascii="Times New Roman" w:hAnsi="Times New Roman" w:cs="Times New Roman"/>
-          <w:sz w:val="24"/>
-          <w:szCs w:val="24"/>
-        </w:rPr>
-        <w:t xml:space="preserve"> cada vuelo para los usuarios y hacer posible un viaje más rápido, considerando las condiciones de tráfico y distancias.</w:t>
+        <w:t xml:space="preserve"> es mejorar el transporte entre ciudades y mejorar el tiempo de cada vuelo para los usuarios y hacer posible un viaje más rápido, considerando las condiciones de tráfico y distancias.</w:t>
       </w:r>
       <w:r>
         <w:rPr>
@@ -331,15 +309,7 @@
           <w:sz w:val="24"/>
           <w:szCs w:val="24"/>
         </w:rPr>
-        <w:t xml:space="preserve">Los vuelos en el mundo requieren obtener una estrategia que mejore la manera </w:t>
-      </w:r>
-      <w:r>
-        <w:rPr>
-          <w:rFonts w:ascii="Times New Roman" w:hAnsi="Times New Roman" w:cs="Times New Roman"/>
-          <w:sz w:val="24"/>
-          <w:szCs w:val="24"/>
-        </w:rPr>
-        <w:t>de transportar usuarios de un lugar a otra con rapidez y recorriendo menor trayecto.</w:t>
+        <w:t>Los vuelos en el mundo requieren obtener una estrategia que mejore la manera de transportar usuarios de un lugar a otra con rapidez y recorriendo menor trayecto.</w:t>
       </w:r>
     </w:p>
     <w:p>
@@ -429,15 +399,7 @@
           <w:sz w:val="24"/>
           <w:szCs w:val="24"/>
         </w:rPr>
-        <w:t>En matemáticas y ciencias de la computación, un grafo (del griego grafos: dibujo, imagen) es un conjunto de objetos llamados vérti</w:t>
-      </w:r>
-      <w:r>
-        <w:rPr>
-          <w:rFonts w:ascii="Times New Roman" w:hAnsi="Times New Roman" w:cs="Times New Roman"/>
-          <w:sz w:val="24"/>
-          <w:szCs w:val="24"/>
-        </w:rPr>
-        <w:t>ces o nodos unidos por enlaces llamados aristas o arcos, que permiten representar relaciones binarias entre elementos de un conjunto. ​ Son objeto de estudio de la teoría de grafos.</w:t>
+        <w:t>En matemáticas y ciencias de la computación, un grafo (del griego grafos: dibujo, imagen) es un conjunto de objetos llamados vértices o nodos unidos por enlaces llamados aristas o arcos, que permiten representar relaciones binarias entre elementos de un conjunto. ​ Son objeto de estudio de la teoría de grafos.</w:t>
       </w:r>
     </w:p>
     <w:p>
@@ -487,15 +449,7 @@
           <w:sz w:val="24"/>
           <w:szCs w:val="24"/>
         </w:rPr>
-        <w:t xml:space="preserve"> es un grafo que está facultado par</w:t>
-      </w:r>
-      <w:r>
-        <w:rPr>
-          <w:rFonts w:ascii="Times New Roman" w:hAnsi="Times New Roman" w:cs="Times New Roman"/>
-          <w:sz w:val="24"/>
-          <w:szCs w:val="24"/>
-        </w:rPr>
-        <w:t>a tener aristas múltiples; es decir, aristas que relacionan los mismos nodos. De esta forma, dos nodos pueden estar conectados por más de una arista.</w:t>
+        <w:t xml:space="preserve"> es un grafo que está facultado para tener aristas múltiples; es decir, aristas que relacionan los mismos nodos. De esta forma, dos nodos pueden estar conectados por más de una arista.</w:t>
       </w:r>
     </w:p>
     <w:p>
@@ -528,15 +482,7 @@
           <w:sz w:val="24"/>
           <w:szCs w:val="24"/>
         </w:rPr>
-        <w:t>Un grafo dirigido o dígrafo es un tipo de grafo en el cual las aristas tienen un sentido d</w:t>
-      </w:r>
-      <w:r>
-        <w:rPr>
-          <w:rFonts w:ascii="Times New Roman" w:hAnsi="Times New Roman" w:cs="Times New Roman"/>
-          <w:sz w:val="24"/>
-          <w:szCs w:val="24"/>
-        </w:rPr>
-        <w:t>efinido, ​ a diferencia del grafo no dirigido, en el cual las aristas son relaciones simétricas y no apuntan en ningún sentido.</w:t>
+        <w:t>Un grafo dirigido o dígrafo es un tipo de grafo en el cual las aristas tienen un sentido definido, ​ a diferencia del grafo no dirigido, en el cual las aristas son relaciones simétricas y no apuntan en ningún sentido.</w:t>
       </w:r>
     </w:p>
     <w:p>
@@ -568,15 +514,7 @@
           <w:sz w:val="24"/>
           <w:szCs w:val="24"/>
         </w:rPr>
-        <w:t>Es la acción de volar con cualquier movimiento o efecto a través del aire. También recibe el nombre de vuelo el desplazam</w:t>
-      </w:r>
-      <w:r>
-        <w:rPr>
-          <w:rFonts w:ascii="Times New Roman" w:hAnsi="Times New Roman" w:cs="Times New Roman"/>
-          <w:sz w:val="24"/>
-          <w:szCs w:val="24"/>
-        </w:rPr>
-        <w:t xml:space="preserve">iento de las naves espaciales más allá de la atmósfera terrestre. En el contexto es el trayecto que recorre un avión entre su punto de despegue y el destino final se denomina vuelo. </w:t>
+        <w:t xml:space="preserve">Es la acción de volar con cualquier movimiento o efecto a través del aire. También recibe el nombre de vuelo el desplazamiento de las naves espaciales más allá de la atmósfera terrestre. En el contexto es el trayecto que recorre un avión entre su punto de despegue y el destino final se denomina vuelo. </w:t>
       </w:r>
     </w:p>
     <w:p>
@@ -659,16 +597,7 @@
           <w:sz w:val="24"/>
           <w:szCs w:val="24"/>
         </w:rPr>
-        <w:t>Especificac</w:t>
-      </w:r>
-      <w:r>
-        <w:rPr>
-          <w:rFonts w:ascii="Times New Roman" w:hAnsi="Times New Roman" w:cs="Times New Roman"/>
-          <w:b/>
-          <w:sz w:val="24"/>
-          <w:szCs w:val="24"/>
-        </w:rPr>
-        <w:t>ión de requerimientos</w:t>
+        <w:t>Especificación de requerimientos</w:t>
       </w:r>
     </w:p>
     <w:p>
@@ -1358,15 +1287,7 @@
                 <w:sz w:val="24"/>
                 <w:szCs w:val="24"/>
               </w:rPr>
-              <w:t xml:space="preserve">R3. </w:t>
-            </w:r>
-            <w:r>
-              <w:rPr>
-                <w:rFonts w:ascii="Times New Roman" w:hAnsi="Times New Roman" w:cs="Times New Roman"/>
-                <w:sz w:val="24"/>
-                <w:szCs w:val="24"/>
-              </w:rPr>
-              <w:t>Mostrar ruta más corta.</w:t>
+              <w:t>R3. Mostrar ruta más corta.</w:t>
             </w:r>
           </w:p>
         </w:tc>
@@ -1725,15 +1646,7 @@
                 <w:sz w:val="24"/>
                 <w:szCs w:val="24"/>
               </w:rPr>
-              <w:t xml:space="preserve">Permite visualizar el tráfico aéreo en las </w:t>
-            </w:r>
-            <w:r>
-              <w:rPr>
-                <w:rFonts w:ascii="Times New Roman" w:hAnsi="Times New Roman" w:cs="Times New Roman"/>
-                <w:sz w:val="24"/>
-                <w:szCs w:val="24"/>
-              </w:rPr>
-              <w:t xml:space="preserve">rutas disponibles de la </w:t>
+              <w:t xml:space="preserve">Permite visualizar el tráfico aéreo en las rutas disponibles de la </w:t>
             </w:r>
             <w:proofErr w:type="spellStart"/>
             <w:r>
@@ -1988,15 +1901,7 @@
           <w:sz w:val="24"/>
           <w:szCs w:val="24"/>
         </w:rPr>
-        <w:t>Es un algoritmo de búsqueda no informada utilizado para recorrer o buscar elementos en un grafo. Intuitivamente, se comienza en la raíz y se exploran todos los vecinos de este nodo. A continuación, para cada uno de los vecinos se exploran sus respectivos v</w:t>
-      </w:r>
-      <w:r>
-        <w:rPr>
-          <w:rFonts w:ascii="Times New Roman" w:hAnsi="Times New Roman" w:cs="Times New Roman"/>
-          <w:sz w:val="24"/>
-          <w:szCs w:val="24"/>
-        </w:rPr>
-        <w:t xml:space="preserve">ecinos adyacentes, y así hasta que se recorra todo el árbol. </w:t>
+        <w:t xml:space="preserve">Es un algoritmo de búsqueda no informada utilizado para recorrer o buscar elementos en un grafo. Intuitivamente, se comienza en la raíz y se exploran todos los vecinos de este nodo. A continuación, para cada uno de los vecinos se exploran sus respectivos vecinos adyacentes, y así hasta que se recorra todo el árbol. </w:t>
       </w:r>
       <w:r>
         <w:rPr>
@@ -2064,23 +1969,7 @@
           <w:sz w:val="24"/>
           <w:szCs w:val="24"/>
         </w:rPr>
-        <w:t xml:space="preserve">Es un algoritmo de búsqueda no informada utilizado para recorrer todos los nodos de un grafo de manera ordenada, pero no uniforme. Su funcionamiento consiste en ir </w:t>
-      </w:r>
-      <w:r>
-        <w:rPr>
-          <w:rFonts w:ascii="Times New Roman" w:hAnsi="Times New Roman" w:cs="Times New Roman"/>
-          <w:sz w:val="24"/>
-          <w:szCs w:val="24"/>
-        </w:rPr>
-        <w:t>expandiendo todos y cada uno de los nodos que va localizando, de forma recurrente, en un camino concreto. Cuando ya no quedan más nodos que visitar en dicho camino, regresa de modo que repite el mismo proceso con cada uno de los hermanos del nodo ya proces</w:t>
-      </w:r>
-      <w:r>
-        <w:rPr>
-          <w:rFonts w:ascii="Times New Roman" w:hAnsi="Times New Roman" w:cs="Times New Roman"/>
-          <w:sz w:val="24"/>
-          <w:szCs w:val="24"/>
-        </w:rPr>
-        <w:t>ado.</w:t>
+        <w:t>Es un algoritmo de búsqueda no informada utilizado para recorrer todos los nodos de un grafo de manera ordenada, pero no uniforme. Su funcionamiento consiste en ir expandiendo todos y cada uno de los nodos que va localizando, de forma recurrente, en un camino concreto. Cuando ya no quedan más nodos que visitar en dicho camino, regresa de modo que repite el mismo proceso con cada uno de los hermanos del nodo ya procesado.</w:t>
       </w:r>
       <w:r>
         <w:rPr>
@@ -2321,15 +2210,7 @@
           <w:sz w:val="24"/>
           <w:szCs w:val="24"/>
         </w:rPr>
-        <w:t>El algoritmo encuent</w:t>
-      </w:r>
-      <w:r>
-        <w:rPr>
-          <w:rFonts w:ascii="Times New Roman" w:hAnsi="Times New Roman" w:cs="Times New Roman"/>
-          <w:sz w:val="24"/>
-          <w:szCs w:val="24"/>
-        </w:rPr>
-        <w:t xml:space="preserve">ra un subconjunto de aristas que forman un árbol con todos los vértices, donde el peso total de todas las aristas en el árbol es el mínimo posible. Si el grafo no es conexo, entonces el algoritmo encontrará el árbol </w:t>
+        <w:t xml:space="preserve">El algoritmo encuentra un subconjunto de aristas que forman un árbol con todos los vértices, donde el peso total de todas las aristas en el árbol es el mínimo posible. Si el grafo no es conexo, entonces el algoritmo encontrará el árbol </w:t>
       </w:r>
       <w:proofErr w:type="spellStart"/>
       <w:r>
@@ -2347,15 +2228,7 @@
           <w:sz w:val="24"/>
           <w:szCs w:val="24"/>
         </w:rPr>
-        <w:t xml:space="preserve"> mínimo para uno de los compon</w:t>
-      </w:r>
-      <w:r>
-        <w:rPr>
-          <w:rFonts w:ascii="Times New Roman" w:hAnsi="Times New Roman" w:cs="Times New Roman"/>
-          <w:sz w:val="24"/>
-          <w:szCs w:val="24"/>
-        </w:rPr>
-        <w:t>entes conexos que forman dicho grafo no conexo.</w:t>
+        <w:t xml:space="preserve"> mínimo para uno de los componentes conexos que forman dicho grafo no conexo.</w:t>
       </w:r>
       <w:r>
         <w:rPr>
@@ -2450,15 +2323,7 @@
           <w:sz w:val="24"/>
           <w:szCs w:val="24"/>
         </w:rPr>
-        <w:t xml:space="preserve"> mínimo en un grafo conexo y ponderado. Es decir, busca un subconjunto de aristas que, </w:t>
-      </w:r>
-      <w:r>
-        <w:rPr>
-          <w:rFonts w:ascii="Times New Roman" w:hAnsi="Times New Roman" w:cs="Times New Roman"/>
-          <w:sz w:val="24"/>
-          <w:szCs w:val="24"/>
-        </w:rPr>
-        <w:t>formando un árbol, incluyen todos los vértices y donde el valor de la suma de todas las aristas del árbol es el mínimo. Si el grafo no es conexo, entonces busca un bosque expandido mínimo (un árbol expandido mínimo para cada componente conexa).</w:t>
+        <w:t xml:space="preserve"> mínimo en un grafo conexo y ponderado. Es decir, busca un subconjunto de aristas que, formando un árbol, incluyen todos los vértices y donde el valor de la suma de todas las aristas del árbol es el mínimo. Si el grafo no es conexo, entonces busca un bosque expandido mínimo (un árbol expandido mínimo para cada componente conexa).</w:t>
       </w:r>
     </w:p>
     <w:p>
@@ -2478,16 +2343,7 @@
           <w:sz w:val="24"/>
           <w:szCs w:val="24"/>
         </w:rPr>
-        <w:t xml:space="preserve">Transición </w:t>
-      </w:r>
-      <w:r>
-        <w:rPr>
-          <w:rFonts w:ascii="Times New Roman" w:hAnsi="Times New Roman" w:cs="Times New Roman"/>
-          <w:b/>
-          <w:sz w:val="24"/>
-          <w:szCs w:val="24"/>
-        </w:rPr>
-        <w:t>de la formulación de ideas a los diseños preliminares</w:t>
+        <w:t>Transición de la formulación de ideas a los diseños preliminares</w:t>
       </w:r>
     </w:p>
     <w:p>
@@ -2575,15 +2431,7 @@
           <w:sz w:val="24"/>
           <w:szCs w:val="24"/>
         </w:rPr>
-        <w:t xml:space="preserve">    Ex</w:t>
-      </w:r>
-      <w:r>
-        <w:rPr>
-          <w:rFonts w:ascii="Times New Roman" w:hAnsi="Times New Roman" w:cs="Times New Roman"/>
-          <w:sz w:val="24"/>
-          <w:szCs w:val="24"/>
-        </w:rPr>
-        <w:t>pande y examina todos los nodos de un árbol sistemáticamente para buscar una solución.</w:t>
+        <w:t xml:space="preserve">    Expande y examina todos los nodos de un árbol sistemáticamente para buscar una solución.</w:t>
       </w:r>
     </w:p>
     <w:p>
@@ -2652,15 +2500,7 @@
           <w:sz w:val="24"/>
           <w:szCs w:val="24"/>
         </w:rPr>
-        <w:t xml:space="preserve">   Se puede utilizar cuando se necesita buscar el camino más corto en grafos no ponderado</w:t>
-      </w:r>
-      <w:r>
-        <w:rPr>
-          <w:rFonts w:ascii="Times New Roman" w:hAnsi="Times New Roman" w:cs="Times New Roman"/>
-          <w:sz w:val="24"/>
-          <w:szCs w:val="24"/>
-        </w:rPr>
-        <w:t>s.</w:t>
+        <w:t xml:space="preserve">   Se puede utilizar cuando se necesita buscar el camino más corto en grafos no ponderados.</w:t>
       </w:r>
     </w:p>
     <w:p>
@@ -2732,15 +2572,7 @@
           <w:sz w:val="24"/>
           <w:szCs w:val="24"/>
         </w:rPr>
-        <w:t xml:space="preserve">    Se puede utilizar para detectar ciclos en un grafo, determinar si un grafo es conexo o no y cuántas componentes conexas tiene, deter</w:t>
-      </w:r>
-      <w:r>
-        <w:rPr>
-          <w:rFonts w:ascii="Times New Roman" w:hAnsi="Times New Roman" w:cs="Times New Roman"/>
-          <w:sz w:val="24"/>
-          <w:szCs w:val="24"/>
-        </w:rPr>
-        <w:t xml:space="preserve">minar puntos de articulación y </w:t>
+        <w:t xml:space="preserve">    Se puede utilizar para detectar ciclos en un grafo, determinar si un grafo es conexo o no y cuántas componentes conexas tiene, determinar puntos de articulación y </w:t>
       </w:r>
       <w:proofErr w:type="spellStart"/>
       <w:r>
@@ -2852,15 +2684,7 @@
           <w:sz w:val="24"/>
           <w:szCs w:val="24"/>
         </w:rPr>
-        <w:t xml:space="preserve">    Encuentra las rutas más cortas entr</w:t>
-      </w:r>
-      <w:r>
-        <w:rPr>
-          <w:rFonts w:ascii="Times New Roman" w:hAnsi="Times New Roman" w:cs="Times New Roman"/>
-          <w:sz w:val="24"/>
-          <w:szCs w:val="24"/>
-        </w:rPr>
-        <w:t>e un origen y todos los destinos en una red.</w:t>
+        <w:t xml:space="preserve">    Encuentra las rutas más cortas entre un origen y todos los destinos en una red.</w:t>
       </w:r>
     </w:p>
     <w:p>
@@ -2932,15 +2756,7 @@
           <w:sz w:val="24"/>
           <w:szCs w:val="24"/>
         </w:rPr>
-        <w:t xml:space="preserve">    Encuentra el camino entre todos los pares de vértices, en </w:t>
-      </w:r>
-      <w:r>
-        <w:rPr>
-          <w:rFonts w:ascii="Times New Roman" w:hAnsi="Times New Roman" w:cs="Times New Roman"/>
-          <w:sz w:val="24"/>
-          <w:szCs w:val="24"/>
-        </w:rPr>
-        <w:t>donde cada arista en el grafo tiene un peso, el cual puede ser positivo o negativo.</w:t>
+        <w:t xml:space="preserve">    Encuentra el camino entre todos los pares de vértices, en donde cada arista en el grafo tiene un peso, el cual puede ser positivo o negativo.</w:t>
       </w:r>
     </w:p>
     <w:p>
@@ -3106,15 +2922,7 @@
           <w:sz w:val="24"/>
           <w:szCs w:val="24"/>
         </w:rPr>
-        <w:t xml:space="preserve">    Los vértices se pueden añadir como una única Lista enlazada o un vector de vértices, o </w:t>
-      </w:r>
-      <w:r>
-        <w:rPr>
-          <w:rFonts w:ascii="Times New Roman" w:hAnsi="Times New Roman" w:cs="Times New Roman"/>
-          <w:sz w:val="24"/>
-          <w:szCs w:val="24"/>
-        </w:rPr>
-        <w:t>como una estructura de datos organizada con una cola de prioridades, más compleja.</w:t>
+        <w:t xml:space="preserve">    Los vértices se pueden añadir como una única Lista enlazada o un vector de vértices, o como una estructura de datos organizada con una cola de prioridades, más compleja.</w:t>
       </w:r>
     </w:p>
     <w:p>
@@ -3180,15 +2988,7 @@
           <w:sz w:val="24"/>
           <w:szCs w:val="24"/>
         </w:rPr>
-        <w:t xml:space="preserve">    El peso total de todas las </w:t>
-      </w:r>
-      <w:r>
-        <w:rPr>
-          <w:rFonts w:ascii="Times New Roman" w:hAnsi="Times New Roman" w:cs="Times New Roman"/>
-          <w:sz w:val="24"/>
-          <w:szCs w:val="24"/>
-        </w:rPr>
-        <w:t>aristas en el árbol es el mínimo posible.</w:t>
+        <w:t xml:space="preserve">    El peso total de todas las aristas en el árbol es el mínimo posible.</w:t>
       </w:r>
     </w:p>
     <w:p>
@@ -3289,16 +3089,7 @@
           <w:sz w:val="24"/>
           <w:szCs w:val="24"/>
         </w:rPr>
-        <w:t>Eval</w:t>
-      </w:r>
-      <w:r>
-        <w:rPr>
-          <w:rFonts w:ascii="Times New Roman" w:hAnsi="Times New Roman" w:cs="Times New Roman"/>
-          <w:b/>
-          <w:sz w:val="24"/>
-          <w:szCs w:val="24"/>
-        </w:rPr>
-        <w:t>uación y selección de la mejor solución</w:t>
+        <w:t>Evaluación y selección de la mejor solución</w:t>
       </w:r>
     </w:p>
     <w:p>
@@ -3451,15 +3242,7 @@
           <w:szCs w:val="24"/>
         </w:rPr>
         <w:tab/>
-        <w:t xml:space="preserve">• [3] </w:t>
-      </w:r>
-      <w:r>
-        <w:rPr>
-          <w:rFonts w:ascii="Times New Roman" w:hAnsi="Times New Roman" w:cs="Times New Roman"/>
-          <w:sz w:val="24"/>
-          <w:szCs w:val="24"/>
-        </w:rPr>
-        <w:t>complejidad polinómica.</w:t>
+        <w:t>• [3] complejidad polinómica.</w:t>
       </w:r>
     </w:p>
     <w:p>
@@ -3685,7 +3468,7 @@
           </w:tcPr>
           <w:p>
             <w:pPr>
-              <w:spacing w:after="0" w:line="240" w:lineRule="auto"/>
+              <w:spacing w:line="240" w:lineRule="auto"/>
               <w:jc w:val="center"/>
               <w:rPr>
                 <w:rFonts w:ascii="Times New Roman" w:hAnsi="Times New Roman" w:cs="Times New Roman"/>
@@ -3717,7 +3500,7 @@
           </w:tcPr>
           <w:p>
             <w:pPr>
-              <w:spacing w:after="0" w:line="240" w:lineRule="auto"/>
+              <w:spacing w:line="240" w:lineRule="auto"/>
               <w:jc w:val="center"/>
               <w:rPr>
                 <w:rFonts w:ascii="Times New Roman" w:hAnsi="Times New Roman" w:cs="Times New Roman"/>
@@ -3749,7 +3532,7 @@
           </w:tcPr>
           <w:p>
             <w:pPr>
-              <w:spacing w:after="0" w:line="240" w:lineRule="auto"/>
+              <w:spacing w:line="240" w:lineRule="auto"/>
               <w:jc w:val="center"/>
               <w:rPr>
                 <w:rFonts w:ascii="Times New Roman" w:hAnsi="Times New Roman" w:cs="Times New Roman"/>
@@ -3781,7 +3564,7 @@
           </w:tcPr>
           <w:p>
             <w:pPr>
-              <w:spacing w:after="0" w:line="240" w:lineRule="auto"/>
+              <w:spacing w:line="240" w:lineRule="auto"/>
               <w:jc w:val="center"/>
               <w:rPr>
                 <w:rFonts w:ascii="Times New Roman" w:hAnsi="Times New Roman" w:cs="Times New Roman"/>
@@ -3813,7 +3596,7 @@
           </w:tcPr>
           <w:p>
             <w:pPr>
-              <w:spacing w:after="0" w:line="240" w:lineRule="auto"/>
+              <w:spacing w:line="240" w:lineRule="auto"/>
               <w:jc w:val="center"/>
               <w:rPr>
                 <w:rFonts w:ascii="Times New Roman" w:hAnsi="Times New Roman" w:cs="Times New Roman"/>
@@ -3848,7 +3631,7 @@
           </w:tcPr>
           <w:p>
             <w:pPr>
-              <w:spacing w:after="0" w:line="240" w:lineRule="auto"/>
+              <w:spacing w:line="240" w:lineRule="auto"/>
               <w:jc w:val="center"/>
               <w:rPr>
                 <w:rFonts w:ascii="Times New Roman" w:hAnsi="Times New Roman" w:cs="Times New Roman"/>
@@ -3881,7 +3664,7 @@
           </w:tcPr>
           <w:p>
             <w:pPr>
-              <w:spacing w:after="0" w:line="240" w:lineRule="auto"/>
+              <w:spacing w:line="240" w:lineRule="auto"/>
               <w:jc w:val="center"/>
               <w:rPr>
                 <w:rFonts w:ascii="Times New Roman" w:eastAsiaTheme="minorEastAsia" w:hAnsi="Times New Roman" w:cs="Times New Roman"/>
@@ -3904,15 +3687,7 @@
                   <w:sz w:val="24"/>
                   <w:szCs w:val="24"/>
                 </w:rPr>
-                <m:t>O</m:t>
-              </m:r>
-              <m:r>
-                <w:rPr>
-                  <w:rFonts w:ascii="Cambria Math" w:hAnsi="Cambria Math" w:cs="Times New Roman"/>
-                  <w:sz w:val="24"/>
-                  <w:szCs w:val="24"/>
-                </w:rPr>
-                <m:t>(</m:t>
+                <m:t>O(</m:t>
               </m:r>
               <m:r>
                 <m:rPr>
@@ -3931,23 +3706,7 @@
                   <w:sz w:val="24"/>
                   <w:szCs w:val="24"/>
                 </w:rPr>
-                <m:t>+</m:t>
-              </m:r>
-              <m:r>
-                <w:rPr>
-                  <w:rFonts w:ascii="Cambria Math" w:hAnsi="Cambria Math" w:cs="Times New Roman"/>
-                  <w:sz w:val="24"/>
-                  <w:szCs w:val="24"/>
-                </w:rPr>
-                <m:t>E</m:t>
-              </m:r>
-              <m:r>
-                <w:rPr>
-                  <w:rFonts w:ascii="Cambria Math" w:hAnsi="Cambria Math" w:cs="Times New Roman"/>
-                  <w:sz w:val="24"/>
-                  <w:szCs w:val="24"/>
-                </w:rPr>
-                <m:t>)</m:t>
+                <m:t>+E)</m:t>
               </m:r>
             </m:oMath>
             <w:r>
@@ -3961,7 +3720,7 @@
           </w:p>
           <w:p>
             <w:pPr>
-              <w:spacing w:after="0" w:line="240" w:lineRule="auto"/>
+              <w:spacing w:line="240" w:lineRule="auto"/>
               <w:jc w:val="center"/>
               <w:rPr>
                 <w:rFonts w:ascii="Times New Roman" w:hAnsi="Times New Roman" w:cs="Times New Roman"/>
@@ -3994,7 +3753,7 @@
           </w:tcPr>
           <w:p>
             <w:pPr>
-              <w:spacing w:after="0" w:line="240" w:lineRule="auto"/>
+              <w:spacing w:line="240" w:lineRule="auto"/>
               <w:jc w:val="center"/>
               <w:rPr>
                 <w:rFonts w:ascii="Times New Roman" w:hAnsi="Times New Roman" w:cs="Times New Roman"/>
@@ -4013,7 +3772,7 @@
           </w:p>
           <w:p>
             <w:pPr>
-              <w:spacing w:after="0" w:line="240" w:lineRule="auto"/>
+              <w:spacing w:line="240" w:lineRule="auto"/>
               <w:jc w:val="center"/>
               <w:rPr>
                 <w:rFonts w:ascii="Times New Roman" w:hAnsi="Times New Roman" w:cs="Times New Roman"/>
@@ -4046,7 +3805,7 @@
           </w:tcPr>
           <w:p>
             <w:pPr>
-              <w:spacing w:after="0" w:line="240" w:lineRule="auto"/>
+              <w:spacing w:line="240" w:lineRule="auto"/>
               <w:jc w:val="center"/>
               <w:rPr>
                 <w:rFonts w:ascii="Times New Roman" w:hAnsi="Times New Roman" w:cs="Times New Roman"/>
@@ -4065,7 +3824,7 @@
           </w:p>
           <w:p>
             <w:pPr>
-              <w:spacing w:after="0" w:line="240" w:lineRule="auto"/>
+              <w:spacing w:line="240" w:lineRule="auto"/>
               <w:jc w:val="center"/>
               <w:rPr>
                 <w:rFonts w:ascii="Times New Roman" w:hAnsi="Times New Roman" w:cs="Times New Roman"/>
@@ -4098,7 +3857,7 @@
           </w:tcPr>
           <w:p>
             <w:pPr>
-              <w:spacing w:after="0" w:line="240" w:lineRule="auto"/>
+              <w:spacing w:line="240" w:lineRule="auto"/>
               <w:jc w:val="center"/>
               <w:rPr>
                 <w:rFonts w:ascii="Times New Roman" w:hAnsi="Times New Roman" w:cs="Times New Roman"/>
@@ -4133,7 +3892,7 @@
           </w:tcPr>
           <w:p>
             <w:pPr>
-              <w:spacing w:after="0" w:line="240" w:lineRule="auto"/>
+              <w:spacing w:line="240" w:lineRule="auto"/>
               <w:jc w:val="center"/>
               <w:rPr>
                 <w:rFonts w:ascii="Times New Roman" w:hAnsi="Times New Roman" w:cs="Times New Roman"/>
@@ -4166,7 +3925,7 @@
           </w:tcPr>
           <w:p>
             <w:pPr>
-              <w:spacing w:after="0" w:line="240" w:lineRule="auto"/>
+              <w:spacing w:line="240" w:lineRule="auto"/>
               <w:jc w:val="center"/>
               <w:rPr>
                 <w:rFonts w:ascii="Times New Roman" w:eastAsiaTheme="minorEastAsia" w:hAnsi="Times New Roman" w:cs="Times New Roman"/>
@@ -4189,15 +3948,7 @@
                   <w:sz w:val="24"/>
                   <w:szCs w:val="24"/>
                 </w:rPr>
-                <m:t>O</m:t>
-              </m:r>
-              <m:r>
-                <w:rPr>
-                  <w:rFonts w:ascii="Cambria Math" w:hAnsi="Cambria Math" w:cs="Times New Roman"/>
-                  <w:sz w:val="24"/>
-                  <w:szCs w:val="24"/>
-                </w:rPr>
-                <m:t>(</m:t>
+                <m:t>O(</m:t>
               </m:r>
               <m:sSup>
                 <m:sSupPr>
@@ -4250,7 +4001,7 @@
           </w:p>
           <w:p>
             <w:pPr>
-              <w:spacing w:after="0" w:line="240" w:lineRule="auto"/>
+              <w:spacing w:line="240" w:lineRule="auto"/>
               <w:jc w:val="center"/>
               <w:rPr>
                 <w:rFonts w:ascii="Times New Roman" w:hAnsi="Times New Roman" w:cs="Times New Roman"/>
@@ -4283,7 +4034,7 @@
           </w:tcPr>
           <w:p>
             <w:pPr>
-              <w:spacing w:after="0" w:line="240" w:lineRule="auto"/>
+              <w:spacing w:line="240" w:lineRule="auto"/>
               <w:jc w:val="center"/>
               <w:rPr>
                 <w:rFonts w:ascii="Times New Roman" w:hAnsi="Times New Roman" w:cs="Times New Roman"/>
@@ -4302,7 +4053,7 @@
           </w:p>
           <w:p>
             <w:pPr>
-              <w:spacing w:after="0" w:line="240" w:lineRule="auto"/>
+              <w:spacing w:line="240" w:lineRule="auto"/>
               <w:jc w:val="center"/>
               <w:rPr>
                 <w:rFonts w:ascii="Times New Roman" w:hAnsi="Times New Roman" w:cs="Times New Roman"/>
@@ -4335,7 +4086,7 @@
           </w:tcPr>
           <w:p>
             <w:pPr>
-              <w:spacing w:after="0" w:line="240" w:lineRule="auto"/>
+              <w:spacing w:line="240" w:lineRule="auto"/>
               <w:jc w:val="center"/>
               <w:rPr>
                 <w:rFonts w:ascii="Times New Roman" w:hAnsi="Times New Roman" w:cs="Times New Roman"/>
@@ -4384,7 +4135,7 @@
           </w:tcPr>
           <w:p>
             <w:pPr>
-              <w:spacing w:after="0" w:line="240" w:lineRule="auto"/>
+              <w:spacing w:line="240" w:lineRule="auto"/>
               <w:jc w:val="center"/>
               <w:rPr>
                 <w:rFonts w:ascii="Times New Roman" w:hAnsi="Times New Roman" w:cs="Times New Roman"/>
@@ -4419,7 +4170,7 @@
           </w:tcPr>
           <w:p>
             <w:pPr>
-              <w:spacing w:after="0" w:line="240" w:lineRule="auto"/>
+              <w:spacing w:line="240" w:lineRule="auto"/>
               <w:jc w:val="center"/>
               <w:rPr>
                 <w:rFonts w:ascii="Times New Roman" w:hAnsi="Times New Roman" w:cs="Times New Roman"/>
@@ -4452,7 +4203,7 @@
           </w:tcPr>
           <w:p>
             <w:pPr>
-              <w:spacing w:after="0" w:line="240" w:lineRule="auto"/>
+              <w:spacing w:line="240" w:lineRule="auto"/>
               <w:jc w:val="center"/>
               <w:rPr>
                 <w:rFonts w:ascii="Times New Roman" w:eastAsiaTheme="minorEastAsia" w:hAnsi="Times New Roman" w:cs="Times New Roman"/>
@@ -4475,63 +4226,7 @@
                   <w:sz w:val="24"/>
                   <w:szCs w:val="24"/>
                 </w:rPr>
-                <m:t>O</m:t>
-              </m:r>
-              <m:r>
-                <w:rPr>
-                  <w:rFonts w:ascii="Cambria Math" w:hAnsi="Cambria Math" w:cs="Times New Roman"/>
-                  <w:sz w:val="24"/>
-                  <w:szCs w:val="24"/>
-                </w:rPr>
-                <m:t>(</m:t>
-              </m:r>
-              <m:r>
-                <w:rPr>
-                  <w:rFonts w:ascii="Cambria Math" w:hAnsi="Cambria Math" w:cs="Times New Roman"/>
-                  <w:sz w:val="24"/>
-                  <w:szCs w:val="24"/>
-                </w:rPr>
-                <m:t>A</m:t>
-              </m:r>
-              <m:r>
-                <w:rPr>
-                  <w:rFonts w:ascii="Cambria Math" w:hAnsi="Cambria Math" w:cs="Times New Roman"/>
-                  <w:sz w:val="24"/>
-                  <w:szCs w:val="24"/>
-                </w:rPr>
-                <m:t>+</m:t>
-              </m:r>
-              <m:r>
-                <w:rPr>
-                  <w:rFonts w:ascii="Cambria Math" w:hAnsi="Cambria Math" w:cs="Times New Roman"/>
-                  <w:sz w:val="24"/>
-                  <w:szCs w:val="24"/>
-                </w:rPr>
-                <m:t>log</m:t>
-              </m:r>
-              <m:r>
-                <w:rPr>
-                  <w:rFonts w:ascii="Cambria Math" w:hAnsi="Cambria Math" w:cs="Times New Roman"/>
-                  <w:sz w:val="24"/>
-                  <w:szCs w:val="24"/>
-                </w:rPr>
-                <m:t xml:space="preserve"> </m:t>
-              </m:r>
-              <m:r>
-                <w:rPr>
-                  <w:rFonts w:ascii="Cambria Math" w:hAnsi="Cambria Math" w:cs="Times New Roman"/>
-                  <w:sz w:val="24"/>
-                  <w:szCs w:val="24"/>
-                </w:rPr>
-                <m:t>V</m:t>
-              </m:r>
-              <m:r>
-                <w:rPr>
-                  <w:rFonts w:ascii="Cambria Math" w:hAnsi="Cambria Math" w:cs="Times New Roman"/>
-                  <w:sz w:val="24"/>
-                  <w:szCs w:val="24"/>
-                </w:rPr>
-                <m:t>)</m:t>
+                <m:t>O(A+log V)</m:t>
               </m:r>
             </m:oMath>
             <w:r>
@@ -4540,20 +4235,12 @@
                 <w:sz w:val="24"/>
                 <w:szCs w:val="24"/>
               </w:rPr>
-              <w:t xml:space="preserve"> utilizando cola de priorid</w:t>
-            </w:r>
-            <w:r>
-              <w:rPr>
-                <w:rFonts w:ascii="Times New Roman" w:eastAsiaTheme="minorEastAsia" w:hAnsi="Times New Roman" w:cs="Times New Roman"/>
-                <w:sz w:val="24"/>
-                <w:szCs w:val="24"/>
-              </w:rPr>
-              <w:t>ad.</w:t>
-            </w:r>
-          </w:p>
-          <w:p>
-            <w:pPr>
-              <w:spacing w:after="0" w:line="240" w:lineRule="auto"/>
+              <w:t xml:space="preserve"> utilizando cola de prioridad.</w:t>
+            </w:r>
+          </w:p>
+          <w:p>
+            <w:pPr>
+              <w:spacing w:line="240" w:lineRule="auto"/>
               <w:jc w:val="center"/>
               <w:rPr>
                 <w:rFonts w:ascii="Times New Roman" w:hAnsi="Times New Roman" w:cs="Times New Roman"/>
@@ -4586,7 +4273,7 @@
           </w:tcPr>
           <w:p>
             <w:pPr>
-              <w:spacing w:after="0" w:line="240" w:lineRule="auto"/>
+              <w:spacing w:line="240" w:lineRule="auto"/>
               <w:jc w:val="center"/>
               <w:rPr>
                 <w:rFonts w:ascii="Times New Roman" w:hAnsi="Times New Roman" w:cs="Times New Roman"/>
@@ -4605,7 +4292,7 @@
           </w:p>
           <w:p>
             <w:pPr>
-              <w:spacing w:after="0" w:line="240" w:lineRule="auto"/>
+              <w:spacing w:line="240" w:lineRule="auto"/>
               <w:jc w:val="center"/>
               <w:rPr>
                 <w:rFonts w:ascii="Times New Roman" w:hAnsi="Times New Roman" w:cs="Times New Roman"/>
@@ -4638,7 +4325,7 @@
           </w:tcPr>
           <w:p>
             <w:pPr>
-              <w:spacing w:after="0" w:line="240" w:lineRule="auto"/>
+              <w:spacing w:line="240" w:lineRule="auto"/>
               <w:jc w:val="center"/>
               <w:rPr>
                 <w:rFonts w:ascii="Times New Roman" w:hAnsi="Times New Roman" w:cs="Times New Roman"/>
@@ -4657,7 +4344,7 @@
           </w:p>
           <w:p>
             <w:pPr>
-              <w:spacing w:after="0" w:line="240" w:lineRule="auto"/>
+              <w:spacing w:line="240" w:lineRule="auto"/>
               <w:jc w:val="center"/>
               <w:rPr>
                 <w:rFonts w:ascii="Times New Roman" w:hAnsi="Times New Roman" w:cs="Times New Roman"/>
@@ -4690,7 +4377,7 @@
           </w:tcPr>
           <w:p>
             <w:pPr>
-              <w:spacing w:after="0" w:line="240" w:lineRule="auto"/>
+              <w:spacing w:line="240" w:lineRule="auto"/>
               <w:jc w:val="center"/>
               <w:rPr>
                 <w:rFonts w:ascii="Times New Roman" w:hAnsi="Times New Roman" w:cs="Times New Roman"/>
@@ -4725,7 +4412,7 @@
           </w:tcPr>
           <w:p>
             <w:pPr>
-              <w:spacing w:after="0" w:line="240" w:lineRule="auto"/>
+              <w:spacing w:line="240" w:lineRule="auto"/>
               <w:jc w:val="center"/>
               <w:rPr>
                 <w:rFonts w:ascii="Times New Roman" w:hAnsi="Times New Roman" w:cs="Times New Roman"/>
@@ -4769,7 +4456,7 @@
           </w:tcPr>
           <w:p>
             <w:pPr>
-              <w:spacing w:after="0" w:line="240" w:lineRule="auto"/>
+              <w:spacing w:line="240" w:lineRule="auto"/>
               <w:jc w:val="center"/>
               <w:rPr>
                 <w:rFonts w:ascii="Times New Roman" w:eastAsiaTheme="minorEastAsia" w:hAnsi="Times New Roman" w:cs="Times New Roman"/>
@@ -4792,15 +4479,7 @@
                   <w:sz w:val="24"/>
                   <w:szCs w:val="24"/>
                 </w:rPr>
-                <m:t>O</m:t>
-              </m:r>
-              <m:r>
-                <w:rPr>
-                  <w:rFonts w:ascii="Cambria Math" w:hAnsi="Cambria Math" w:cs="Times New Roman"/>
-                  <w:sz w:val="24"/>
-                  <w:szCs w:val="24"/>
-                </w:rPr>
-                <m:t>(</m:t>
+                <m:t>O(</m:t>
               </m:r>
               <m:sSup>
                 <m:sSupPr>
@@ -4853,7 +4532,7 @@
           </w:p>
           <w:p>
             <w:pPr>
-              <w:spacing w:after="0" w:line="240" w:lineRule="auto"/>
+              <w:spacing w:line="240" w:lineRule="auto"/>
               <w:jc w:val="center"/>
               <w:rPr>
                 <w:rFonts w:ascii="Times New Roman" w:hAnsi="Times New Roman" w:cs="Times New Roman"/>
@@ -4886,7 +4565,7 @@
           </w:tcPr>
           <w:p>
             <w:pPr>
-              <w:spacing w:after="0" w:line="240" w:lineRule="auto"/>
+              <w:spacing w:line="240" w:lineRule="auto"/>
               <w:jc w:val="center"/>
               <w:rPr>
                 <w:rFonts w:ascii="Times New Roman" w:hAnsi="Times New Roman" w:cs="Times New Roman"/>
@@ -4905,7 +4584,7 @@
           </w:p>
           <w:p>
             <w:pPr>
-              <w:spacing w:after="0" w:line="240" w:lineRule="auto"/>
+              <w:spacing w:line="240" w:lineRule="auto"/>
               <w:jc w:val="center"/>
               <w:rPr>
                 <w:rFonts w:ascii="Times New Roman" w:hAnsi="Times New Roman" w:cs="Times New Roman"/>
@@ -4938,7 +4617,7 @@
           </w:tcPr>
           <w:p>
             <w:pPr>
-              <w:spacing w:after="0" w:line="240" w:lineRule="auto"/>
+              <w:spacing w:line="240" w:lineRule="auto"/>
               <w:jc w:val="center"/>
               <w:rPr>
                 <w:rFonts w:ascii="Times New Roman" w:hAnsi="Times New Roman" w:cs="Times New Roman"/>
@@ -4957,7 +4636,7 @@
           </w:p>
           <w:p>
             <w:pPr>
-              <w:spacing w:after="0" w:line="240" w:lineRule="auto"/>
+              <w:spacing w:line="240" w:lineRule="auto"/>
               <w:jc w:val="center"/>
               <w:rPr>
                 <w:rFonts w:ascii="Times New Roman" w:hAnsi="Times New Roman" w:cs="Times New Roman"/>
@@ -4990,7 +4669,7 @@
           </w:tcPr>
           <w:p>
             <w:pPr>
-              <w:spacing w:after="0" w:line="240" w:lineRule="auto"/>
+              <w:spacing w:line="240" w:lineRule="auto"/>
               <w:jc w:val="center"/>
               <w:rPr>
                 <w:rFonts w:ascii="Times New Roman" w:hAnsi="Times New Roman" w:cs="Times New Roman"/>
@@ -5025,7 +4704,7 @@
           </w:tcPr>
           <w:p>
             <w:pPr>
-              <w:spacing w:after="0" w:line="240" w:lineRule="auto"/>
+              <w:spacing w:line="240" w:lineRule="auto"/>
               <w:jc w:val="center"/>
               <w:rPr>
                 <w:rFonts w:ascii="Times New Roman" w:hAnsi="Times New Roman" w:cs="Times New Roman"/>
@@ -5058,7 +4737,7 @@
           </w:tcPr>
           <w:p>
             <w:pPr>
-              <w:spacing w:after="0" w:line="240" w:lineRule="auto"/>
+              <w:spacing w:line="240" w:lineRule="auto"/>
               <w:jc w:val="center"/>
               <w:rPr>
                 <w:rFonts w:ascii="Times New Roman" w:hAnsi="Times New Roman" w:cs="Times New Roman"/>
@@ -5113,23 +4792,7 @@
                           <w:sz w:val="24"/>
                           <w:szCs w:val="24"/>
                         </w:rPr>
-                        <m:t>E</m:t>
-                      </m:r>
-                      <m:r>
-                        <w:rPr>
-                          <w:rFonts w:ascii="Cambria Math" w:eastAsiaTheme="minorEastAsia" w:hAnsi="Cambria Math" w:cs="Times New Roman"/>
-                          <w:sz w:val="24"/>
-                          <w:szCs w:val="24"/>
-                        </w:rPr>
-                        <m:t>+</m:t>
-                      </m:r>
-                      <m:r>
-                        <w:rPr>
-                          <w:rFonts w:ascii="Cambria Math" w:eastAsiaTheme="minorEastAsia" w:hAnsi="Cambria Math" w:cs="Times New Roman"/>
-                          <w:sz w:val="24"/>
-                          <w:szCs w:val="24"/>
-                        </w:rPr>
-                        <m:t>V</m:t>
+                        <m:t>E+V</m:t>
                       </m:r>
                     </m:e>
                   </m:d>
@@ -5176,7 +4839,7 @@
           </w:tcPr>
           <w:p>
             <w:pPr>
-              <w:spacing w:after="0" w:line="240" w:lineRule="auto"/>
+              <w:spacing w:line="240" w:lineRule="auto"/>
               <w:jc w:val="center"/>
               <w:rPr>
                 <w:rFonts w:ascii="Times New Roman" w:hAnsi="Times New Roman" w:cs="Times New Roman"/>
@@ -5195,7 +4858,7 @@
           </w:p>
           <w:p>
             <w:pPr>
-              <w:spacing w:after="0" w:line="240" w:lineRule="auto"/>
+              <w:spacing w:line="240" w:lineRule="auto"/>
               <w:jc w:val="center"/>
               <w:rPr>
                 <w:rFonts w:ascii="Times New Roman" w:hAnsi="Times New Roman" w:cs="Times New Roman"/>
@@ -5228,7 +4891,7 @@
           </w:tcPr>
           <w:p>
             <w:pPr>
-              <w:spacing w:after="0" w:line="240" w:lineRule="auto"/>
+              <w:spacing w:line="240" w:lineRule="auto"/>
               <w:jc w:val="center"/>
               <w:rPr>
                 <w:rFonts w:ascii="Times New Roman" w:hAnsi="Times New Roman" w:cs="Times New Roman"/>
@@ -5247,7 +4910,7 @@
           </w:p>
           <w:p>
             <w:pPr>
-              <w:spacing w:after="0" w:line="240" w:lineRule="auto"/>
+              <w:spacing w:line="240" w:lineRule="auto"/>
               <w:jc w:val="center"/>
               <w:rPr>
                 <w:rFonts w:ascii="Times New Roman" w:hAnsi="Times New Roman" w:cs="Times New Roman"/>
@@ -5280,7 +4943,7 @@
           </w:tcPr>
           <w:p>
             <w:pPr>
-              <w:spacing w:after="0" w:line="240" w:lineRule="auto"/>
+              <w:spacing w:line="240" w:lineRule="auto"/>
               <w:jc w:val="center"/>
               <w:rPr>
                 <w:rFonts w:ascii="Times New Roman" w:hAnsi="Times New Roman" w:cs="Times New Roman"/>
@@ -5315,7 +4978,7 @@
           </w:tcPr>
           <w:p>
             <w:pPr>
-              <w:spacing w:after="0" w:line="240" w:lineRule="auto"/>
+              <w:spacing w:line="240" w:lineRule="auto"/>
               <w:jc w:val="center"/>
               <w:rPr>
                 <w:rFonts w:ascii="Times New Roman" w:hAnsi="Times New Roman" w:cs="Times New Roman"/>
@@ -5348,7 +5011,7 @@
           </w:tcPr>
           <w:p>
             <w:pPr>
-              <w:spacing w:after="0" w:line="240" w:lineRule="auto"/>
+              <w:spacing w:line="240" w:lineRule="auto"/>
               <w:jc w:val="center"/>
               <w:rPr>
                 <w:rFonts w:ascii="Times New Roman" w:eastAsiaTheme="minorEastAsia" w:hAnsi="Times New Roman" w:cs="Times New Roman"/>
@@ -5371,15 +5034,7 @@
                   <w:sz w:val="24"/>
                   <w:szCs w:val="24"/>
                 </w:rPr>
-                <m:t>O</m:t>
-              </m:r>
-              <m:r>
-                <w:rPr>
-                  <w:rFonts w:ascii="Cambria Math" w:eastAsiaTheme="minorEastAsia" w:hAnsi="Cambria Math" w:cs="Times New Roman"/>
-                  <w:sz w:val="24"/>
-                  <w:szCs w:val="24"/>
-                </w:rPr>
-                <m:t>(</m:t>
+                <m:t>O(</m:t>
               </m:r>
               <m:r>
                 <m:rPr>
@@ -5449,7 +5104,7 @@
           </w:p>
           <w:p>
             <w:pPr>
-              <w:spacing w:after="0" w:line="240" w:lineRule="auto"/>
+              <w:spacing w:line="240" w:lineRule="auto"/>
               <w:jc w:val="center"/>
               <w:rPr>
                 <w:rFonts w:ascii="Times New Roman" w:hAnsi="Times New Roman" w:cs="Times New Roman"/>
@@ -5482,7 +5137,7 @@
           </w:tcPr>
           <w:p>
             <w:pPr>
-              <w:spacing w:after="0" w:line="240" w:lineRule="auto"/>
+              <w:spacing w:line="240" w:lineRule="auto"/>
               <w:jc w:val="center"/>
               <w:rPr>
                 <w:rFonts w:ascii="Times New Roman" w:hAnsi="Times New Roman" w:cs="Times New Roman"/>
@@ -5501,7 +5156,7 @@
           </w:p>
           <w:p>
             <w:pPr>
-              <w:spacing w:after="0" w:line="240" w:lineRule="auto"/>
+              <w:spacing w:line="240" w:lineRule="auto"/>
               <w:jc w:val="center"/>
               <w:rPr>
                 <w:rFonts w:ascii="Times New Roman" w:hAnsi="Times New Roman" w:cs="Times New Roman"/>
@@ -5534,7 +5189,7 @@
           </w:tcPr>
           <w:p>
             <w:pPr>
-              <w:spacing w:after="0" w:line="240" w:lineRule="auto"/>
+              <w:spacing w:line="240" w:lineRule="auto"/>
               <w:jc w:val="center"/>
               <w:rPr>
                 <w:rFonts w:ascii="Times New Roman" w:hAnsi="Times New Roman" w:cs="Times New Roman"/>
@@ -5553,7 +5208,7 @@
           </w:p>
           <w:p>
             <w:pPr>
-              <w:spacing w:after="0" w:line="240" w:lineRule="auto"/>
+              <w:spacing w:line="240" w:lineRule="auto"/>
               <w:jc w:val="center"/>
               <w:rPr>
                 <w:rFonts w:ascii="Times New Roman" w:hAnsi="Times New Roman" w:cs="Times New Roman"/>
@@ -5586,7 +5241,7 @@
           </w:tcPr>
           <w:p>
             <w:pPr>
-              <w:spacing w:after="0" w:line="240" w:lineRule="auto"/>
+              <w:spacing w:line="240" w:lineRule="auto"/>
               <w:jc w:val="center"/>
               <w:rPr>
                 <w:rFonts w:ascii="Times New Roman" w:hAnsi="Times New Roman" w:cs="Times New Roman"/>
@@ -5660,15 +5315,7 @@
           <w:sz w:val="24"/>
           <w:szCs w:val="24"/>
         </w:rPr>
-        <w:t>Analizando cada uno de los casos, llegamos a la conclusión de que implementar</w:t>
-      </w:r>
-      <w:r>
-        <w:rPr>
-          <w:rFonts w:ascii="Times New Roman" w:hAnsi="Times New Roman" w:cs="Times New Roman"/>
-          <w:sz w:val="24"/>
-          <w:szCs w:val="24"/>
-        </w:rPr>
-        <w:t>emos las alternativas 1 y 3 por su eficiencia algorítmica y facilidad de implementar; también las alternativas 2 y 4 por su facilidad de implementación.</w:t>
+        <w:t>Analizando cada uno de los casos, llegamos a la conclusión de que implementaremos las alternativas 1 y 3 por su eficiencia algorítmica y facilidad de implementar; también las alternativas 2 y 4 por su facilidad de implementación.</w:t>
       </w:r>
     </w:p>
     <w:p>
@@ -5901,7 +5548,7 @@
           </w:tcPr>
           <w:p>
             <w:pPr>
-              <w:spacing w:after="0" w:line="240" w:lineRule="auto"/>
+              <w:spacing w:line="240" w:lineRule="auto"/>
               <w:rPr>
                 <w:b/>
               </w:rPr>
@@ -5926,7 +5573,7 @@
           </w:tcPr>
           <w:p>
             <w:pPr>
-              <w:spacing w:after="0" w:line="240" w:lineRule="auto"/>
+              <w:spacing w:line="240" w:lineRule="auto"/>
               <w:rPr>
                 <w:b/>
               </w:rPr>
@@ -5954,7 +5601,7 @@
           </w:tcPr>
           <w:p>
             <w:pPr>
-              <w:spacing w:after="0" w:line="240" w:lineRule="auto"/>
+              <w:spacing w:line="240" w:lineRule="auto"/>
             </w:pPr>
             <w:r>
               <w:rPr>
@@ -6024,42 +5671,42 @@
           </w:p>
           <w:p>
             <w:pPr>
-              <w:spacing w:after="0" w:line="240" w:lineRule="auto"/>
-            </w:pPr>
-          </w:p>
-          <w:p>
-            <w:pPr>
-              <w:spacing w:after="0" w:line="240" w:lineRule="auto"/>
-            </w:pPr>
-          </w:p>
-          <w:p>
-            <w:pPr>
-              <w:spacing w:after="0" w:line="240" w:lineRule="auto"/>
-            </w:pPr>
-          </w:p>
-          <w:p>
-            <w:pPr>
-              <w:spacing w:after="0" w:line="240" w:lineRule="auto"/>
-            </w:pPr>
-          </w:p>
-          <w:p>
-            <w:pPr>
-              <w:spacing w:after="0" w:line="240" w:lineRule="auto"/>
-            </w:pPr>
-          </w:p>
-          <w:p>
-            <w:pPr>
-              <w:spacing w:after="0" w:line="240" w:lineRule="auto"/>
-            </w:pPr>
-          </w:p>
-          <w:p>
-            <w:pPr>
-              <w:spacing w:after="0" w:line="240" w:lineRule="auto"/>
-            </w:pPr>
-          </w:p>
-          <w:p>
-            <w:pPr>
-              <w:spacing w:after="0" w:line="240" w:lineRule="auto"/>
+              <w:spacing w:line="240" w:lineRule="auto"/>
+            </w:pPr>
+          </w:p>
+          <w:p>
+            <w:pPr>
+              <w:spacing w:line="240" w:lineRule="auto"/>
+            </w:pPr>
+          </w:p>
+          <w:p>
+            <w:pPr>
+              <w:spacing w:line="240" w:lineRule="auto"/>
+            </w:pPr>
+          </w:p>
+          <w:p>
+            <w:pPr>
+              <w:spacing w:line="240" w:lineRule="auto"/>
+            </w:pPr>
+          </w:p>
+          <w:p>
+            <w:pPr>
+              <w:spacing w:line="240" w:lineRule="auto"/>
+            </w:pPr>
+          </w:p>
+          <w:p>
+            <w:pPr>
+              <w:spacing w:line="240" w:lineRule="auto"/>
+            </w:pPr>
+          </w:p>
+          <w:p>
+            <w:pPr>
+              <w:spacing w:line="240" w:lineRule="auto"/>
+            </w:pPr>
+          </w:p>
+          <w:p>
+            <w:pPr>
+              <w:spacing w:line="240" w:lineRule="auto"/>
             </w:pPr>
           </w:p>
         </w:tc>
@@ -6078,7 +5725,7 @@
           </w:tcPr>
           <w:p>
             <w:pPr>
-              <w:spacing w:after="0" w:line="240" w:lineRule="auto"/>
+              <w:spacing w:line="240" w:lineRule="auto"/>
               <w:rPr>
                 <w:b/>
               </w:rPr>
@@ -6092,7 +5739,7 @@
           </w:p>
           <w:p>
             <w:pPr>
-              <w:spacing w:after="0" w:line="240" w:lineRule="auto"/>
+              <w:spacing w:line="240" w:lineRule="auto"/>
             </w:pPr>
             <w:r>
               <w:t xml:space="preserve">El grafo se define como </w:t>
@@ -6141,7 +5788,7 @@
           </w:tcPr>
           <w:p>
             <w:pPr>
-              <w:spacing w:after="0" w:line="240" w:lineRule="auto"/>
+              <w:spacing w:line="240" w:lineRule="auto"/>
               <w:rPr>
                 <w:lang w:val="en-US"/>
               </w:rPr>
@@ -6164,7 +5811,7 @@
           </w:p>
           <w:p>
             <w:pPr>
-              <w:spacing w:after="0" w:line="240" w:lineRule="auto"/>
+              <w:spacing w:line="240" w:lineRule="auto"/>
               <w:rPr>
                 <w:lang w:val="en-US"/>
               </w:rPr>
@@ -6195,7 +5842,7 @@
           </w:p>
           <w:p>
             <w:pPr>
-              <w:spacing w:after="0" w:line="240" w:lineRule="auto"/>
+              <w:spacing w:line="240" w:lineRule="auto"/>
               <w:rPr>
                 <w:lang w:val="en-US"/>
               </w:rPr>
@@ -6244,18 +5891,100 @@
               <w:rPr>
                 <w:lang w:val="en-US"/>
               </w:rPr>
+              <w:t xml:space="preserve"> Edge</w:t>
+            </w:r>
+          </w:p>
+          <w:p>
+            <w:pPr>
+              <w:spacing w:line="240" w:lineRule="auto"/>
+              <w:rPr>
+                <w:lang w:val="en-US"/>
+              </w:rPr>
+            </w:pPr>
+            <w:proofErr w:type="spellStart"/>
+            <w:r>
+              <w:rPr>
+                <w:lang w:val="en-US"/>
+              </w:rPr>
+              <w:t>addNode</w:t>
+            </w:r>
+            <w:proofErr w:type="spellEnd"/>
+            <w:r>
+              <w:rPr>
+                <w:lang w:val="en-US"/>
+              </w:rPr>
+              <w:t xml:space="preserve"> (graph, node) </w:t>
+            </w:r>
+            <w:r>
+              <w:sym w:font="Wingdings" w:char="F0E0"/>
+            </w:r>
+            <w:r>
+              <w:rPr>
+                <w:lang w:val="en-US"/>
+              </w:rPr>
+              <w:t xml:space="preserve"> Graph </w:t>
+            </w:r>
+            <w:r>
+              <w:sym w:font="Wingdings" w:char="F0E0"/>
+            </w:r>
+            <w:r>
+              <w:rPr>
+                <w:lang w:val="en-US"/>
+              </w:rPr>
+              <w:t xml:space="preserve"> Node</w:t>
+            </w:r>
+          </w:p>
+          <w:p>
+            <w:pPr>
+              <w:spacing w:line="240" w:lineRule="auto"/>
+              <w:rPr>
+                <w:lang w:val="en-US"/>
+              </w:rPr>
+            </w:pPr>
+            <w:proofErr w:type="spellStart"/>
+            <w:r>
+              <w:rPr>
+                <w:lang w:val="en-US"/>
+              </w:rPr>
+              <w:t>deleteNode</w:t>
+            </w:r>
+            <w:proofErr w:type="spellEnd"/>
+            <w:r>
+              <w:rPr>
+                <w:lang w:val="en-US"/>
+              </w:rPr>
+              <w:t xml:space="preserve"> (graph, node) </w:t>
+            </w:r>
+            <w:r>
+              <w:sym w:font="Wingdings" w:char="F0E0"/>
+            </w:r>
+            <w:r>
+              <w:rPr>
+                <w:lang w:val="en-US"/>
+              </w:rPr>
+              <w:t xml:space="preserve"> Graph </w:t>
+            </w:r>
+            <w:r>
+              <w:sym w:font="Wingdings" w:char="F0E0"/>
+            </w:r>
+            <w:r>
+              <w:rPr>
+                <w:lang w:val="en-US"/>
+              </w:rPr>
               <w:t xml:space="preserve"> </w:t>
             </w:r>
+            <w:proofErr w:type="spellStart"/>
             <w:r>
               <w:rPr>
                 <w:lang w:val="en-US"/>
               </w:rPr>
-              <w:t>Edge</w:t>
-            </w:r>
-          </w:p>
-          <w:p>
-            <w:pPr>
-              <w:spacing w:after="0" w:line="240" w:lineRule="auto"/>
+              <w:t>Graph</w:t>
+            </w:r>
+            <w:proofErr w:type="spellEnd"/>
+          </w:p>
+          <w:p>
+            <w:pPr>
+              <w:spacing w:line="240" w:lineRule="auto"/>
               <w:rPr>
                 <w:lang w:val="en-US"/>
               </w:rPr>
@@ -6265,14 +5994,14 @@
               <w:rPr>
                 <w:lang w:val="en-US"/>
               </w:rPr>
-              <w:t>addNode</w:t>
+              <w:t>deleteEdge</w:t>
             </w:r>
             <w:proofErr w:type="spellEnd"/>
             <w:r>
               <w:rPr>
                 <w:lang w:val="en-US"/>
               </w:rPr>
-              <w:t xml:space="preserve"> (graph, node) </w:t>
+              <w:t xml:space="preserve"> (graph, node, node) </w:t>
             </w:r>
             <w:r>
               <w:sym w:font="Wingdings" w:char="F0E0"/>
@@ -6290,12 +6019,12 @@
               <w:rPr>
                 <w:lang w:val="en-US"/>
               </w:rPr>
-              <w:t xml:space="preserve"> Node</w:t>
-            </w:r>
-          </w:p>
-          <w:p>
-            <w:pPr>
-              <w:spacing w:after="0" w:line="240" w:lineRule="auto"/>
+              <w:t xml:space="preserve"> Graph</w:t>
+            </w:r>
+          </w:p>
+          <w:p>
+            <w:pPr>
+              <w:spacing w:line="240" w:lineRule="auto"/>
               <w:rPr>
                 <w:lang w:val="en-US"/>
               </w:rPr>
@@ -6305,14 +6034,14 @@
               <w:rPr>
                 <w:lang w:val="en-US"/>
               </w:rPr>
-              <w:t>deleteNode</w:t>
+              <w:t>isEmpty</w:t>
             </w:r>
             <w:proofErr w:type="spellEnd"/>
             <w:r>
               <w:rPr>
                 <w:lang w:val="en-US"/>
               </w:rPr>
-              <w:t xml:space="preserve"> (graph, node) </w:t>
+              <w:t xml:space="preserve"> () </w:t>
             </w:r>
             <w:r>
               <w:sym w:font="Wingdings" w:char="F0E0"/>
@@ -6337,30 +6066,70 @@
               <w:rPr>
                 <w:lang w:val="en-US"/>
               </w:rPr>
-              <w:t>Graph</w:t>
+              <w:t>boolean</w:t>
             </w:r>
             <w:proofErr w:type="spellEnd"/>
           </w:p>
           <w:p>
             <w:pPr>
-              <w:spacing w:after="0" w:line="240" w:lineRule="auto"/>
+              <w:spacing w:line="240" w:lineRule="auto"/>
               <w:rPr>
                 <w:lang w:val="en-US"/>
               </w:rPr>
             </w:pPr>
+            <w:r>
+              <w:rPr>
+                <w:lang w:val="en-US"/>
+              </w:rPr>
+              <w:t xml:space="preserve">contain () </w:t>
+            </w:r>
+            <w:r>
+              <w:sym w:font="Wingdings" w:char="F0E0"/>
+            </w:r>
+            <w:r>
+              <w:rPr>
+                <w:lang w:val="en-US"/>
+              </w:rPr>
+              <w:t xml:space="preserve"> Graph  </w:t>
+            </w:r>
+            <w:r>
+              <w:sym w:font="Wingdings" w:char="F0E0"/>
+            </w:r>
+            <w:r>
+              <w:rPr>
+                <w:lang w:val="en-US"/>
+              </w:rPr>
+              <w:t xml:space="preserve"> </w:t>
+            </w:r>
             <w:proofErr w:type="spellStart"/>
             <w:r>
               <w:rPr>
                 <w:lang w:val="en-US"/>
               </w:rPr>
-              <w:t>deleteEdge</w:t>
+              <w:t>boolean</w:t>
             </w:r>
             <w:proofErr w:type="spellEnd"/>
-            <w:r>
+          </w:p>
+          <w:p>
+            <w:pPr>
+              <w:spacing w:line="240" w:lineRule="auto"/>
               <w:rPr>
                 <w:lang w:val="en-US"/>
               </w:rPr>
-              <w:t xml:space="preserve"> (graph, node, node) </w:t>
+            </w:pPr>
+            <w:proofErr w:type="spellStart"/>
+            <w:r>
+              <w:rPr>
+                <w:lang w:val="en-US"/>
+              </w:rPr>
+              <w:t>adjacents</w:t>
+            </w:r>
+            <w:proofErr w:type="spellEnd"/>
+            <w:r>
+              <w:rPr>
+                <w:lang w:val="en-US"/>
+              </w:rPr>
+              <w:t>(Graph, node, node)</w:t>
             </w:r>
             <w:r>
               <w:sym w:font="Wingdings" w:char="F0E0"/>
@@ -6378,188 +6147,60 @@
               <w:rPr>
                 <w:lang w:val="en-US"/>
               </w:rPr>
+              <w:t xml:space="preserve"> </w:t>
+            </w:r>
+            <w:proofErr w:type="spellStart"/>
+            <w:r>
+              <w:rPr>
+                <w:lang w:val="en-US"/>
+              </w:rPr>
+              <w:t>boolean</w:t>
+            </w:r>
+            <w:proofErr w:type="spellEnd"/>
+          </w:p>
+          <w:p>
+            <w:pPr>
+              <w:spacing w:line="240" w:lineRule="auto"/>
+              <w:rPr>
+                <w:lang w:val="en-US"/>
+              </w:rPr>
+            </w:pPr>
+            <w:r>
+              <w:rPr>
+                <w:lang w:val="en-US"/>
+              </w:rPr>
+              <w:t xml:space="preserve">predecessor(Graph, node, node) </w:t>
+            </w:r>
+            <w:r>
+              <w:sym w:font="Wingdings" w:char="F0E0"/>
+            </w:r>
+            <w:r>
+              <w:rPr>
+                <w:lang w:val="en-US"/>
+              </w:rPr>
               <w:t xml:space="preserve"> Graph</w:t>
             </w:r>
-          </w:p>
-          <w:p>
-            <w:pPr>
-              <w:spacing w:after="0" w:line="240" w:lineRule="auto"/>
+            <w:r>
+              <w:sym w:font="Wingdings" w:char="F0E0"/>
+            </w:r>
+            <w:r>
               <w:rPr>
                 <w:lang w:val="en-US"/>
               </w:rPr>
-            </w:pPr>
+              <w:t xml:space="preserve"> </w:t>
+            </w:r>
             <w:proofErr w:type="spellStart"/>
             <w:r>
               <w:rPr>
                 <w:lang w:val="en-US"/>
               </w:rPr>
-              <w:t>isEmpty</w:t>
+              <w:t>boolean</w:t>
             </w:r>
             <w:proofErr w:type="spellEnd"/>
-            <w:r>
-              <w:rPr>
-                <w:lang w:val="en-US"/>
-              </w:rPr>
-              <w:t xml:space="preserve"> () </w:t>
-            </w:r>
-            <w:r>
-              <w:sym w:font="Wingdings" w:char="F0E0"/>
-            </w:r>
-            <w:r>
-              <w:rPr>
-                <w:lang w:val="en-US"/>
-              </w:rPr>
-              <w:t xml:space="preserve"> Graph </w:t>
-            </w:r>
-            <w:r>
-              <w:sym w:font="Wingdings" w:char="F0E0"/>
-            </w:r>
-            <w:r>
-              <w:rPr>
-                <w:lang w:val="en-US"/>
-              </w:rPr>
-              <w:t xml:space="preserve"> </w:t>
-            </w:r>
-            <w:proofErr w:type="spellStart"/>
-            <w:r>
-              <w:rPr>
-                <w:lang w:val="en-US"/>
-              </w:rPr>
-              <w:t>boolean</w:t>
-            </w:r>
-            <w:proofErr w:type="spellEnd"/>
-          </w:p>
-          <w:p>
-            <w:pPr>
-              <w:spacing w:after="0" w:line="240" w:lineRule="auto"/>
-              <w:rPr>
-                <w:lang w:val="en-US"/>
-              </w:rPr>
-            </w:pPr>
-            <w:r>
-              <w:rPr>
-                <w:lang w:val="en-US"/>
-              </w:rPr>
-              <w:t xml:space="preserve">contain () </w:t>
-            </w:r>
-            <w:r>
-              <w:sym w:font="Wingdings" w:char="F0E0"/>
-            </w:r>
-            <w:r>
-              <w:rPr>
-                <w:lang w:val="en-US"/>
-              </w:rPr>
-              <w:t xml:space="preserve"> Graph  </w:t>
-            </w:r>
-            <w:r>
-              <w:sym w:font="Wingdings" w:char="F0E0"/>
-            </w:r>
-            <w:r>
-              <w:rPr>
-                <w:lang w:val="en-US"/>
-              </w:rPr>
-              <w:t xml:space="preserve"> </w:t>
-            </w:r>
-            <w:proofErr w:type="spellStart"/>
-            <w:r>
-              <w:rPr>
-                <w:lang w:val="en-US"/>
-              </w:rPr>
-              <w:t>boolean</w:t>
-            </w:r>
-            <w:proofErr w:type="spellEnd"/>
-          </w:p>
-          <w:p>
-            <w:pPr>
-              <w:spacing w:after="0" w:line="240" w:lineRule="auto"/>
-              <w:rPr>
-                <w:lang w:val="en-US"/>
-              </w:rPr>
-            </w:pPr>
-            <w:proofErr w:type="spellStart"/>
-            <w:r>
-              <w:rPr>
-                <w:lang w:val="en-US"/>
-              </w:rPr>
-              <w:t>adjacents</w:t>
-            </w:r>
-            <w:proofErr w:type="spellEnd"/>
-            <w:r>
-              <w:rPr>
-                <w:lang w:val="en-US"/>
-              </w:rPr>
-              <w:t>(Graph, node, node)</w:t>
-            </w:r>
-            <w:r>
-              <w:sym w:font="Wingdings" w:char="F0E0"/>
-            </w:r>
-            <w:r>
-              <w:rPr>
-                <w:lang w:val="en-US"/>
-              </w:rPr>
-              <w:t xml:space="preserve"> Graph </w:t>
-            </w:r>
-            <w:r>
-              <w:sym w:font="Wingdings" w:char="F0E0"/>
-            </w:r>
-            <w:r>
-              <w:rPr>
-                <w:lang w:val="en-US"/>
-              </w:rPr>
-              <w:t xml:space="preserve"> </w:t>
-            </w:r>
-            <w:proofErr w:type="spellStart"/>
-            <w:r>
-              <w:rPr>
-                <w:lang w:val="en-US"/>
-              </w:rPr>
-              <w:t>boolean</w:t>
-            </w:r>
-            <w:proofErr w:type="spellEnd"/>
-          </w:p>
-          <w:p>
-            <w:pPr>
-              <w:spacing w:after="0" w:line="240" w:lineRule="auto"/>
-              <w:rPr>
-                <w:lang w:val="en-US"/>
-              </w:rPr>
-            </w:pPr>
-            <w:r>
-              <w:rPr>
-                <w:lang w:val="en-US"/>
-              </w:rPr>
-              <w:t xml:space="preserve">predecessor(Graph, node, node) </w:t>
-            </w:r>
-            <w:r>
-              <w:sym w:font="Wingdings" w:char="F0E0"/>
-            </w:r>
-            <w:r>
-              <w:rPr>
-                <w:lang w:val="en-US"/>
-              </w:rPr>
-              <w:t xml:space="preserve"> Graph</w:t>
-            </w:r>
-            <w:r>
-              <w:sym w:font="Wingdings" w:char="F0E0"/>
-            </w:r>
-            <w:r>
-              <w:rPr>
-                <w:lang w:val="en-US"/>
-              </w:rPr>
-              <w:t xml:space="preserve"> </w:t>
-            </w:r>
-            <w:proofErr w:type="spellStart"/>
-            <w:r>
-              <w:rPr>
-                <w:lang w:val="en-US"/>
-              </w:rPr>
-              <w:t>boolean</w:t>
-            </w:r>
-            <w:proofErr w:type="spellEnd"/>
-          </w:p>
-          <w:p>
-            <w:pPr>
-              <w:spacing w:after="0" w:line="240" w:lineRule="auto"/>
+          </w:p>
+          <w:p>
+            <w:pPr>
+              <w:spacing w:line="240" w:lineRule="auto"/>
               <w:rPr>
                 <w:lang w:val="en-US"/>
               </w:rPr>
@@ -6616,7 +6257,7 @@
           </w:tcPr>
           <w:p>
             <w:pPr>
-              <w:spacing w:after="0" w:line="240" w:lineRule="auto"/>
+              <w:spacing w:line="240" w:lineRule="auto"/>
               <w:jc w:val="center"/>
               <w:rPr>
                 <w:lang w:val="en-US"/>
@@ -6631,7 +6272,7 @@
           </w:p>
           <w:p>
             <w:pPr>
-              <w:spacing w:after="0" w:line="240" w:lineRule="auto"/>
+              <w:spacing w:line="240" w:lineRule="auto"/>
               <w:jc w:val="center"/>
             </w:pPr>
             <w:proofErr w:type="spellStart"/>
@@ -6690,7 +6331,7 @@
                 <w:ilvl w:val="0"/>
                 <w:numId w:val="9"/>
               </w:numPr>
-              <w:spacing w:after="0" w:line="240" w:lineRule="auto"/>
+              <w:spacing w:line="240" w:lineRule="auto"/>
             </w:pPr>
             <w:r>
               <w:rPr>
@@ -6709,7 +6350,7 @@
                 <w:ilvl w:val="0"/>
                 <w:numId w:val="9"/>
               </w:numPr>
-              <w:spacing w:after="0" w:line="240" w:lineRule="auto"/>
+              <w:spacing w:line="240" w:lineRule="auto"/>
             </w:pPr>
             <w:r>
               <w:rPr>
@@ -6728,7 +6369,7 @@
                 <w:ilvl w:val="0"/>
                 <w:numId w:val="9"/>
               </w:numPr>
-              <w:spacing w:after="0" w:line="240" w:lineRule="auto"/>
+              <w:spacing w:line="240" w:lineRule="auto"/>
             </w:pPr>
             <w:r>
               <w:rPr>
@@ -6743,13 +6384,13 @@
           <w:p>
             <w:pPr>
               <w:pStyle w:val="Prrafodelista"/>
-              <w:spacing w:after="0" w:line="240" w:lineRule="auto"/>
+              <w:spacing w:line="240" w:lineRule="auto"/>
             </w:pPr>
           </w:p>
           <w:p>
             <w:pPr>
               <w:pStyle w:val="Prrafodelista"/>
-              <w:spacing w:after="0" w:line="240" w:lineRule="auto"/>
+              <w:spacing w:line="240" w:lineRule="auto"/>
               <w:jc w:val="center"/>
               <w:rPr>
                 <w:b/>
@@ -6791,7 +6432,7 @@
                 <w:ilvl w:val="0"/>
                 <w:numId w:val="10"/>
               </w:numPr>
-              <w:spacing w:after="0" w:line="240" w:lineRule="auto"/>
+              <w:spacing w:line="240" w:lineRule="auto"/>
             </w:pPr>
             <w:r>
               <w:rPr>
@@ -6810,7 +6451,7 @@
                 <w:ilvl w:val="0"/>
                 <w:numId w:val="10"/>
               </w:numPr>
-              <w:spacing w:after="0" w:line="240" w:lineRule="auto"/>
+              <w:spacing w:line="240" w:lineRule="auto"/>
             </w:pPr>
             <w:r>
               <w:rPr>
@@ -6829,7 +6470,7 @@
                 <w:ilvl w:val="0"/>
                 <w:numId w:val="10"/>
               </w:numPr>
-              <w:spacing w:after="0" w:line="240" w:lineRule="auto"/>
+              <w:spacing w:line="240" w:lineRule="auto"/>
             </w:pPr>
             <w:r>
               <w:rPr>
@@ -6838,22 +6479,19 @@
               <w:t xml:space="preserve">Def: </w:t>
             </w:r>
             <w:r>
-              <w:t>Dado un grafo(grafo) añade una relación entre dos nodos (n</w:t>
-            </w:r>
-            <w:r>
-              <w:t>odo1 y nodo1) del mismo grafo.</w:t>
+              <w:t>Dado un grafo(grafo) añade una relación entre dos nodos (nodo1 y nodo1) del mismo grafo.</w:t>
             </w:r>
           </w:p>
           <w:p>
             <w:pPr>
               <w:pStyle w:val="Prrafodelista"/>
-              <w:spacing w:after="0" w:line="240" w:lineRule="auto"/>
+              <w:spacing w:line="240" w:lineRule="auto"/>
             </w:pPr>
           </w:p>
           <w:p>
             <w:pPr>
               <w:pStyle w:val="Prrafodelista"/>
-              <w:spacing w:after="0" w:line="240" w:lineRule="auto"/>
+              <w:spacing w:line="240" w:lineRule="auto"/>
               <w:jc w:val="center"/>
               <w:rPr>
                 <w:i/>
@@ -6894,7 +6532,7 @@
                 <w:ilvl w:val="0"/>
                 <w:numId w:val="11"/>
               </w:numPr>
-              <w:spacing w:after="0" w:line="240" w:lineRule="auto"/>
+              <w:spacing w:line="240" w:lineRule="auto"/>
             </w:pPr>
             <w:r>
               <w:rPr>
@@ -6913,7 +6551,7 @@
                 <w:ilvl w:val="0"/>
                 <w:numId w:val="11"/>
               </w:numPr>
-              <w:spacing w:after="0" w:line="240" w:lineRule="auto"/>
+              <w:spacing w:line="240" w:lineRule="auto"/>
             </w:pPr>
             <w:r>
               <w:rPr>
@@ -6932,7 +6570,7 @@
                 <w:ilvl w:val="0"/>
                 <w:numId w:val="11"/>
               </w:numPr>
-              <w:spacing w:after="0" w:line="240" w:lineRule="auto"/>
+              <w:spacing w:line="240" w:lineRule="auto"/>
             </w:pPr>
             <w:r>
               <w:rPr>
@@ -6955,13 +6593,13 @@
           <w:p>
             <w:pPr>
               <w:pStyle w:val="Prrafodelista"/>
-              <w:spacing w:after="0" w:line="240" w:lineRule="auto"/>
+              <w:spacing w:line="240" w:lineRule="auto"/>
             </w:pPr>
           </w:p>
           <w:p>
             <w:pPr>
               <w:pStyle w:val="Prrafodelista"/>
-              <w:spacing w:after="0" w:line="240" w:lineRule="auto"/>
+              <w:spacing w:line="240" w:lineRule="auto"/>
               <w:jc w:val="center"/>
               <w:rPr>
                 <w:i/>
@@ -7002,7 +6640,7 @@
                 <w:ilvl w:val="0"/>
                 <w:numId w:val="12"/>
               </w:numPr>
-              <w:spacing w:after="0" w:line="240" w:lineRule="auto"/>
+              <w:spacing w:line="240" w:lineRule="auto"/>
             </w:pPr>
             <w:r>
               <w:rPr>
@@ -7021,7 +6659,7 @@
                 <w:ilvl w:val="0"/>
                 <w:numId w:val="12"/>
               </w:numPr>
-              <w:spacing w:after="0" w:line="240" w:lineRule="auto"/>
+              <w:spacing w:line="240" w:lineRule="auto"/>
             </w:pPr>
             <w:r>
               <w:rPr>
@@ -7040,7 +6678,7 @@
                 <w:ilvl w:val="0"/>
                 <w:numId w:val="12"/>
               </w:numPr>
-              <w:spacing w:after="0" w:line="240" w:lineRule="auto"/>
+              <w:spacing w:line="240" w:lineRule="auto"/>
             </w:pPr>
             <w:r>
               <w:rPr>
@@ -7055,12 +6693,12 @@
           <w:p>
             <w:pPr>
               <w:pStyle w:val="Prrafodelista"/>
-              <w:spacing w:after="0" w:line="240" w:lineRule="auto"/>
-            </w:pPr>
-          </w:p>
-          <w:p>
-            <w:pPr>
-              <w:spacing w:after="0" w:line="240" w:lineRule="auto"/>
+              <w:spacing w:line="240" w:lineRule="auto"/>
+            </w:pPr>
+          </w:p>
+          <w:p>
+            <w:pPr>
+              <w:spacing w:line="240" w:lineRule="auto"/>
               <w:jc w:val="center"/>
               <w:rPr>
                 <w:b/>
@@ -7102,7 +6740,7 @@
                 <w:ilvl w:val="0"/>
                 <w:numId w:val="13"/>
               </w:numPr>
-              <w:spacing w:after="0" w:line="240" w:lineRule="auto"/>
+              <w:spacing w:line="240" w:lineRule="auto"/>
             </w:pPr>
             <w:r>
               <w:rPr>
@@ -7121,7 +6759,7 @@
                 <w:ilvl w:val="0"/>
                 <w:numId w:val="13"/>
               </w:numPr>
-              <w:spacing w:after="0" w:line="240" w:lineRule="auto"/>
+              <w:spacing w:line="240" w:lineRule="auto"/>
             </w:pPr>
             <w:r>
               <w:rPr>
@@ -7140,7 +6778,7 @@
                 <w:ilvl w:val="0"/>
                 <w:numId w:val="13"/>
               </w:numPr>
-              <w:spacing w:after="0" w:line="240" w:lineRule="auto"/>
+              <w:spacing w:line="240" w:lineRule="auto"/>
             </w:pPr>
             <w:r>
               <w:rPr>
@@ -7155,13 +6793,13 @@
           <w:p>
             <w:pPr>
               <w:pStyle w:val="Prrafodelista"/>
-              <w:spacing w:after="0" w:line="240" w:lineRule="auto"/>
+              <w:spacing w:line="240" w:lineRule="auto"/>
             </w:pPr>
           </w:p>
           <w:p>
             <w:pPr>
               <w:pStyle w:val="Prrafodelista"/>
-              <w:spacing w:after="0" w:line="240" w:lineRule="auto"/>
+              <w:spacing w:line="240" w:lineRule="auto"/>
               <w:jc w:val="center"/>
               <w:rPr>
                 <w:i/>
@@ -7173,14 +6811,7 @@
                 <w:b/>
                 <w:i/>
               </w:rPr>
-              <w:t>p</w:t>
-            </w:r>
-            <w:r>
-              <w:rPr>
-                <w:b/>
-                <w:i/>
-              </w:rPr>
-              <w:t>ublic</w:t>
+              <w:t>public</w:t>
             </w:r>
             <w:proofErr w:type="spellEnd"/>
             <w:r>
@@ -7246,7 +6877,7 @@
                 <w:ilvl w:val="0"/>
                 <w:numId w:val="14"/>
               </w:numPr>
-              <w:spacing w:after="0" w:line="240" w:lineRule="auto"/>
+              <w:spacing w:line="240" w:lineRule="auto"/>
             </w:pPr>
             <w:r>
               <w:rPr>
@@ -7265,7 +6896,7 @@
                 <w:ilvl w:val="0"/>
                 <w:numId w:val="14"/>
               </w:numPr>
-              <w:spacing w:after="0" w:line="240" w:lineRule="auto"/>
+              <w:spacing w:line="240" w:lineRule="auto"/>
             </w:pPr>
             <w:r>
               <w:rPr>
@@ -7284,7 +6915,7 @@
                 <w:ilvl w:val="0"/>
                 <w:numId w:val="14"/>
               </w:numPr>
-              <w:spacing w:after="0" w:line="240" w:lineRule="auto"/>
+              <w:spacing w:line="240" w:lineRule="auto"/>
             </w:pPr>
             <w:r>
               <w:rPr>
@@ -7299,13 +6930,13 @@
           <w:p>
             <w:pPr>
               <w:pStyle w:val="Prrafodelista"/>
-              <w:spacing w:after="0" w:line="240" w:lineRule="auto"/>
+              <w:spacing w:line="240" w:lineRule="auto"/>
             </w:pPr>
           </w:p>
           <w:p>
             <w:pPr>
               <w:pStyle w:val="Prrafodelista"/>
-              <w:spacing w:after="0" w:line="240" w:lineRule="auto"/>
+              <w:spacing w:line="240" w:lineRule="auto"/>
               <w:jc w:val="center"/>
               <w:rPr>
                 <w:b/>
@@ -7347,7 +6978,7 @@
                 <w:ilvl w:val="0"/>
                 <w:numId w:val="15"/>
               </w:numPr>
-              <w:spacing w:after="0" w:line="240" w:lineRule="auto"/>
+              <w:spacing w:line="240" w:lineRule="auto"/>
             </w:pPr>
             <w:r>
               <w:rPr>
@@ -7356,10 +6987,7 @@
               <w:t xml:space="preserve">Pre: </w:t>
             </w:r>
             <w:r>
-              <w:t xml:space="preserve">El grafo ha </w:t>
-            </w:r>
-            <w:r>
-              <w:t>sido inicializado.</w:t>
+              <w:t>El grafo ha sido inicializado.</w:t>
             </w:r>
           </w:p>
           <w:p>
@@ -7369,7 +6997,7 @@
                 <w:ilvl w:val="0"/>
                 <w:numId w:val="15"/>
               </w:numPr>
-              <w:spacing w:after="0" w:line="240" w:lineRule="auto"/>
+              <w:spacing w:line="240" w:lineRule="auto"/>
             </w:pPr>
             <w:r>
               <w:rPr>
@@ -7388,7 +7016,7 @@
                 <w:ilvl w:val="0"/>
                 <w:numId w:val="15"/>
               </w:numPr>
-              <w:spacing w:after="0" w:line="240" w:lineRule="auto"/>
+              <w:spacing w:line="240" w:lineRule="auto"/>
             </w:pPr>
             <w:r>
               <w:rPr>
@@ -7403,13 +7031,13 @@
           <w:p>
             <w:pPr>
               <w:pStyle w:val="Prrafodelista"/>
-              <w:spacing w:after="0" w:line="240" w:lineRule="auto"/>
+              <w:spacing w:line="240" w:lineRule="auto"/>
             </w:pPr>
           </w:p>
           <w:p>
             <w:pPr>
               <w:pStyle w:val="Prrafodelista"/>
-              <w:spacing w:after="0" w:line="240" w:lineRule="auto"/>
+              <w:spacing w:line="240" w:lineRule="auto"/>
               <w:jc w:val="center"/>
               <w:rPr>
                 <w:i/>
@@ -7468,7 +7096,7 @@
                 <w:ilvl w:val="0"/>
                 <w:numId w:val="16"/>
               </w:numPr>
-              <w:spacing w:after="0" w:line="240" w:lineRule="auto"/>
+              <w:spacing w:line="240" w:lineRule="auto"/>
             </w:pPr>
             <w:r>
               <w:rPr>
@@ -7477,10 +7105,7 @@
               <w:t xml:space="preserve">Pre: </w:t>
             </w:r>
             <w:r>
-              <w:t xml:space="preserve">El grafo ha sido inicializado. Los nodos </w:t>
-            </w:r>
-            <w:r>
-              <w:t>(nodo1, nodo2) han sido añadidos al grafo (grafo).</w:t>
+              <w:t>El grafo ha sido inicializado. Los nodos (nodo1, nodo2) han sido añadidos al grafo (grafo).</w:t>
             </w:r>
           </w:p>
           <w:p>
@@ -7490,7 +7115,7 @@
                 <w:ilvl w:val="0"/>
                 <w:numId w:val="16"/>
               </w:numPr>
-              <w:spacing w:after="0" w:line="240" w:lineRule="auto"/>
+              <w:spacing w:line="240" w:lineRule="auto"/>
             </w:pPr>
             <w:r>
               <w:rPr>
@@ -7509,7 +7134,7 @@
                 <w:ilvl w:val="0"/>
                 <w:numId w:val="16"/>
               </w:numPr>
-              <w:spacing w:after="0" w:line="240" w:lineRule="auto"/>
+              <w:spacing w:line="240" w:lineRule="auto"/>
             </w:pPr>
             <w:r>
               <w:rPr>
@@ -7523,13 +7148,13 @@
           </w:p>
           <w:p>
             <w:pPr>
-              <w:spacing w:after="0" w:line="240" w:lineRule="auto"/>
+              <w:spacing w:line="240" w:lineRule="auto"/>
             </w:pPr>
           </w:p>
           <w:p>
             <w:pPr>
               <w:pStyle w:val="Prrafodelista"/>
-              <w:spacing w:after="0" w:line="240" w:lineRule="auto"/>
+              <w:spacing w:line="240" w:lineRule="auto"/>
               <w:jc w:val="center"/>
               <w:rPr>
                 <w:i/>
@@ -7570,7 +7195,7 @@
                 <w:ilvl w:val="0"/>
                 <w:numId w:val="17"/>
               </w:numPr>
-              <w:spacing w:after="0" w:line="240" w:lineRule="auto"/>
+              <w:spacing w:line="240" w:lineRule="auto"/>
             </w:pPr>
             <w:r>
               <w:rPr>
@@ -7579,10 +7204,7 @@
               <w:t xml:space="preserve">Pre: </w:t>
             </w:r>
             <w:r>
-              <w:t>El graf</w:t>
-            </w:r>
-            <w:r>
-              <w:t>o ha sido inicializado. Los nodos (nodo1, nodo2) han sido añadidos al grafo (grafo).</w:t>
+              <w:t>El grafo ha sido inicializado. Los nodos (nodo1, nodo2) han sido añadidos al grafo (grafo).</w:t>
             </w:r>
           </w:p>
           <w:p>
@@ -7592,7 +7214,7 @@
                 <w:ilvl w:val="0"/>
                 <w:numId w:val="17"/>
               </w:numPr>
-              <w:spacing w:after="0" w:line="240" w:lineRule="auto"/>
+              <w:spacing w:line="240" w:lineRule="auto"/>
             </w:pPr>
             <w:r>
               <w:rPr>
@@ -7611,7 +7233,7 @@
                 <w:ilvl w:val="0"/>
                 <w:numId w:val="17"/>
               </w:numPr>
-              <w:spacing w:after="0" w:line="240" w:lineRule="auto"/>
+              <w:spacing w:line="240" w:lineRule="auto"/>
             </w:pPr>
             <w:r>
               <w:rPr>
@@ -7626,7 +7248,7 @@
           <w:p>
             <w:pPr>
               <w:pStyle w:val="Prrafodelista"/>
-              <w:spacing w:after="0" w:line="240" w:lineRule="auto"/>
+              <w:spacing w:line="240" w:lineRule="auto"/>
               <w:rPr>
                 <w:b/>
               </w:rPr>
@@ -7635,7 +7257,7 @@
           <w:p>
             <w:pPr>
               <w:pStyle w:val="Prrafodelista"/>
-              <w:spacing w:after="0" w:line="240" w:lineRule="auto"/>
+              <w:spacing w:line="240" w:lineRule="auto"/>
               <w:jc w:val="center"/>
               <w:rPr>
                 <w:i/>
@@ -7666,15 +7288,7 @@
                 <w:i/>
                 <w:lang w:val="en-US"/>
               </w:rPr>
-              <w:t xml:space="preserve"> succe</w:t>
-            </w:r>
-            <w:r>
-              <w:rPr>
-                <w:b/>
-                <w:i/>
-                <w:lang w:val="en-US"/>
-              </w:rPr>
-              <w:t>ssor (graph, node, node)</w:t>
+              <w:t xml:space="preserve"> successor (graph, node, node)</w:t>
             </w:r>
           </w:p>
           <w:p>
@@ -7684,7 +7298,7 @@
                 <w:ilvl w:val="0"/>
                 <w:numId w:val="18"/>
               </w:numPr>
-              <w:spacing w:after="0" w:line="240" w:lineRule="auto"/>
+              <w:spacing w:line="240" w:lineRule="auto"/>
             </w:pPr>
             <w:r>
               <w:rPr>
@@ -7703,7 +7317,7 @@
                 <w:ilvl w:val="0"/>
                 <w:numId w:val="18"/>
               </w:numPr>
-              <w:spacing w:after="0" w:line="240" w:lineRule="auto"/>
+              <w:spacing w:line="240" w:lineRule="auto"/>
             </w:pPr>
             <w:r>
               <w:rPr>
@@ -7722,7 +7336,7 @@
                 <w:ilvl w:val="0"/>
                 <w:numId w:val="18"/>
               </w:numPr>
-              <w:spacing w:after="0" w:line="240" w:lineRule="auto"/>
+              <w:spacing w:line="240" w:lineRule="auto"/>
             </w:pPr>
             <w:r>
               <w:rPr>
@@ -7731,16 +7345,13 @@
               <w:t xml:space="preserve">Def: </w:t>
             </w:r>
             <w:r>
-              <w:t>Dado un grafo, comprueba si un nodo es sucesor de otro. (para un grafo d</w:t>
-            </w:r>
-            <w:r>
-              <w:t>irigido).</w:t>
+              <w:t>Dado un grafo, comprueba si un nodo es sucesor de otro. (para un grafo dirigido).</w:t>
             </w:r>
           </w:p>
           <w:p>
             <w:pPr>
               <w:pStyle w:val="Prrafodelista"/>
-              <w:spacing w:after="0" w:line="240" w:lineRule="auto"/>
+              <w:spacing w:line="240" w:lineRule="auto"/>
             </w:pPr>
           </w:p>
         </w:tc>
@@ -7759,8 +7370,8 @@
         <w:gridCol w:w="690"/>
         <w:gridCol w:w="3312"/>
         <w:gridCol w:w="1951"/>
-        <w:gridCol w:w="759"/>
-        <w:gridCol w:w="1368"/>
+        <w:gridCol w:w="845"/>
+        <w:gridCol w:w="1282"/>
       </w:tblGrid>
       <w:tr>
         <w:trPr>
@@ -7774,7 +7385,7 @@
           </w:tcPr>
           <w:p>
             <w:pPr>
-              <w:spacing w:after="0" w:line="240" w:lineRule="auto"/>
+              <w:spacing w:line="240" w:lineRule="auto"/>
               <w:jc w:val="center"/>
               <w:rPr>
                 <w:rFonts w:ascii="Arial" w:hAnsi="Arial" w:cs="Arial"/>
@@ -7791,7 +7402,7 @@
           </w:p>
           <w:p>
             <w:pPr>
-              <w:spacing w:after="0" w:line="240" w:lineRule="auto"/>
+              <w:spacing w:line="240" w:lineRule="auto"/>
               <w:jc w:val="center"/>
               <w:rPr>
                 <w:rFonts w:ascii="Arial" w:hAnsi="Arial" w:cs="Arial"/>
@@ -7807,7 +7418,7 @@
           </w:tcPr>
           <w:p>
             <w:pPr>
-              <w:spacing w:after="0" w:line="240" w:lineRule="auto"/>
+              <w:spacing w:line="240" w:lineRule="auto"/>
               <w:jc w:val="center"/>
               <w:cnfStyle w:val="100000000000" w:firstRow="1" w:lastRow="0" w:firstColumn="0" w:lastColumn="0" w:oddVBand="0" w:evenVBand="0" w:oddHBand="0" w:evenHBand="0" w:firstRowFirstColumn="0" w:firstRowLastColumn="0" w:lastRowFirstColumn="0" w:lastRowLastColumn="0"/>
               <w:rPr>
@@ -7831,7 +7442,7 @@
           </w:tcPr>
           <w:p>
             <w:pPr>
-              <w:spacing w:after="0" w:line="240" w:lineRule="auto"/>
+              <w:spacing w:line="240" w:lineRule="auto"/>
               <w:jc w:val="center"/>
               <w:cnfStyle w:val="100000000000" w:firstRow="1" w:lastRow="0" w:firstColumn="0" w:lastColumn="0" w:oddVBand="0" w:evenVBand="0" w:oddHBand="0" w:evenHBand="0" w:firstRowFirstColumn="0" w:firstRowLastColumn="0" w:lastRowFirstColumn="0" w:lastRowLastColumn="0"/>
               <w:rPr>
@@ -7855,7 +7466,7 @@
           </w:tcPr>
           <w:p>
             <w:pPr>
-              <w:spacing w:after="0" w:line="240" w:lineRule="auto"/>
+              <w:spacing w:line="240" w:lineRule="auto"/>
               <w:jc w:val="center"/>
               <w:cnfStyle w:val="100000000000" w:firstRow="1" w:lastRow="0" w:firstColumn="0" w:lastColumn="0" w:oddVBand="0" w:evenVBand="0" w:oddHBand="0" w:evenHBand="0" w:firstRowFirstColumn="0" w:firstRowLastColumn="0" w:lastRowFirstColumn="0" w:lastRowLastColumn="0"/>
               <w:rPr>
@@ -7875,11 +7486,11 @@
         </w:tc>
         <w:tc>
           <w:tcPr>
-            <w:tcW w:w="759" w:type="dxa"/>
-          </w:tcPr>
-          <w:p>
-            <w:pPr>
-              <w:spacing w:after="0" w:line="240" w:lineRule="auto"/>
+            <w:tcW w:w="845" w:type="dxa"/>
+          </w:tcPr>
+          <w:p>
+            <w:pPr>
+              <w:spacing w:line="240" w:lineRule="auto"/>
               <w:jc w:val="center"/>
               <w:cnfStyle w:val="100000000000" w:firstRow="1" w:lastRow="0" w:firstColumn="0" w:lastColumn="0" w:oddVBand="0" w:evenVBand="0" w:oddHBand="0" w:evenHBand="0" w:firstRowFirstColumn="0" w:firstRowLastColumn="0" w:lastRowFirstColumn="0" w:lastRowLastColumn="0"/>
               <w:rPr>
@@ -7899,11 +7510,11 @@
         </w:tc>
         <w:tc>
           <w:tcPr>
-            <w:tcW w:w="1368" w:type="dxa"/>
-          </w:tcPr>
-          <w:p>
-            <w:pPr>
-              <w:spacing w:after="0" w:line="240" w:lineRule="auto"/>
+            <w:tcW w:w="1282" w:type="dxa"/>
+          </w:tcPr>
+          <w:p>
+            <w:pPr>
+              <w:spacing w:line="240" w:lineRule="auto"/>
               <w:jc w:val="center"/>
               <w:cnfStyle w:val="100000000000" w:firstRow="1" w:lastRow="0" w:firstColumn="0" w:lastColumn="0" w:oddVBand="0" w:evenVBand="0" w:oddHBand="0" w:evenHBand="0" w:firstRowFirstColumn="0" w:firstRowLastColumn="0" w:lastRowFirstColumn="0" w:lastRowLastColumn="0"/>
               <w:rPr>
@@ -7934,7 +7545,7 @@
           </w:tcPr>
           <w:p>
             <w:pPr>
-              <w:spacing w:after="0" w:line="240" w:lineRule="auto"/>
+              <w:spacing w:line="240" w:lineRule="auto"/>
               <w:jc w:val="center"/>
               <w:rPr>
                 <w:rFonts w:ascii="Arial" w:hAnsi="Arial" w:cs="Arial"/>
@@ -7961,7 +7572,7 @@
           </w:tcPr>
           <w:p>
             <w:pPr>
-              <w:spacing w:after="0" w:line="240" w:lineRule="auto"/>
+              <w:spacing w:line="240" w:lineRule="auto"/>
               <w:jc w:val="center"/>
               <w:cnfStyle w:val="000000000000" w:firstRow="0" w:lastRow="0" w:firstColumn="0" w:lastColumn="0" w:oddVBand="0" w:evenVBand="0" w:oddHBand="0" w:evenHBand="0" w:firstRowFirstColumn="0" w:firstRowLastColumn="0" w:lastRowFirstColumn="0" w:lastRowLastColumn="0"/>
               <w:rPr>
@@ -7990,7 +7601,7 @@
           </w:tcPr>
           <w:p>
             <w:pPr>
-              <w:spacing w:after="0" w:line="240" w:lineRule="auto"/>
+              <w:spacing w:line="240" w:lineRule="auto"/>
               <w:jc w:val="center"/>
               <w:cnfStyle w:val="000000000000" w:firstRow="0" w:lastRow="0" w:firstColumn="0" w:lastColumn="0" w:oddVBand="0" w:evenVBand="0" w:oddHBand="0" w:evenHBand="0" w:firstRowFirstColumn="0" w:firstRowLastColumn="0" w:lastRowFirstColumn="0" w:lastRowLastColumn="0"/>
               <w:rPr>
@@ -8005,15 +7616,7 @@
                 <w:sz w:val="18"/>
                 <w:szCs w:val="18"/>
               </w:rPr>
-              <w:t xml:space="preserve">El método disminuye la cantidad de vértices cuando la localización ingresado pertenece al Grafo, y este es eliminado. El método retorna falso si el nodo no </w:t>
-            </w:r>
-            <w:r>
-              <w:rPr>
-                <w:rFonts w:ascii="Arial" w:hAnsi="Arial" w:cs="Arial"/>
-                <w:sz w:val="18"/>
-                <w:szCs w:val="18"/>
-              </w:rPr>
-              <w:t>pertenece al Grafo, y por tanto no se puede eliminar.</w:t>
+              <w:t>El método disminuye la cantidad de vértices cuando la localización ingresado pertenece al Grafo, y este es eliminado. El método retorna falso si el nodo no pertenece al Grafo, y por tanto no se puede eliminar.</w:t>
             </w:r>
           </w:p>
         </w:tc>
@@ -8025,7 +7628,7 @@
           </w:tcPr>
           <w:p>
             <w:pPr>
-              <w:spacing w:after="0" w:line="240" w:lineRule="auto"/>
+              <w:spacing w:line="240" w:lineRule="auto"/>
               <w:jc w:val="center"/>
               <w:cnfStyle w:val="000000000000" w:firstRow="0" w:lastRow="0" w:firstColumn="0" w:lastColumn="0" w:oddVBand="0" w:evenVBand="0" w:oddHBand="0" w:evenHBand="0" w:firstRowFirstColumn="0" w:firstRowLastColumn="0" w:lastRowFirstColumn="0" w:lastRowLastColumn="0"/>
               <w:rPr>
@@ -8038,7 +7641,7 @@
           </w:p>
           <w:p>
             <w:pPr>
-              <w:spacing w:after="0" w:line="240" w:lineRule="auto"/>
+              <w:spacing w:line="240" w:lineRule="auto"/>
               <w:jc w:val="center"/>
               <w:cnfStyle w:val="000000000000" w:firstRow="0" w:lastRow="0" w:firstColumn="0" w:lastColumn="0" w:oddVBand="0" w:evenVBand="0" w:oddHBand="0" w:evenHBand="0" w:firstRowFirstColumn="0" w:firstRowLastColumn="0" w:lastRowFirstColumn="0" w:lastRowLastColumn="0"/>
               <w:rPr>
@@ -8048,7 +7651,6 @@
               </w:rPr>
             </w:pPr>
             <w:proofErr w:type="spellStart"/>
-            <w:proofErr w:type="gramStart"/>
             <w:r>
               <w:rPr>
                 <w:rFonts w:ascii="Arial" w:hAnsi="Arial" w:cs="Arial"/>
@@ -8067,7 +7669,6 @@
               <w:t>(</w:t>
             </w:r>
             <w:proofErr w:type="spellStart"/>
-            <w:proofErr w:type="gramEnd"/>
             <w:r>
               <w:rPr>
                 <w:rFonts w:ascii="Arial" w:hAnsi="Arial" w:cs="Arial"/>
@@ -8089,13 +7690,13 @@
         </w:tc>
         <w:tc>
           <w:tcPr>
-            <w:tcW w:w="759" w:type="dxa"/>
+            <w:tcW w:w="845" w:type="dxa"/>
             <w:vMerge w:val="restart"/>
             <w:shd w:val="clear" w:color="auto" w:fill="FBE4D5" w:themeFill="accent2" w:themeFillTint="33"/>
           </w:tcPr>
           <w:p>
             <w:pPr>
-              <w:spacing w:after="0" w:line="240" w:lineRule="auto"/>
+              <w:spacing w:line="240" w:lineRule="auto"/>
               <w:jc w:val="center"/>
               <w:cnfStyle w:val="000000000000" w:firstRow="0" w:lastRow="0" w:firstColumn="0" w:lastColumn="0" w:oddVBand="0" w:evenVBand="0" w:oddHBand="0" w:evenHBand="0" w:firstRowFirstColumn="0" w:firstRowLastColumn="0" w:lastRowFirstColumn="0" w:lastRowLastColumn="0"/>
               <w:rPr>
@@ -8120,13 +7721,13 @@
         </w:tc>
         <w:tc>
           <w:tcPr>
-            <w:tcW w:w="1368" w:type="dxa"/>
+            <w:tcW w:w="1282" w:type="dxa"/>
             <w:vMerge w:val="restart"/>
             <w:shd w:val="clear" w:color="auto" w:fill="FBE4D5" w:themeFill="accent2" w:themeFillTint="33"/>
           </w:tcPr>
           <w:p>
             <w:pPr>
-              <w:spacing w:after="0" w:line="240" w:lineRule="auto"/>
+              <w:spacing w:line="240" w:lineRule="auto"/>
               <w:jc w:val="center"/>
               <w:cnfStyle w:val="000000000000" w:firstRow="0" w:lastRow="0" w:firstColumn="0" w:lastColumn="0" w:oddVBand="0" w:evenVBand="0" w:oddHBand="0" w:evenHBand="0" w:firstRowFirstColumn="0" w:firstRowLastColumn="0" w:lastRowFirstColumn="0" w:lastRowLastColumn="0"/>
               <w:rPr>
@@ -8177,7 +7778,7 @@
           </w:tcPr>
           <w:p>
             <w:pPr>
-              <w:spacing w:after="0" w:line="240" w:lineRule="auto"/>
+              <w:spacing w:line="240" w:lineRule="auto"/>
               <w:jc w:val="center"/>
               <w:rPr>
                 <w:rFonts w:ascii="Arial" w:hAnsi="Arial" w:cs="Arial"/>
@@ -8203,7 +7804,7 @@
           </w:tcPr>
           <w:p>
             <w:pPr>
-              <w:spacing w:after="0" w:line="240" w:lineRule="auto"/>
+              <w:spacing w:line="240" w:lineRule="auto"/>
               <w:jc w:val="center"/>
               <w:cnfStyle w:val="000000000000" w:firstRow="0" w:lastRow="0" w:firstColumn="0" w:lastColumn="0" w:oddVBand="0" w:evenVBand="0" w:oddHBand="0" w:evenHBand="0" w:firstRowFirstColumn="0" w:firstRowLastColumn="0" w:lastRowFirstColumn="0" w:lastRowLastColumn="0"/>
               <w:rPr>
@@ -8231,7 +7832,7 @@
           </w:tcPr>
           <w:p>
             <w:pPr>
-              <w:spacing w:after="0" w:line="240" w:lineRule="auto"/>
+              <w:spacing w:line="240" w:lineRule="auto"/>
               <w:cnfStyle w:val="000000000000" w:firstRow="0" w:lastRow="0" w:firstColumn="0" w:lastColumn="0" w:oddVBand="0" w:evenVBand="0" w:oddHBand="0" w:evenHBand="0" w:firstRowFirstColumn="0" w:firstRowLastColumn="0" w:lastRowFirstColumn="0" w:lastRowLastColumn="0"/>
               <w:rPr>
                 <w:rFonts w:ascii="Arial" w:hAnsi="Arial" w:cs="Arial"/>
@@ -8248,7 +7849,7 @@
           </w:tcPr>
           <w:p>
             <w:pPr>
-              <w:spacing w:after="0" w:line="240" w:lineRule="auto"/>
+              <w:spacing w:line="240" w:lineRule="auto"/>
               <w:cnfStyle w:val="000000000000" w:firstRow="0" w:lastRow="0" w:firstColumn="0" w:lastColumn="0" w:oddVBand="0" w:evenVBand="0" w:oddHBand="0" w:evenHBand="0" w:firstRowFirstColumn="0" w:firstRowLastColumn="0" w:lastRowFirstColumn="0" w:lastRowLastColumn="0"/>
               <w:rPr>
                 <w:rFonts w:ascii="Arial" w:hAnsi="Arial" w:cs="Arial"/>
@@ -8260,12 +7861,12 @@
         </w:tc>
         <w:tc>
           <w:tcPr>
-            <w:tcW w:w="759" w:type="dxa"/>
+            <w:tcW w:w="845" w:type="dxa"/>
             <w:vMerge/>
           </w:tcPr>
           <w:p>
             <w:pPr>
-              <w:spacing w:after="0" w:line="240" w:lineRule="auto"/>
+              <w:spacing w:line="240" w:lineRule="auto"/>
               <w:cnfStyle w:val="000000000000" w:firstRow="0" w:lastRow="0" w:firstColumn="0" w:lastColumn="0" w:oddVBand="0" w:evenVBand="0" w:oddHBand="0" w:evenHBand="0" w:firstRowFirstColumn="0" w:firstRowLastColumn="0" w:lastRowFirstColumn="0" w:lastRowLastColumn="0"/>
               <w:rPr>
                 <w:rFonts w:ascii="Arial" w:hAnsi="Arial" w:cs="Arial"/>
@@ -8278,12 +7879,12 @@
         </w:tc>
         <w:tc>
           <w:tcPr>
-            <w:tcW w:w="1368" w:type="dxa"/>
+            <w:tcW w:w="1282" w:type="dxa"/>
             <w:vMerge/>
           </w:tcPr>
           <w:p>
             <w:pPr>
-              <w:spacing w:after="0" w:line="240" w:lineRule="auto"/>
+              <w:spacing w:line="240" w:lineRule="auto"/>
               <w:cnfStyle w:val="000000000000" w:firstRow="0" w:lastRow="0" w:firstColumn="0" w:lastColumn="0" w:oddVBand="0" w:evenVBand="0" w:oddHBand="0" w:evenHBand="0" w:firstRowFirstColumn="0" w:firstRowLastColumn="0" w:lastRowFirstColumn="0" w:lastRowLastColumn="0"/>
               <w:rPr>
                 <w:rFonts w:ascii="Arial" w:hAnsi="Arial" w:cs="Arial"/>
@@ -8306,7 +7907,7 @@
           </w:tcPr>
           <w:p>
             <w:pPr>
-              <w:spacing w:after="0" w:line="240" w:lineRule="auto"/>
+              <w:spacing w:line="240" w:lineRule="auto"/>
               <w:jc w:val="center"/>
               <w:rPr>
                 <w:rFonts w:ascii="Arial" w:hAnsi="Arial" w:cs="Arial"/>
@@ -8333,7 +7934,7 @@
           </w:tcPr>
           <w:p>
             <w:pPr>
-              <w:spacing w:after="0" w:line="240" w:lineRule="auto"/>
+              <w:spacing w:line="240" w:lineRule="auto"/>
               <w:jc w:val="center"/>
               <w:cnfStyle w:val="000000000000" w:firstRow="0" w:lastRow="0" w:firstColumn="0" w:lastColumn="0" w:oddVBand="0" w:evenVBand="0" w:oddHBand="0" w:evenHBand="0" w:firstRowFirstColumn="0" w:firstRowLastColumn="0" w:lastRowFirstColumn="0" w:lastRowLastColumn="0"/>
               <w:rPr>
@@ -8362,7 +7963,7 @@
           </w:tcPr>
           <w:p>
             <w:pPr>
-              <w:spacing w:after="0" w:line="240" w:lineRule="auto"/>
+              <w:spacing w:line="240" w:lineRule="auto"/>
               <w:jc w:val="center"/>
               <w:cnfStyle w:val="000000000000" w:firstRow="0" w:lastRow="0" w:firstColumn="0" w:lastColumn="0" w:oddVBand="0" w:evenVBand="0" w:oddHBand="0" w:evenHBand="0" w:firstRowFirstColumn="0" w:firstRowLastColumn="0" w:lastRowFirstColumn="0" w:lastRowLastColumn="0"/>
               <w:rPr>
@@ -8378,15 +7979,7 @@
                 <w:sz w:val="18"/>
                 <w:szCs w:val="18"/>
               </w:rPr>
-              <w:t xml:space="preserve">El método disminuye la cantidad aristas cuando la arista ingresada pertenece al grafo y es eliminada. </w:t>
-            </w:r>
-            <w:r>
-              <w:rPr>
-                <w:rFonts w:ascii="Arial" w:hAnsi="Arial" w:cs="Arial"/>
-                <w:sz w:val="18"/>
-                <w:szCs w:val="18"/>
-              </w:rPr>
-              <w:t>Retorna falso en caso de no pertenecer al grafo, y por tanto no se puede eliminar.</w:t>
+              <w:t>El método disminuye la cantidad aristas cuando la arista ingresada pertenece al grafo y es eliminada. Retorna falso en caso de no pertenecer al grafo, y por tanto no se puede eliminar.</w:t>
             </w:r>
           </w:p>
         </w:tc>
@@ -8398,7 +7991,7 @@
           </w:tcPr>
           <w:p>
             <w:pPr>
-              <w:spacing w:after="0" w:line="240" w:lineRule="auto"/>
+              <w:spacing w:line="240" w:lineRule="auto"/>
               <w:jc w:val="center"/>
               <w:cnfStyle w:val="000000000000" w:firstRow="0" w:lastRow="0" w:firstColumn="0" w:lastColumn="0" w:oddVBand="0" w:evenVBand="0" w:oddHBand="0" w:evenHBand="0" w:firstRowFirstColumn="0" w:firstRowLastColumn="0" w:lastRowFirstColumn="0" w:lastRowLastColumn="0"/>
               <w:rPr>
@@ -8439,13 +8032,13 @@
         </w:tc>
         <w:tc>
           <w:tcPr>
-            <w:tcW w:w="759" w:type="dxa"/>
+            <w:tcW w:w="845" w:type="dxa"/>
             <w:vMerge w:val="restart"/>
             <w:shd w:val="clear" w:color="auto" w:fill="FBE4D5" w:themeFill="accent2" w:themeFillTint="33"/>
           </w:tcPr>
           <w:p>
             <w:pPr>
-              <w:spacing w:after="0" w:line="240" w:lineRule="auto"/>
+              <w:spacing w:line="240" w:lineRule="auto"/>
               <w:jc w:val="center"/>
               <w:cnfStyle w:val="000000000000" w:firstRow="0" w:lastRow="0" w:firstColumn="0" w:lastColumn="0" w:oddVBand="0" w:evenVBand="0" w:oddHBand="0" w:evenHBand="0" w:firstRowFirstColumn="0" w:firstRowLastColumn="0" w:lastRowFirstColumn="0" w:lastRowLastColumn="0"/>
               <w:rPr>
@@ -8470,13 +8063,13 @@
         </w:tc>
         <w:tc>
           <w:tcPr>
-            <w:tcW w:w="1368" w:type="dxa"/>
+            <w:tcW w:w="1282" w:type="dxa"/>
             <w:vMerge w:val="restart"/>
             <w:shd w:val="clear" w:color="auto" w:fill="FBE4D5" w:themeFill="accent2" w:themeFillTint="33"/>
           </w:tcPr>
           <w:p>
             <w:pPr>
-              <w:spacing w:after="0" w:line="240" w:lineRule="auto"/>
+              <w:spacing w:line="240" w:lineRule="auto"/>
               <w:jc w:val="center"/>
               <w:cnfStyle w:val="000000000000" w:firstRow="0" w:lastRow="0" w:firstColumn="0" w:lastColumn="0" w:oddVBand="0" w:evenVBand="0" w:oddHBand="0" w:evenHBand="0" w:firstRowFirstColumn="0" w:firstRowLastColumn="0" w:lastRowFirstColumn="0" w:lastRowLastColumn="0"/>
               <w:rPr>
@@ -8486,7 +8079,6 @@
               </w:rPr>
             </w:pPr>
             <w:proofErr w:type="spellStart"/>
-            <w:proofErr w:type="gramStart"/>
             <w:r>
               <w:rPr>
                 <w:rFonts w:ascii="Arial" w:hAnsi="Arial" w:cs="Arial"/>
@@ -8502,16 +8094,7 @@
                 <w:sz w:val="18"/>
                 <w:szCs w:val="18"/>
               </w:rPr>
-              <w:t>(</w:t>
-            </w:r>
-            <w:proofErr w:type="gramEnd"/>
-            <w:r>
-              <w:rPr>
-                <w:rFonts w:ascii="Arial" w:hAnsi="Arial" w:cs="Arial"/>
-                <w:sz w:val="18"/>
-                <w:szCs w:val="18"/>
-              </w:rPr>
-              <w:t>)</w:t>
+              <w:t>()</w:t>
             </w:r>
           </w:p>
         </w:tc>
@@ -8527,7 +8110,7 @@
           </w:tcPr>
           <w:p>
             <w:pPr>
-              <w:spacing w:after="0" w:line="240" w:lineRule="auto"/>
+              <w:spacing w:line="240" w:lineRule="auto"/>
               <w:jc w:val="center"/>
               <w:rPr>
                 <w:rFonts w:ascii="Arial" w:hAnsi="Arial" w:cs="Arial"/>
@@ -8573,7 +8156,7 @@
           </w:tcPr>
           <w:p>
             <w:pPr>
-              <w:spacing w:after="0" w:line="240" w:lineRule="auto"/>
+              <w:spacing w:line="240" w:lineRule="auto"/>
               <w:jc w:val="center"/>
               <w:cnfStyle w:val="000000000000" w:firstRow="0" w:lastRow="0" w:firstColumn="0" w:lastColumn="0" w:oddVBand="0" w:evenVBand="0" w:oddHBand="0" w:evenHBand="0" w:firstRowFirstColumn="0" w:firstRowLastColumn="0" w:lastRowFirstColumn="0" w:lastRowLastColumn="0"/>
               <w:rPr>
@@ -8601,7 +8184,7 @@
           </w:tcPr>
           <w:p>
             <w:pPr>
-              <w:spacing w:after="0" w:line="240" w:lineRule="auto"/>
+              <w:spacing w:line="240" w:lineRule="auto"/>
               <w:cnfStyle w:val="000000000000" w:firstRow="0" w:lastRow="0" w:firstColumn="0" w:lastColumn="0" w:oddVBand="0" w:evenVBand="0" w:oddHBand="0" w:evenHBand="0" w:firstRowFirstColumn="0" w:firstRowLastColumn="0" w:lastRowFirstColumn="0" w:lastRowLastColumn="0"/>
               <w:rPr>
                 <w:rFonts w:ascii="Arial" w:hAnsi="Arial" w:cs="Arial"/>
@@ -8619,7 +8202,7 @@
           </w:tcPr>
           <w:p>
             <w:pPr>
-              <w:spacing w:after="0" w:line="240" w:lineRule="auto"/>
+              <w:spacing w:line="240" w:lineRule="auto"/>
               <w:cnfStyle w:val="000000000000" w:firstRow="0" w:lastRow="0" w:firstColumn="0" w:lastColumn="0" w:oddVBand="0" w:evenVBand="0" w:oddHBand="0" w:evenHBand="0" w:firstRowFirstColumn="0" w:firstRowLastColumn="0" w:lastRowFirstColumn="0" w:lastRowLastColumn="0"/>
               <w:rPr>
                 <w:rFonts w:ascii="Arial" w:hAnsi="Arial" w:cs="Arial"/>
@@ -8631,12 +8214,12 @@
         </w:tc>
         <w:tc>
           <w:tcPr>
-            <w:tcW w:w="759" w:type="dxa"/>
+            <w:tcW w:w="845" w:type="dxa"/>
             <w:vMerge/>
           </w:tcPr>
           <w:p>
             <w:pPr>
-              <w:spacing w:after="0" w:line="240" w:lineRule="auto"/>
+              <w:spacing w:line="240" w:lineRule="auto"/>
               <w:cnfStyle w:val="000000000000" w:firstRow="0" w:lastRow="0" w:firstColumn="0" w:lastColumn="0" w:oddVBand="0" w:evenVBand="0" w:oddHBand="0" w:evenHBand="0" w:firstRowFirstColumn="0" w:firstRowLastColumn="0" w:lastRowFirstColumn="0" w:lastRowLastColumn="0"/>
               <w:rPr>
                 <w:rFonts w:ascii="Arial" w:hAnsi="Arial" w:cs="Arial"/>
@@ -8649,12 +8232,12 @@
         </w:tc>
         <w:tc>
           <w:tcPr>
-            <w:tcW w:w="1368" w:type="dxa"/>
+            <w:tcW w:w="1282" w:type="dxa"/>
             <w:vMerge/>
           </w:tcPr>
           <w:p>
             <w:pPr>
-              <w:spacing w:after="0" w:line="240" w:lineRule="auto"/>
+              <w:spacing w:line="240" w:lineRule="auto"/>
               <w:cnfStyle w:val="000000000000" w:firstRow="0" w:lastRow="0" w:firstColumn="0" w:lastColumn="0" w:oddVBand="0" w:evenVBand="0" w:oddHBand="0" w:evenHBand="0" w:firstRowFirstColumn="0" w:firstRowLastColumn="0" w:lastRowFirstColumn="0" w:lastRowLastColumn="0"/>
               <w:rPr>
                 <w:rFonts w:ascii="Arial" w:hAnsi="Arial" w:cs="Arial"/>
@@ -8678,7 +8261,7 @@
           </w:tcPr>
           <w:p>
             <w:pPr>
-              <w:spacing w:after="0" w:line="240" w:lineRule="auto"/>
+              <w:spacing w:line="240" w:lineRule="auto"/>
               <w:rPr>
                 <w:rFonts w:ascii="Arial" w:hAnsi="Arial" w:cs="Arial"/>
                 <w:b w:val="0"/>
@@ -8698,7 +8281,7 @@
           </w:p>
           <w:p>
             <w:pPr>
-              <w:spacing w:after="0" w:line="240" w:lineRule="auto"/>
+              <w:spacing w:line="240" w:lineRule="auto"/>
               <w:rPr>
                 <w:rFonts w:ascii="Arial" w:hAnsi="Arial" w:cs="Arial"/>
                 <w:bCs w:val="0"/>
@@ -8743,7 +8326,7 @@
           </w:tcPr>
           <w:p>
             <w:pPr>
-              <w:spacing w:after="0" w:line="240" w:lineRule="auto"/>
+              <w:spacing w:line="240" w:lineRule="auto"/>
               <w:jc w:val="center"/>
               <w:cnfStyle w:val="000000000000" w:firstRow="0" w:lastRow="0" w:firstColumn="0" w:lastColumn="0" w:oddVBand="0" w:evenVBand="0" w:oddHBand="0" w:evenHBand="0" w:firstRowFirstColumn="0" w:firstRowLastColumn="0" w:lastRowFirstColumn="0" w:lastRowLastColumn="0"/>
               <w:rPr>
@@ -8768,15 +8351,7 @@
                 <w:szCs w:val="18"/>
               </w:rPr>
               <w:br/>
-              <w:t xml:space="preserve">el nodo </w:t>
-            </w:r>
-            <w:r>
-              <w:rPr>
-                <w:rFonts w:ascii="Arial" w:hAnsi="Arial" w:cs="Arial"/>
-                <w:sz w:val="18"/>
-                <w:szCs w:val="18"/>
-              </w:rPr>
-              <w:t>ingresado pertenece al grafo, retorna false cuando no pertenece.</w:t>
+              <w:t>el nodo ingresado pertenece al grafo, retorna false cuando no pertenece.</w:t>
             </w:r>
           </w:p>
         </w:tc>
@@ -8788,7 +8363,7 @@
           </w:tcPr>
           <w:p>
             <w:pPr>
-              <w:spacing w:after="0" w:line="240" w:lineRule="auto"/>
+              <w:spacing w:line="240" w:lineRule="auto"/>
               <w:jc w:val="center"/>
               <w:cnfStyle w:val="000000000000" w:firstRow="0" w:lastRow="0" w:firstColumn="0" w:lastColumn="0" w:oddVBand="0" w:evenVBand="0" w:oddHBand="0" w:evenHBand="0" w:firstRowFirstColumn="0" w:firstRowLastColumn="0" w:lastRowFirstColumn="0" w:lastRowLastColumn="0"/>
               <w:rPr>
@@ -8839,13 +8414,13 @@
         </w:tc>
         <w:tc>
           <w:tcPr>
-            <w:tcW w:w="759" w:type="dxa"/>
+            <w:tcW w:w="845" w:type="dxa"/>
             <w:vMerge w:val="restart"/>
             <w:shd w:val="clear" w:color="auto" w:fill="FBE4D5" w:themeFill="accent2" w:themeFillTint="33"/>
           </w:tcPr>
           <w:p>
             <w:pPr>
-              <w:spacing w:after="0" w:line="240" w:lineRule="auto"/>
+              <w:spacing w:line="240" w:lineRule="auto"/>
               <w:jc w:val="center"/>
               <w:cnfStyle w:val="000000000000" w:firstRow="0" w:lastRow="0" w:firstColumn="0" w:lastColumn="0" w:oddVBand="0" w:evenVBand="0" w:oddHBand="0" w:evenHBand="0" w:firstRowFirstColumn="0" w:firstRowLastColumn="0" w:lastRowFirstColumn="0" w:lastRowLastColumn="0"/>
               <w:rPr>
@@ -8870,13 +8445,13 @@
         </w:tc>
         <w:tc>
           <w:tcPr>
-            <w:tcW w:w="1368" w:type="dxa"/>
+            <w:tcW w:w="1282" w:type="dxa"/>
             <w:vMerge w:val="restart"/>
             <w:shd w:val="clear" w:color="auto" w:fill="FBE4D5" w:themeFill="accent2" w:themeFillTint="33"/>
           </w:tcPr>
           <w:p>
             <w:pPr>
-              <w:spacing w:after="0" w:line="240" w:lineRule="auto"/>
+              <w:spacing w:line="240" w:lineRule="auto"/>
               <w:jc w:val="center"/>
               <w:cnfStyle w:val="000000000000" w:firstRow="0" w:lastRow="0" w:firstColumn="0" w:lastColumn="0" w:oddVBand="0" w:evenVBand="0" w:oddHBand="0" w:evenHBand="0" w:firstRowFirstColumn="0" w:firstRowLastColumn="0" w:lastRowFirstColumn="0" w:lastRowLastColumn="0"/>
               <w:rPr>
@@ -8927,7 +8502,7 @@
           </w:tcPr>
           <w:p>
             <w:pPr>
-              <w:spacing w:after="0" w:line="240" w:lineRule="auto"/>
+              <w:spacing w:line="240" w:lineRule="auto"/>
               <w:jc w:val="center"/>
               <w:rPr>
                 <w:rFonts w:ascii="Arial" w:hAnsi="Arial" w:cs="Arial"/>
@@ -8953,7 +8528,7 @@
           </w:tcPr>
           <w:p>
             <w:pPr>
-              <w:spacing w:after="0" w:line="240" w:lineRule="auto"/>
+              <w:spacing w:line="240" w:lineRule="auto"/>
               <w:jc w:val="center"/>
               <w:cnfStyle w:val="000000000000" w:firstRow="0" w:lastRow="0" w:firstColumn="0" w:lastColumn="0" w:oddVBand="0" w:evenVBand="0" w:oddHBand="0" w:evenHBand="0" w:firstRowFirstColumn="0" w:firstRowLastColumn="0" w:lastRowFirstColumn="0" w:lastRowLastColumn="0"/>
               <w:rPr>
@@ -8981,7 +8556,7 @@
           </w:tcPr>
           <w:p>
             <w:pPr>
-              <w:spacing w:after="0" w:line="240" w:lineRule="auto"/>
+              <w:spacing w:line="240" w:lineRule="auto"/>
               <w:cnfStyle w:val="000000000000" w:firstRow="0" w:lastRow="0" w:firstColumn="0" w:lastColumn="0" w:oddVBand="0" w:evenVBand="0" w:oddHBand="0" w:evenHBand="0" w:firstRowFirstColumn="0" w:firstRowLastColumn="0" w:lastRowFirstColumn="0" w:lastRowLastColumn="0"/>
               <w:rPr>
                 <w:rFonts w:ascii="Arial" w:hAnsi="Arial" w:cs="Arial"/>
@@ -8999,7 +8574,7 @@
           </w:tcPr>
           <w:p>
             <w:pPr>
-              <w:spacing w:after="0" w:line="240" w:lineRule="auto"/>
+              <w:spacing w:line="240" w:lineRule="auto"/>
               <w:cnfStyle w:val="000000000000" w:firstRow="0" w:lastRow="0" w:firstColumn="0" w:lastColumn="0" w:oddVBand="0" w:evenVBand="0" w:oddHBand="0" w:evenHBand="0" w:firstRowFirstColumn="0" w:firstRowLastColumn="0" w:lastRowFirstColumn="0" w:lastRowLastColumn="0"/>
               <w:rPr>
                 <w:rFonts w:ascii="Arial" w:hAnsi="Arial" w:cs="Arial"/>
@@ -9011,12 +8586,12 @@
         </w:tc>
         <w:tc>
           <w:tcPr>
-            <w:tcW w:w="759" w:type="dxa"/>
+            <w:tcW w:w="845" w:type="dxa"/>
             <w:vMerge/>
           </w:tcPr>
           <w:p>
             <w:pPr>
-              <w:spacing w:after="0" w:line="240" w:lineRule="auto"/>
+              <w:spacing w:line="240" w:lineRule="auto"/>
               <w:cnfStyle w:val="000000000000" w:firstRow="0" w:lastRow="0" w:firstColumn="0" w:lastColumn="0" w:oddVBand="0" w:evenVBand="0" w:oddHBand="0" w:evenHBand="0" w:firstRowFirstColumn="0" w:firstRowLastColumn="0" w:lastRowFirstColumn="0" w:lastRowLastColumn="0"/>
               <w:rPr>
                 <w:rFonts w:ascii="Arial" w:hAnsi="Arial" w:cs="Arial"/>
@@ -9029,12 +8604,12 @@
         </w:tc>
         <w:tc>
           <w:tcPr>
-            <w:tcW w:w="1368" w:type="dxa"/>
+            <w:tcW w:w="1282" w:type="dxa"/>
             <w:vMerge/>
           </w:tcPr>
           <w:p>
             <w:pPr>
-              <w:spacing w:after="0" w:line="240" w:lineRule="auto"/>
+              <w:spacing w:line="240" w:lineRule="auto"/>
               <w:cnfStyle w:val="000000000000" w:firstRow="0" w:lastRow="0" w:firstColumn="0" w:lastColumn="0" w:oddVBand="0" w:evenVBand="0" w:oddHBand="0" w:evenHBand="0" w:firstRowFirstColumn="0" w:firstRowLastColumn="0" w:lastRowFirstColumn="0" w:lastRowLastColumn="0"/>
               <w:rPr>
                 <w:rFonts w:ascii="Arial" w:hAnsi="Arial" w:cs="Arial"/>
@@ -9057,7 +8632,7 @@
           </w:tcPr>
           <w:p>
             <w:pPr>
-              <w:spacing w:after="0" w:line="240" w:lineRule="auto"/>
+              <w:spacing w:line="240" w:lineRule="auto"/>
               <w:jc w:val="center"/>
               <w:rPr>
                 <w:rFonts w:ascii="Arial" w:hAnsi="Arial" w:cs="Arial"/>
@@ -9084,7 +8659,7 @@
           </w:tcPr>
           <w:p>
             <w:pPr>
-              <w:spacing w:after="0" w:line="240" w:lineRule="auto"/>
+              <w:spacing w:line="240" w:lineRule="auto"/>
               <w:jc w:val="center"/>
               <w:cnfStyle w:val="000000000000" w:firstRow="0" w:lastRow="0" w:firstColumn="0" w:lastColumn="0" w:oddVBand="0" w:evenVBand="0" w:oddHBand="0" w:evenHBand="0" w:firstRowFirstColumn="0" w:firstRowLastColumn="0" w:lastRowFirstColumn="0" w:lastRowLastColumn="0"/>
               <w:rPr>
@@ -9113,7 +8688,7 @@
           </w:tcPr>
           <w:p>
             <w:pPr>
-              <w:spacing w:after="0" w:line="240" w:lineRule="auto"/>
+              <w:spacing w:line="240" w:lineRule="auto"/>
               <w:cnfStyle w:val="000000000000" w:firstRow="0" w:lastRow="0" w:firstColumn="0" w:lastColumn="0" w:oddVBand="0" w:evenVBand="0" w:oddHBand="0" w:evenHBand="0" w:firstRowFirstColumn="0" w:firstRowLastColumn="0" w:lastRowFirstColumn="0" w:lastRowLastColumn="0"/>
               <w:rPr>
                 <w:rFonts w:ascii="Arial" w:hAnsi="Arial" w:cs="Arial"/>
@@ -9132,7 +8707,7 @@
           </w:tcPr>
           <w:p>
             <w:pPr>
-              <w:spacing w:after="0" w:line="240" w:lineRule="auto"/>
+              <w:spacing w:line="240" w:lineRule="auto"/>
               <w:cnfStyle w:val="000000000000" w:firstRow="0" w:lastRow="0" w:firstColumn="0" w:lastColumn="0" w:oddVBand="0" w:evenVBand="0" w:oddHBand="0" w:evenHBand="0" w:firstRowFirstColumn="0" w:firstRowLastColumn="0" w:lastRowFirstColumn="0" w:lastRowLastColumn="0"/>
               <w:rPr>
                 <w:rFonts w:ascii="Arial" w:hAnsi="Arial" w:cs="Arial"/>
@@ -9144,13 +8719,13 @@
         </w:tc>
         <w:tc>
           <w:tcPr>
-            <w:tcW w:w="759" w:type="dxa"/>
+            <w:tcW w:w="845" w:type="dxa"/>
             <w:vMerge/>
             <w:shd w:val="clear" w:color="auto" w:fill="FBE4D5" w:themeFill="accent2" w:themeFillTint="33"/>
           </w:tcPr>
           <w:p>
             <w:pPr>
-              <w:spacing w:after="0" w:line="240" w:lineRule="auto"/>
+              <w:spacing w:line="240" w:lineRule="auto"/>
               <w:cnfStyle w:val="000000000000" w:firstRow="0" w:lastRow="0" w:firstColumn="0" w:lastColumn="0" w:oddVBand="0" w:evenVBand="0" w:oddHBand="0" w:evenHBand="0" w:firstRowFirstColumn="0" w:firstRowLastColumn="0" w:lastRowFirstColumn="0" w:lastRowLastColumn="0"/>
               <w:rPr>
                 <w:rFonts w:ascii="Arial" w:hAnsi="Arial" w:cs="Arial"/>
@@ -9163,13 +8738,13 @@
         </w:tc>
         <w:tc>
           <w:tcPr>
-            <w:tcW w:w="1368" w:type="dxa"/>
+            <w:tcW w:w="1282" w:type="dxa"/>
             <w:vMerge/>
             <w:shd w:val="clear" w:color="auto" w:fill="FBE4D5" w:themeFill="accent2" w:themeFillTint="33"/>
           </w:tcPr>
           <w:p>
             <w:pPr>
-              <w:spacing w:after="0" w:line="240" w:lineRule="auto"/>
+              <w:spacing w:line="240" w:lineRule="auto"/>
               <w:cnfStyle w:val="000000000000" w:firstRow="0" w:lastRow="0" w:firstColumn="0" w:lastColumn="0" w:oddVBand="0" w:evenVBand="0" w:oddHBand="0" w:evenHBand="0" w:firstRowFirstColumn="0" w:firstRowLastColumn="0" w:lastRowFirstColumn="0" w:lastRowLastColumn="0"/>
               <w:rPr>
                 <w:rFonts w:ascii="Arial" w:hAnsi="Arial" w:cs="Arial"/>
@@ -9192,7 +8767,7 @@
           </w:tcPr>
           <w:p>
             <w:pPr>
-              <w:spacing w:after="0" w:line="240" w:lineRule="auto"/>
+              <w:spacing w:line="240" w:lineRule="auto"/>
               <w:jc w:val="center"/>
               <w:rPr>
                 <w:rFonts w:ascii="Arial" w:hAnsi="Arial" w:cs="Arial"/>
@@ -9211,7 +8786,7 @@
           </w:p>
           <w:p>
             <w:pPr>
-              <w:spacing w:after="0" w:line="240" w:lineRule="auto"/>
+              <w:spacing w:line="240" w:lineRule="auto"/>
               <w:jc w:val="center"/>
               <w:rPr>
                 <w:rFonts w:ascii="Arial" w:hAnsi="Arial" w:cs="Arial"/>
@@ -9224,7 +8799,7 @@
           </w:p>
           <w:p>
             <w:pPr>
-              <w:spacing w:after="0" w:line="240" w:lineRule="auto"/>
+              <w:spacing w:line="240" w:lineRule="auto"/>
               <w:rPr>
                 <w:rFonts w:ascii="Arial" w:hAnsi="Arial" w:cs="Arial"/>
                 <w:b w:val="0"/>
@@ -9254,7 +8829,7 @@
           </w:p>
           <w:p>
             <w:pPr>
-              <w:spacing w:after="0" w:line="240" w:lineRule="auto"/>
+              <w:spacing w:line="240" w:lineRule="auto"/>
               <w:rPr>
                 <w:rFonts w:ascii="Arial" w:hAnsi="Arial" w:cs="Arial"/>
                 <w:b w:val="0"/>
@@ -9266,7 +8841,7 @@
           </w:p>
           <w:p>
             <w:pPr>
-              <w:spacing w:after="0" w:line="240" w:lineRule="auto"/>
+              <w:spacing w:line="240" w:lineRule="auto"/>
               <w:rPr>
                 <w:rFonts w:ascii="Arial" w:hAnsi="Arial" w:cs="Arial"/>
                 <w:b w:val="0"/>
@@ -9275,18 +8850,10 @@
                 <w:szCs w:val="18"/>
               </w:rPr>
             </w:pPr>
-            <w:r>
-              <w:rPr>
-                <w:rFonts w:ascii="Arial" w:hAnsi="Arial" w:cs="Arial"/>
-                <w:sz w:val="18"/>
-                <w:szCs w:val="18"/>
-              </w:rPr>
-              <w:t xml:space="preserve">Aristas: </w:t>
-            </w:r>
-          </w:p>
-          <w:p>
-            <w:pPr>
-              <w:spacing w:after="0" w:line="240" w:lineRule="auto"/>
+          </w:p>
+          <w:p>
+            <w:pPr>
+              <w:spacing w:line="240" w:lineRule="auto"/>
               <w:rPr>
                 <w:rFonts w:ascii="Arial" w:hAnsi="Arial" w:cs="Arial"/>
                 <w:b w:val="0"/>
@@ -9301,12 +8868,12 @@
                 <w:sz w:val="18"/>
                 <w:szCs w:val="18"/>
               </w:rPr>
-              <w:t xml:space="preserve"> </w:t>
-            </w:r>
-          </w:p>
-          <w:p>
-            <w:pPr>
-              <w:spacing w:after="0" w:line="240" w:lineRule="auto"/>
+              <w:t xml:space="preserve">Aristas: </w:t>
+            </w:r>
+          </w:p>
+          <w:p>
+            <w:pPr>
+              <w:spacing w:line="240" w:lineRule="auto"/>
               <w:rPr>
                 <w:rFonts w:ascii="Arial" w:hAnsi="Arial" w:cs="Arial"/>
                 <w:b w:val="0"/>
@@ -9315,6 +8882,26 @@
                 <w:szCs w:val="18"/>
               </w:rPr>
             </w:pPr>
+            <w:r>
+              <w:rPr>
+                <w:rFonts w:ascii="Arial" w:hAnsi="Arial" w:cs="Arial"/>
+                <w:sz w:val="18"/>
+                <w:szCs w:val="18"/>
+              </w:rPr>
+              <w:t xml:space="preserve"> </w:t>
+            </w:r>
+          </w:p>
+          <w:p>
+            <w:pPr>
+              <w:spacing w:line="240" w:lineRule="auto"/>
+              <w:rPr>
+                <w:rFonts w:ascii="Arial" w:hAnsi="Arial" w:cs="Arial"/>
+                <w:b w:val="0"/>
+                <w:bCs w:val="0"/>
+                <w:sz w:val="18"/>
+                <w:szCs w:val="18"/>
+              </w:rPr>
+            </w:pPr>
           </w:p>
         </w:tc>
         <w:tc>
@@ -9324,7 +8911,7 @@
           </w:tcPr>
           <w:p>
             <w:pPr>
-              <w:spacing w:after="0" w:line="240" w:lineRule="auto"/>
+              <w:spacing w:line="240" w:lineRule="auto"/>
               <w:jc w:val="center"/>
               <w:cnfStyle w:val="000000000000" w:firstRow="0" w:lastRow="0" w:firstColumn="0" w:lastColumn="0" w:oddVBand="0" w:evenVBand="0" w:oddHBand="0" w:evenHBand="0" w:firstRowFirstColumn="0" w:firstRowLastColumn="0" w:lastRowFirstColumn="0" w:lastRowLastColumn="0"/>
               <w:rPr>
@@ -9340,15 +8927,7 @@
                 <w:sz w:val="18"/>
                 <w:szCs w:val="18"/>
               </w:rPr>
-              <w:t xml:space="preserve">El método retorna los caminos mínimos para recorrer el grafo y dar </w:t>
-            </w:r>
-            <w:r>
-              <w:rPr>
-                <w:rFonts w:ascii="Arial" w:hAnsi="Arial" w:cs="Arial"/>
-                <w:sz w:val="18"/>
-                <w:szCs w:val="18"/>
-              </w:rPr>
-              <w:t>solución al problema.</w:t>
+              <w:t>El método retorna los caminos mínimos para recorrer el grafo y dar solución al problema.</w:t>
             </w:r>
           </w:p>
         </w:tc>
@@ -9359,7 +8938,7 @@
           </w:tcPr>
           <w:p>
             <w:pPr>
-              <w:spacing w:after="0" w:line="240" w:lineRule="auto"/>
+              <w:spacing w:line="240" w:lineRule="auto"/>
               <w:jc w:val="center"/>
               <w:cnfStyle w:val="000000000000" w:firstRow="0" w:lastRow="0" w:firstColumn="0" w:lastColumn="0" w:oddVBand="0" w:evenVBand="0" w:oddHBand="0" w:evenHBand="0" w:firstRowFirstColumn="0" w:firstRowLastColumn="0" w:lastRowFirstColumn="0" w:lastRowLastColumn="0"/>
               <w:rPr>
@@ -9368,6 +8947,22 @@
                 <w:szCs w:val="18"/>
               </w:rPr>
             </w:pPr>
+            <w:r>
+              <w:rPr>
+                <w:rFonts w:ascii="Arial" w:hAnsi="Arial" w:cs="Arial"/>
+                <w:sz w:val="18"/>
+                <w:szCs w:val="18"/>
+              </w:rPr>
+              <w:t>tour</w:t>
+            </w:r>
+            <w:r>
+              <w:rPr>
+                <w:rFonts w:ascii="Arial" w:hAnsi="Arial" w:cs="Arial"/>
+                <w:sz w:val="18"/>
+                <w:szCs w:val="18"/>
+              </w:rPr>
+              <w:t xml:space="preserve"> (</w:t>
+            </w:r>
             <w:proofErr w:type="spellStart"/>
             <w:r>
               <w:rPr>
@@ -9375,7 +8970,7 @@
                 <w:sz w:val="18"/>
                 <w:szCs w:val="18"/>
               </w:rPr>
-              <w:t>optimizeFlight</w:t>
+              <w:t>type</w:t>
             </w:r>
             <w:proofErr w:type="spellEnd"/>
             <w:r>
@@ -9384,20 +8979,26 @@
                 <w:sz w:val="18"/>
                 <w:szCs w:val="18"/>
               </w:rPr>
-              <w:t xml:space="preserve"> (</w:t>
+              <w:t>,</w:t>
+            </w:r>
+            <w:r>
+              <w:rPr>
+                <w:rFonts w:ascii="Arial" w:hAnsi="Arial" w:cs="Arial"/>
+                <w:sz w:val="18"/>
+                <w:szCs w:val="18"/>
+              </w:rPr>
+              <w:t xml:space="preserve"> </w:t>
             </w:r>
             <w:proofErr w:type="spellStart"/>
-            <w:proofErr w:type="gramStart"/>
-            <w:r>
-              <w:rPr>
-                <w:rFonts w:ascii="Arial" w:hAnsi="Arial" w:cs="Arial"/>
-                <w:sz w:val="18"/>
-                <w:szCs w:val="18"/>
-              </w:rPr>
-              <w:t>Graph,Location</w:t>
+            <w:r>
+              <w:rPr>
+                <w:rFonts w:ascii="Arial" w:hAnsi="Arial" w:cs="Arial"/>
+                <w:sz w:val="18"/>
+                <w:szCs w:val="18"/>
+              </w:rPr>
+              <w:t>Location</w:t>
             </w:r>
             <w:proofErr w:type="spellEnd"/>
-            <w:proofErr w:type="gramEnd"/>
             <w:r>
               <w:rPr>
                 <w:rFonts w:ascii="Arial" w:hAnsi="Arial" w:cs="Arial"/>
@@ -9410,12 +9011,12 @@
         </w:tc>
         <w:tc>
           <w:tcPr>
-            <w:tcW w:w="759" w:type="dxa"/>
+            <w:tcW w:w="845" w:type="dxa"/>
             <w:vMerge w:val="restart"/>
           </w:tcPr>
           <w:p>
             <w:pPr>
-              <w:spacing w:after="0" w:line="240" w:lineRule="auto"/>
+              <w:spacing w:line="240" w:lineRule="auto"/>
               <w:jc w:val="center"/>
               <w:cnfStyle w:val="000000000000" w:firstRow="0" w:lastRow="0" w:firstColumn="0" w:lastColumn="0" w:oddVBand="0" w:evenVBand="0" w:oddHBand="0" w:evenHBand="0" w:firstRowFirstColumn="0" w:firstRowLastColumn="0" w:lastRowFirstColumn="0" w:lastRowLastColumn="0"/>
               <w:rPr>
@@ -9440,12 +9041,12 @@
         </w:tc>
         <w:tc>
           <w:tcPr>
-            <w:tcW w:w="1368" w:type="dxa"/>
+            <w:tcW w:w="1282" w:type="dxa"/>
             <w:vMerge w:val="restart"/>
           </w:tcPr>
           <w:p>
             <w:pPr>
-              <w:spacing w:after="0" w:line="240" w:lineRule="auto"/>
+              <w:spacing w:line="240" w:lineRule="auto"/>
               <w:jc w:val="center"/>
               <w:cnfStyle w:val="000000000000" w:firstRow="0" w:lastRow="0" w:firstColumn="0" w:lastColumn="0" w:oddVBand="0" w:evenVBand="0" w:oddHBand="0" w:evenHBand="0" w:firstRowFirstColumn="0" w:firstRowLastColumn="0" w:lastRowFirstColumn="0" w:lastRowLastColumn="0"/>
               <w:rPr>
@@ -9498,7 +9099,7 @@
           </w:tcPr>
           <w:p>
             <w:pPr>
-              <w:spacing w:after="0" w:line="240" w:lineRule="auto"/>
+              <w:spacing w:line="240" w:lineRule="auto"/>
               <w:jc w:val="center"/>
               <w:rPr>
                 <w:rFonts w:ascii="Arial" w:hAnsi="Arial" w:cs="Arial"/>
@@ -9517,7 +9118,7 @@
           </w:tcPr>
           <w:p>
             <w:pPr>
-              <w:spacing w:after="0" w:line="240" w:lineRule="auto"/>
+              <w:spacing w:line="240" w:lineRule="auto"/>
               <w:cnfStyle w:val="000000000000" w:firstRow="0" w:lastRow="0" w:firstColumn="0" w:lastColumn="0" w:oddVBand="0" w:evenVBand="0" w:oddHBand="0" w:evenHBand="0" w:firstRowFirstColumn="0" w:firstRowLastColumn="0" w:lastRowFirstColumn="0" w:lastRowLastColumn="0"/>
               <w:rPr>
                 <w:rFonts w:ascii="Arial" w:hAnsi="Arial" w:cs="Arial"/>
@@ -9536,7 +9137,7 @@
           </w:tcPr>
           <w:p>
             <w:pPr>
-              <w:spacing w:after="0" w:line="240" w:lineRule="auto"/>
+              <w:spacing w:line="240" w:lineRule="auto"/>
               <w:cnfStyle w:val="000000000000" w:firstRow="0" w:lastRow="0" w:firstColumn="0" w:lastColumn="0" w:oddVBand="0" w:evenVBand="0" w:oddHBand="0" w:evenHBand="0" w:firstRowFirstColumn="0" w:firstRowLastColumn="0" w:lastRowFirstColumn="0" w:lastRowLastColumn="0"/>
               <w:rPr>
                 <w:rFonts w:ascii="Arial" w:hAnsi="Arial" w:cs="Arial"/>
@@ -9548,13 +9149,13 @@
         </w:tc>
         <w:tc>
           <w:tcPr>
-            <w:tcW w:w="759" w:type="dxa"/>
+            <w:tcW w:w="845" w:type="dxa"/>
             <w:vMerge/>
             <w:shd w:val="clear" w:color="auto" w:fill="FBE4D5" w:themeFill="accent2" w:themeFillTint="33"/>
           </w:tcPr>
           <w:p>
             <w:pPr>
-              <w:spacing w:after="0" w:line="240" w:lineRule="auto"/>
+              <w:spacing w:line="240" w:lineRule="auto"/>
               <w:cnfStyle w:val="000000000000" w:firstRow="0" w:lastRow="0" w:firstColumn="0" w:lastColumn="0" w:oddVBand="0" w:evenVBand="0" w:oddHBand="0" w:evenHBand="0" w:firstRowFirstColumn="0" w:firstRowLastColumn="0" w:lastRowFirstColumn="0" w:lastRowLastColumn="0"/>
               <w:rPr>
                 <w:rFonts w:ascii="Arial" w:hAnsi="Arial" w:cs="Arial"/>
@@ -9567,13 +9168,13 @@
         </w:tc>
         <w:tc>
           <w:tcPr>
-            <w:tcW w:w="1368" w:type="dxa"/>
+            <w:tcW w:w="1282" w:type="dxa"/>
             <w:vMerge/>
             <w:shd w:val="clear" w:color="auto" w:fill="FBE4D5" w:themeFill="accent2" w:themeFillTint="33"/>
           </w:tcPr>
           <w:p>
             <w:pPr>
-              <w:spacing w:after="0" w:line="240" w:lineRule="auto"/>
+              <w:spacing w:line="240" w:lineRule="auto"/>
               <w:cnfStyle w:val="000000000000" w:firstRow="0" w:lastRow="0" w:firstColumn="0" w:lastColumn="0" w:oddVBand="0" w:evenVBand="0" w:oddHBand="0" w:evenHBand="0" w:firstRowFirstColumn="0" w:firstRowLastColumn="0" w:lastRowFirstColumn="0" w:lastRowLastColumn="0"/>
               <w:rPr>
                 <w:rFonts w:ascii="Arial" w:hAnsi="Arial" w:cs="Arial"/>
@@ -9596,7 +9197,7 @@
           </w:tcPr>
           <w:p>
             <w:pPr>
-              <w:spacing w:after="0" w:line="240" w:lineRule="auto"/>
+              <w:spacing w:line="240" w:lineRule="auto"/>
               <w:jc w:val="center"/>
               <w:rPr>
                 <w:rFonts w:ascii="Arial" w:hAnsi="Arial" w:cs="Arial"/>
@@ -9617,7 +9218,7 @@
           </w:p>
           <w:p>
             <w:pPr>
-              <w:spacing w:after="0" w:line="240" w:lineRule="auto"/>
+              <w:spacing w:line="240" w:lineRule="auto"/>
               <w:rPr>
                 <w:rFonts w:ascii="Arial" w:hAnsi="Arial" w:cs="Arial"/>
                 <w:b w:val="0"/>
@@ -9664,7 +9265,7 @@
           </w:p>
           <w:p>
             <w:pPr>
-              <w:spacing w:after="0" w:line="240" w:lineRule="auto"/>
+              <w:spacing w:line="240" w:lineRule="auto"/>
               <w:rPr>
                 <w:rFonts w:ascii="Arial" w:hAnsi="Arial" w:cs="Arial"/>
                 <w:b w:val="0"/>
@@ -9676,7 +9277,7 @@
           </w:p>
           <w:p>
             <w:pPr>
-              <w:spacing w:after="0" w:line="240" w:lineRule="auto"/>
+              <w:spacing w:line="240" w:lineRule="auto"/>
               <w:rPr>
                 <w:rFonts w:ascii="Arial" w:hAnsi="Arial" w:cs="Arial"/>
                 <w:b w:val="0"/>
@@ -9696,7 +9297,7 @@
           </w:p>
           <w:p>
             <w:pPr>
-              <w:spacing w:after="0" w:line="240" w:lineRule="auto"/>
+              <w:spacing w:line="240" w:lineRule="auto"/>
               <w:rPr>
                 <w:rFonts w:ascii="Arial" w:hAnsi="Arial" w:cs="Arial"/>
                 <w:bCs w:val="0"/>
@@ -9766,7 +9367,7 @@
           </w:p>
           <w:p>
             <w:pPr>
-              <w:spacing w:after="0" w:line="240" w:lineRule="auto"/>
+              <w:spacing w:line="240" w:lineRule="auto"/>
               <w:rPr>
                 <w:rFonts w:ascii="Arial" w:hAnsi="Arial" w:cs="Arial"/>
                 <w:b w:val="0"/>
@@ -9820,7 +9421,7 @@
           </w:p>
           <w:p>
             <w:pPr>
-              <w:spacing w:after="0" w:line="240" w:lineRule="auto"/>
+              <w:spacing w:line="240" w:lineRule="auto"/>
               <w:rPr>
                 <w:rFonts w:ascii="Arial" w:hAnsi="Arial" w:cs="Arial"/>
                 <w:sz w:val="18"/>
@@ -9872,7 +9473,7 @@
           </w:p>
           <w:p>
             <w:pPr>
-              <w:spacing w:after="0" w:line="240" w:lineRule="auto"/>
+              <w:spacing w:line="240" w:lineRule="auto"/>
               <w:rPr>
                 <w:rFonts w:ascii="Arial" w:hAnsi="Arial" w:cs="Arial"/>
                 <w:b w:val="0"/>
@@ -9884,7 +9485,7 @@
           </w:p>
           <w:p>
             <w:pPr>
-              <w:spacing w:after="0" w:line="240" w:lineRule="auto"/>
+              <w:spacing w:line="240" w:lineRule="auto"/>
               <w:rPr>
                 <w:rFonts w:ascii="Arial" w:hAnsi="Arial" w:cs="Arial"/>
                 <w:bCs w:val="0"/>
@@ -9953,7 +9554,7 @@
           </w:tcPr>
           <w:p>
             <w:pPr>
-              <w:spacing w:after="0" w:line="240" w:lineRule="auto"/>
+              <w:spacing w:line="240" w:lineRule="auto"/>
               <w:jc w:val="center"/>
               <w:cnfStyle w:val="000000000000" w:firstRow="0" w:lastRow="0" w:firstColumn="0" w:lastColumn="0" w:oddVBand="0" w:evenVBand="0" w:oddHBand="0" w:evenHBand="0" w:firstRowFirstColumn="0" w:firstRowLastColumn="0" w:lastRowFirstColumn="0" w:lastRowLastColumn="0"/>
               <w:rPr>
@@ -9980,7 +9581,7 @@
           </w:tcPr>
           <w:p>
             <w:pPr>
-              <w:spacing w:after="0" w:line="240" w:lineRule="auto"/>
+              <w:spacing w:line="240" w:lineRule="auto"/>
               <w:jc w:val="center"/>
               <w:cnfStyle w:val="000000000000" w:firstRow="0" w:lastRow="0" w:firstColumn="0" w:lastColumn="0" w:oddVBand="0" w:evenVBand="0" w:oddHBand="0" w:evenHBand="0" w:firstRowFirstColumn="0" w:firstRowLastColumn="0" w:lastRowFirstColumn="0" w:lastRowLastColumn="0"/>
               <w:rPr>
@@ -9990,7 +9591,6 @@
               </w:rPr>
             </w:pPr>
             <w:proofErr w:type="spellStart"/>
-            <w:proofErr w:type="gramStart"/>
             <w:r>
               <w:rPr>
                 <w:rFonts w:ascii="Arial" w:hAnsi="Arial" w:cs="Arial"/>
@@ -10006,27 +9606,18 @@
                 <w:sz w:val="18"/>
                 <w:szCs w:val="18"/>
               </w:rPr>
-              <w:t>(</w:t>
-            </w:r>
-            <w:proofErr w:type="gramEnd"/>
-            <w:r>
-              <w:rPr>
-                <w:rFonts w:ascii="Arial" w:hAnsi="Arial" w:cs="Arial"/>
-                <w:sz w:val="18"/>
-                <w:szCs w:val="18"/>
-              </w:rPr>
-              <w:t>Vertex1,vertex2, peso)</w:t>
-            </w:r>
-          </w:p>
-        </w:tc>
-        <w:tc>
-          <w:tcPr>
-            <w:tcW w:w="759" w:type="dxa"/>
+              <w:t>(Vertex1,vertex2, peso)</w:t>
+            </w:r>
+          </w:p>
+        </w:tc>
+        <w:tc>
+          <w:tcPr>
+            <w:tcW w:w="845" w:type="dxa"/>
             <w:vMerge w:val="restart"/>
           </w:tcPr>
           <w:p>
             <w:pPr>
-              <w:spacing w:after="0" w:line="240" w:lineRule="auto"/>
+              <w:spacing w:line="240" w:lineRule="auto"/>
               <w:jc w:val="center"/>
               <w:cnfStyle w:val="000000000000" w:firstRow="0" w:lastRow="0" w:firstColumn="0" w:lastColumn="0" w:oddVBand="0" w:evenVBand="0" w:oddHBand="0" w:evenHBand="0" w:firstRowFirstColumn="0" w:firstRowLastColumn="0" w:lastRowFirstColumn="0" w:lastRowLastColumn="0"/>
               <w:rPr>
@@ -10051,12 +9642,12 @@
         </w:tc>
         <w:tc>
           <w:tcPr>
-            <w:tcW w:w="1368" w:type="dxa"/>
+            <w:tcW w:w="1282" w:type="dxa"/>
             <w:vMerge w:val="restart"/>
           </w:tcPr>
           <w:p>
             <w:pPr>
-              <w:spacing w:after="0" w:line="240" w:lineRule="auto"/>
+              <w:spacing w:line="240" w:lineRule="auto"/>
               <w:jc w:val="center"/>
               <w:cnfStyle w:val="000000000000" w:firstRow="0" w:lastRow="0" w:firstColumn="0" w:lastColumn="0" w:oddVBand="0" w:evenVBand="0" w:oddHBand="0" w:evenHBand="0" w:firstRowFirstColumn="0" w:firstRowLastColumn="0" w:lastRowFirstColumn="0" w:lastRowLastColumn="0"/>
               <w:rPr>
@@ -10108,7 +9699,7 @@
           </w:tcPr>
           <w:p>
             <w:pPr>
-              <w:spacing w:after="0" w:line="240" w:lineRule="auto"/>
+              <w:spacing w:line="240" w:lineRule="auto"/>
               <w:jc w:val="center"/>
               <w:rPr>
                 <w:rFonts w:ascii="Arial" w:hAnsi="Arial" w:cs="Arial"/>
@@ -10168,7 +9759,7 @@
           </w:tcPr>
           <w:p>
             <w:pPr>
-              <w:spacing w:after="0" w:line="240" w:lineRule="auto"/>
+              <w:spacing w:line="240" w:lineRule="auto"/>
               <w:jc w:val="center"/>
               <w:cnfStyle w:val="000000000000" w:firstRow="0" w:lastRow="0" w:firstColumn="0" w:lastColumn="0" w:oddVBand="0" w:evenVBand="0" w:oddHBand="0" w:evenHBand="0" w:firstRowFirstColumn="0" w:firstRowLastColumn="0" w:lastRowFirstColumn="0" w:lastRowLastColumn="0"/>
               <w:rPr>
@@ -10197,7 +9788,7 @@
           </w:tcPr>
           <w:p>
             <w:pPr>
-              <w:spacing w:after="0" w:line="240" w:lineRule="auto"/>
+              <w:spacing w:line="240" w:lineRule="auto"/>
               <w:cnfStyle w:val="000000000000" w:firstRow="0" w:lastRow="0" w:firstColumn="0" w:lastColumn="0" w:oddVBand="0" w:evenVBand="0" w:oddHBand="0" w:evenHBand="0" w:firstRowFirstColumn="0" w:firstRowLastColumn="0" w:lastRowFirstColumn="0" w:lastRowLastColumn="0"/>
               <w:rPr>
                 <w:rFonts w:ascii="Arial" w:hAnsi="Arial" w:cs="Arial"/>
@@ -10216,7 +9807,7 @@
           </w:tcPr>
           <w:p>
             <w:pPr>
-              <w:spacing w:after="0" w:line="240" w:lineRule="auto"/>
+              <w:spacing w:line="240" w:lineRule="auto"/>
               <w:cnfStyle w:val="000000000000" w:firstRow="0" w:lastRow="0" w:firstColumn="0" w:lastColumn="0" w:oddVBand="0" w:evenVBand="0" w:oddHBand="0" w:evenHBand="0" w:firstRowFirstColumn="0" w:firstRowLastColumn="0" w:lastRowFirstColumn="0" w:lastRowLastColumn="0"/>
               <w:rPr>
                 <w:rFonts w:ascii="Arial" w:hAnsi="Arial" w:cs="Arial"/>
@@ -10228,13 +9819,13 @@
         </w:tc>
         <w:tc>
           <w:tcPr>
-            <w:tcW w:w="759" w:type="dxa"/>
+            <w:tcW w:w="845" w:type="dxa"/>
             <w:vMerge/>
             <w:shd w:val="clear" w:color="auto" w:fill="FBE4D5" w:themeFill="accent2" w:themeFillTint="33"/>
           </w:tcPr>
           <w:p>
             <w:pPr>
-              <w:spacing w:after="0" w:line="240" w:lineRule="auto"/>
+              <w:spacing w:line="240" w:lineRule="auto"/>
               <w:cnfStyle w:val="000000000000" w:firstRow="0" w:lastRow="0" w:firstColumn="0" w:lastColumn="0" w:oddVBand="0" w:evenVBand="0" w:oddHBand="0" w:evenHBand="0" w:firstRowFirstColumn="0" w:firstRowLastColumn="0" w:lastRowFirstColumn="0" w:lastRowLastColumn="0"/>
               <w:rPr>
                 <w:rFonts w:ascii="Arial" w:hAnsi="Arial" w:cs="Arial"/>
@@ -10247,13 +9838,13 @@
         </w:tc>
         <w:tc>
           <w:tcPr>
-            <w:tcW w:w="1368" w:type="dxa"/>
+            <w:tcW w:w="1282" w:type="dxa"/>
             <w:vMerge/>
             <w:shd w:val="clear" w:color="auto" w:fill="FBE4D5" w:themeFill="accent2" w:themeFillTint="33"/>
           </w:tcPr>
           <w:p>
             <w:pPr>
-              <w:spacing w:after="0" w:line="240" w:lineRule="auto"/>
+              <w:spacing w:line="240" w:lineRule="auto"/>
               <w:cnfStyle w:val="000000000000" w:firstRow="0" w:lastRow="0" w:firstColumn="0" w:lastColumn="0" w:oddVBand="0" w:evenVBand="0" w:oddHBand="0" w:evenHBand="0" w:firstRowFirstColumn="0" w:firstRowLastColumn="0" w:lastRowFirstColumn="0" w:lastRowLastColumn="0"/>
               <w:rPr>
                 <w:rFonts w:ascii="Arial" w:hAnsi="Arial" w:cs="Arial"/>
@@ -10275,7 +9866,7 @@
           </w:tcPr>
           <w:p>
             <w:pPr>
-              <w:spacing w:after="0" w:line="240" w:lineRule="auto"/>
+              <w:spacing w:line="240" w:lineRule="auto"/>
               <w:jc w:val="center"/>
               <w:rPr>
                 <w:rFonts w:ascii="Arial" w:hAnsi="Arial" w:cs="Arial"/>
@@ -10330,7 +9921,7 @@
           </w:p>
           <w:p>
             <w:pPr>
-              <w:spacing w:after="0" w:line="240" w:lineRule="auto"/>
+              <w:spacing w:line="240" w:lineRule="auto"/>
               <w:jc w:val="center"/>
               <w:rPr>
                 <w:rFonts w:ascii="Arial" w:hAnsi="Arial" w:cs="Arial"/>
@@ -10391,7 +9982,7 @@
           </w:tcPr>
           <w:p>
             <w:pPr>
-              <w:spacing w:after="0" w:line="240" w:lineRule="auto"/>
+              <w:spacing w:line="240" w:lineRule="auto"/>
               <w:jc w:val="center"/>
               <w:cnfStyle w:val="000000000000" w:firstRow="0" w:lastRow="0" w:firstColumn="0" w:lastColumn="0" w:oddVBand="0" w:evenVBand="0" w:oddHBand="0" w:evenHBand="0" w:firstRowFirstColumn="0" w:firstRowLastColumn="0" w:lastRowFirstColumn="0" w:lastRowLastColumn="0"/>
               <w:rPr>
@@ -10419,7 +10010,7 @@
           </w:tcPr>
           <w:p>
             <w:pPr>
-              <w:spacing w:after="0" w:line="240" w:lineRule="auto"/>
+              <w:spacing w:line="240" w:lineRule="auto"/>
               <w:cnfStyle w:val="000000000000" w:firstRow="0" w:lastRow="0" w:firstColumn="0" w:lastColumn="0" w:oddVBand="0" w:evenVBand="0" w:oddHBand="0" w:evenHBand="0" w:firstRowFirstColumn="0" w:firstRowLastColumn="0" w:lastRowFirstColumn="0" w:lastRowLastColumn="0"/>
               <w:rPr>
                 <w:rFonts w:ascii="Arial" w:hAnsi="Arial" w:cs="Arial"/>
@@ -10437,7 +10028,7 @@
           </w:tcPr>
           <w:p>
             <w:pPr>
-              <w:spacing w:after="0" w:line="240" w:lineRule="auto"/>
+              <w:spacing w:line="240" w:lineRule="auto"/>
               <w:cnfStyle w:val="000000000000" w:firstRow="0" w:lastRow="0" w:firstColumn="0" w:lastColumn="0" w:oddVBand="0" w:evenVBand="0" w:oddHBand="0" w:evenHBand="0" w:firstRowFirstColumn="0" w:firstRowLastColumn="0" w:lastRowFirstColumn="0" w:lastRowLastColumn="0"/>
               <w:rPr>
                 <w:rFonts w:ascii="Arial" w:hAnsi="Arial" w:cs="Arial"/>
@@ -10449,12 +10040,12 @@
         </w:tc>
         <w:tc>
           <w:tcPr>
-            <w:tcW w:w="759" w:type="dxa"/>
+            <w:tcW w:w="845" w:type="dxa"/>
             <w:vMerge/>
           </w:tcPr>
           <w:p>
             <w:pPr>
-              <w:spacing w:after="0" w:line="240" w:lineRule="auto"/>
+              <w:spacing w:line="240" w:lineRule="auto"/>
               <w:cnfStyle w:val="000000000000" w:firstRow="0" w:lastRow="0" w:firstColumn="0" w:lastColumn="0" w:oddVBand="0" w:evenVBand="0" w:oddHBand="0" w:evenHBand="0" w:firstRowFirstColumn="0" w:firstRowLastColumn="0" w:lastRowFirstColumn="0" w:lastRowLastColumn="0"/>
               <w:rPr>
                 <w:rFonts w:ascii="Arial" w:hAnsi="Arial" w:cs="Arial"/>
@@ -10467,12 +10058,12 @@
         </w:tc>
         <w:tc>
           <w:tcPr>
-            <w:tcW w:w="1368" w:type="dxa"/>
+            <w:tcW w:w="1282" w:type="dxa"/>
             <w:vMerge/>
           </w:tcPr>
           <w:p>
             <w:pPr>
-              <w:spacing w:after="0" w:line="240" w:lineRule="auto"/>
+              <w:spacing w:line="240" w:lineRule="auto"/>
               <w:cnfStyle w:val="000000000000" w:firstRow="0" w:lastRow="0" w:firstColumn="0" w:lastColumn="0" w:oddVBand="0" w:evenVBand="0" w:oddHBand="0" w:evenHBand="0" w:firstRowFirstColumn="0" w:firstRowLastColumn="0" w:lastRowFirstColumn="0" w:lastRowLastColumn="0"/>
               <w:rPr>
                 <w:rFonts w:ascii="Arial" w:hAnsi="Arial" w:cs="Arial"/>
@@ -10496,7 +10087,7 @@
           </w:tcPr>
           <w:p>
             <w:pPr>
-              <w:spacing w:after="0" w:line="240" w:lineRule="auto"/>
+              <w:spacing w:line="240" w:lineRule="auto"/>
               <w:jc w:val="center"/>
               <w:rPr>
                 <w:rFonts w:ascii="Arial" w:hAnsi="Arial" w:cs="Arial"/>
@@ -10632,7 +10223,7 @@
           </w:p>
           <w:p>
             <w:pPr>
-              <w:spacing w:after="0" w:line="240" w:lineRule="auto"/>
+              <w:spacing w:line="240" w:lineRule="auto"/>
               <w:jc w:val="center"/>
               <w:rPr>
                 <w:rFonts w:ascii="Arial" w:hAnsi="Arial" w:cs="Arial"/>
@@ -10645,7 +10236,7 @@
           </w:p>
           <w:p>
             <w:pPr>
-              <w:spacing w:after="0" w:line="240" w:lineRule="auto"/>
+              <w:spacing w:line="240" w:lineRule="auto"/>
               <w:jc w:val="center"/>
               <w:rPr>
                 <w:rFonts w:ascii="Arial" w:hAnsi="Arial" w:cs="Arial"/>
@@ -10689,7 +10280,7 @@
           </w:tcPr>
           <w:p>
             <w:pPr>
-              <w:spacing w:after="0" w:line="240" w:lineRule="auto"/>
+              <w:spacing w:line="240" w:lineRule="auto"/>
               <w:jc w:val="center"/>
               <w:cnfStyle w:val="000000000000" w:firstRow="0" w:lastRow="0" w:firstColumn="0" w:lastColumn="0" w:oddVBand="0" w:evenVBand="0" w:oddHBand="0" w:evenHBand="0" w:firstRowFirstColumn="0" w:firstRowLastColumn="0" w:lastRowFirstColumn="0" w:lastRowLastColumn="0"/>
               <w:rPr>
@@ -10704,15 +10295,7 @@
                 <w:sz w:val="18"/>
                 <w:szCs w:val="18"/>
               </w:rPr>
-              <w:t xml:space="preserve">El aumenta la cantidad de </w:t>
-            </w:r>
-            <w:r>
-              <w:rPr>
-                <w:rFonts w:ascii="Arial" w:hAnsi="Arial" w:cs="Arial"/>
-                <w:sz w:val="18"/>
-                <w:szCs w:val="18"/>
-              </w:rPr>
-              <w:t>vértices cuando el nodo ingresado se ha agregado al grafo, No hace nada en caso contrario.</w:t>
+              <w:t>El aumenta la cantidad de vértices cuando el nodo ingresado se ha agregado al grafo, No hace nada en caso contrario.</w:t>
             </w:r>
           </w:p>
         </w:tc>
@@ -10724,7 +10307,7 @@
           </w:tcPr>
           <w:p>
             <w:pPr>
-              <w:spacing w:after="0" w:line="240" w:lineRule="auto"/>
+              <w:spacing w:line="240" w:lineRule="auto"/>
               <w:jc w:val="center"/>
               <w:cnfStyle w:val="000000000000" w:firstRow="0" w:lastRow="0" w:firstColumn="0" w:lastColumn="0" w:oddVBand="0" w:evenVBand="0" w:oddHBand="0" w:evenHBand="0" w:firstRowFirstColumn="0" w:firstRowLastColumn="0" w:lastRowFirstColumn="0" w:lastRowLastColumn="0"/>
               <w:rPr>
@@ -10775,13 +10358,13 @@
         </w:tc>
         <w:tc>
           <w:tcPr>
-            <w:tcW w:w="759" w:type="dxa"/>
+            <w:tcW w:w="845" w:type="dxa"/>
             <w:vMerge w:val="restart"/>
             <w:shd w:val="clear" w:color="auto" w:fill="FBE4D5" w:themeFill="accent2" w:themeFillTint="33"/>
           </w:tcPr>
           <w:p>
             <w:pPr>
-              <w:spacing w:after="0" w:line="240" w:lineRule="auto"/>
+              <w:spacing w:line="240" w:lineRule="auto"/>
               <w:jc w:val="center"/>
               <w:cnfStyle w:val="000000000000" w:firstRow="0" w:lastRow="0" w:firstColumn="0" w:lastColumn="0" w:oddVBand="0" w:evenVBand="0" w:oddHBand="0" w:evenHBand="0" w:firstRowFirstColumn="0" w:firstRowLastColumn="0" w:lastRowFirstColumn="0" w:lastRowLastColumn="0"/>
               <w:rPr>
@@ -10806,13 +10389,13 @@
         </w:tc>
         <w:tc>
           <w:tcPr>
-            <w:tcW w:w="1368" w:type="dxa"/>
+            <w:tcW w:w="1282" w:type="dxa"/>
             <w:vMerge w:val="restart"/>
             <w:shd w:val="clear" w:color="auto" w:fill="FBE4D5" w:themeFill="accent2" w:themeFillTint="33"/>
           </w:tcPr>
           <w:p>
             <w:pPr>
-              <w:spacing w:after="0" w:line="240" w:lineRule="auto"/>
+              <w:spacing w:line="240" w:lineRule="auto"/>
               <w:jc w:val="center"/>
               <w:cnfStyle w:val="000000000000" w:firstRow="0" w:lastRow="0" w:firstColumn="0" w:lastColumn="0" w:oddVBand="0" w:evenVBand="0" w:oddHBand="0" w:evenHBand="0" w:firstRowFirstColumn="0" w:firstRowLastColumn="0" w:lastRowFirstColumn="0" w:lastRowLastColumn="0"/>
               <w:rPr>
@@ -10853,7 +10436,7 @@
           </w:tcPr>
           <w:p>
             <w:pPr>
-              <w:spacing w:after="0" w:line="240" w:lineRule="auto"/>
+              <w:spacing w:line="240" w:lineRule="auto"/>
               <w:rPr>
                 <w:rFonts w:ascii="Arial" w:hAnsi="Arial" w:cs="Arial"/>
                 <w:bCs w:val="0"/>
@@ -10976,7 +10559,7 @@
           </w:tcPr>
           <w:p>
             <w:pPr>
-              <w:spacing w:after="0" w:line="240" w:lineRule="auto"/>
+              <w:spacing w:line="240" w:lineRule="auto"/>
               <w:jc w:val="center"/>
               <w:cnfStyle w:val="000000000000" w:firstRow="0" w:lastRow="0" w:firstColumn="0" w:lastColumn="0" w:oddVBand="0" w:evenVBand="0" w:oddHBand="0" w:evenHBand="0" w:firstRowFirstColumn="0" w:firstRowLastColumn="0" w:lastRowFirstColumn="0" w:lastRowLastColumn="0"/>
               <w:rPr>
@@ -11004,7 +10587,7 @@
           </w:tcPr>
           <w:p>
             <w:pPr>
-              <w:spacing w:after="0" w:line="240" w:lineRule="auto"/>
+              <w:spacing w:line="240" w:lineRule="auto"/>
               <w:cnfStyle w:val="000000000000" w:firstRow="0" w:lastRow="0" w:firstColumn="0" w:lastColumn="0" w:oddVBand="0" w:evenVBand="0" w:oddHBand="0" w:evenHBand="0" w:firstRowFirstColumn="0" w:firstRowLastColumn="0" w:lastRowFirstColumn="0" w:lastRowLastColumn="0"/>
               <w:rPr>
                 <w:rFonts w:ascii="Arial" w:hAnsi="Arial" w:cs="Arial"/>
@@ -11021,7 +10604,7 @@
           </w:tcPr>
           <w:p>
             <w:pPr>
-              <w:spacing w:after="0" w:line="240" w:lineRule="auto"/>
+              <w:spacing w:line="240" w:lineRule="auto"/>
               <w:cnfStyle w:val="000000000000" w:firstRow="0" w:lastRow="0" w:firstColumn="0" w:lastColumn="0" w:oddVBand="0" w:evenVBand="0" w:oddHBand="0" w:evenHBand="0" w:firstRowFirstColumn="0" w:firstRowLastColumn="0" w:lastRowFirstColumn="0" w:lastRowLastColumn="0"/>
               <w:rPr>
                 <w:rFonts w:ascii="Arial" w:hAnsi="Arial" w:cs="Arial"/>
@@ -11033,12 +10616,12 @@
         </w:tc>
         <w:tc>
           <w:tcPr>
-            <w:tcW w:w="759" w:type="dxa"/>
+            <w:tcW w:w="845" w:type="dxa"/>
             <w:vMerge/>
           </w:tcPr>
           <w:p>
             <w:pPr>
-              <w:spacing w:after="0" w:line="240" w:lineRule="auto"/>
+              <w:spacing w:line="240" w:lineRule="auto"/>
               <w:cnfStyle w:val="000000000000" w:firstRow="0" w:lastRow="0" w:firstColumn="0" w:lastColumn="0" w:oddVBand="0" w:evenVBand="0" w:oddHBand="0" w:evenHBand="0" w:firstRowFirstColumn="0" w:firstRowLastColumn="0" w:lastRowFirstColumn="0" w:lastRowLastColumn="0"/>
               <w:rPr>
                 <w:rFonts w:ascii="Arial" w:hAnsi="Arial" w:cs="Arial"/>
@@ -11051,12 +10634,12 @@
         </w:tc>
         <w:tc>
           <w:tcPr>
-            <w:tcW w:w="1368" w:type="dxa"/>
+            <w:tcW w:w="1282" w:type="dxa"/>
             <w:vMerge/>
           </w:tcPr>
           <w:p>
             <w:pPr>
-              <w:spacing w:after="0" w:line="240" w:lineRule="auto"/>
+              <w:spacing w:line="240" w:lineRule="auto"/>
               <w:cnfStyle w:val="000000000000" w:firstRow="0" w:lastRow="0" w:firstColumn="0" w:lastColumn="0" w:oddVBand="0" w:evenVBand="0" w:oddHBand="0" w:evenHBand="0" w:firstRowFirstColumn="0" w:firstRowLastColumn="0" w:lastRowFirstColumn="0" w:lastRowLastColumn="0"/>
               <w:rPr>
                 <w:rFonts w:ascii="Arial" w:hAnsi="Arial" w:cs="Arial"/>
@@ -11079,7 +10662,7 @@
           </w:tcPr>
           <w:p>
             <w:pPr>
-              <w:spacing w:after="0" w:line="240" w:lineRule="auto"/>
+              <w:spacing w:line="240" w:lineRule="auto"/>
               <w:rPr>
                 <w:rFonts w:ascii="Arial" w:hAnsi="Arial" w:cs="Arial"/>
                 <w:bCs w:val="0"/>
@@ -11193,7 +10776,7 @@
           </w:tcPr>
           <w:p>
             <w:pPr>
-              <w:spacing w:after="0" w:line="240" w:lineRule="auto"/>
+              <w:spacing w:line="240" w:lineRule="auto"/>
               <w:cnfStyle w:val="000000000000" w:firstRow="0" w:lastRow="0" w:firstColumn="0" w:lastColumn="0" w:oddVBand="0" w:evenVBand="0" w:oddHBand="0" w:evenHBand="0" w:firstRowFirstColumn="0" w:firstRowLastColumn="0" w:lastRowFirstColumn="0" w:lastRowLastColumn="0"/>
               <w:rPr>
                 <w:rFonts w:ascii="Arial" w:hAnsi="Arial" w:cs="Arial"/>
@@ -11221,7 +10804,7 @@
           </w:tcPr>
           <w:p>
             <w:pPr>
-              <w:spacing w:after="0" w:line="240" w:lineRule="auto"/>
+              <w:spacing w:line="240" w:lineRule="auto"/>
               <w:cnfStyle w:val="000000000000" w:firstRow="0" w:lastRow="0" w:firstColumn="0" w:lastColumn="0" w:oddVBand="0" w:evenVBand="0" w:oddHBand="0" w:evenHBand="0" w:firstRowFirstColumn="0" w:firstRowLastColumn="0" w:lastRowFirstColumn="0" w:lastRowLastColumn="0"/>
               <w:rPr>
                 <w:rFonts w:ascii="Arial" w:hAnsi="Arial" w:cs="Arial"/>
@@ -11239,7 +10822,7 @@
           </w:tcPr>
           <w:p>
             <w:pPr>
-              <w:spacing w:after="0" w:line="240" w:lineRule="auto"/>
+              <w:spacing w:line="240" w:lineRule="auto"/>
               <w:cnfStyle w:val="000000000000" w:firstRow="0" w:lastRow="0" w:firstColumn="0" w:lastColumn="0" w:oddVBand="0" w:evenVBand="0" w:oddHBand="0" w:evenHBand="0" w:firstRowFirstColumn="0" w:firstRowLastColumn="0" w:lastRowFirstColumn="0" w:lastRowLastColumn="0"/>
               <w:rPr>
                 <w:rFonts w:ascii="Arial" w:hAnsi="Arial" w:cs="Arial"/>
@@ -11251,13 +10834,13 @@
         </w:tc>
         <w:tc>
           <w:tcPr>
-            <w:tcW w:w="759" w:type="dxa"/>
+            <w:tcW w:w="845" w:type="dxa"/>
             <w:vMerge/>
             <w:shd w:val="clear" w:color="auto" w:fill="FBE4D5" w:themeFill="accent2" w:themeFillTint="33"/>
           </w:tcPr>
           <w:p>
             <w:pPr>
-              <w:spacing w:after="0" w:line="240" w:lineRule="auto"/>
+              <w:spacing w:line="240" w:lineRule="auto"/>
               <w:cnfStyle w:val="000000000000" w:firstRow="0" w:lastRow="0" w:firstColumn="0" w:lastColumn="0" w:oddVBand="0" w:evenVBand="0" w:oddHBand="0" w:evenHBand="0" w:firstRowFirstColumn="0" w:firstRowLastColumn="0" w:lastRowFirstColumn="0" w:lastRowLastColumn="0"/>
               <w:rPr>
                 <w:rFonts w:ascii="Arial" w:hAnsi="Arial" w:cs="Arial"/>
@@ -11270,13 +10853,13 @@
         </w:tc>
         <w:tc>
           <w:tcPr>
-            <w:tcW w:w="1368" w:type="dxa"/>
+            <w:tcW w:w="1282" w:type="dxa"/>
             <w:vMerge/>
             <w:shd w:val="clear" w:color="auto" w:fill="FBE4D5" w:themeFill="accent2" w:themeFillTint="33"/>
           </w:tcPr>
           <w:p>
             <w:pPr>
-              <w:spacing w:after="0" w:line="240" w:lineRule="auto"/>
+              <w:spacing w:line="240" w:lineRule="auto"/>
               <w:cnfStyle w:val="000000000000" w:firstRow="0" w:lastRow="0" w:firstColumn="0" w:lastColumn="0" w:oddVBand="0" w:evenVBand="0" w:oddHBand="0" w:evenHBand="0" w:firstRowFirstColumn="0" w:firstRowLastColumn="0" w:lastRowFirstColumn="0" w:lastRowLastColumn="0"/>
               <w:rPr>
                 <w:rFonts w:ascii="Arial" w:hAnsi="Arial" w:cs="Arial"/>

</xml_diff>